<commit_message>
Ajustes na formatacao das tabelas
</commit_message>
<xml_diff>
--- a/redacao_word/Lucas Monteiro - Resultados Preliminares- MBA USP ESALQ.docx
+++ b/redacao_word/Lucas Monteiro - Resultados Preliminares- MBA USP ESALQ.docx
@@ -635,13 +635,22 @@
         <w:ind w:firstLine="360"/>
       </w:pPr>
       <w:r>
-        <w:t xml:space="preserve">O avanço tecnológico </w:t>
+        <w:t>O avanço tecnológico</w:t>
+      </w:r>
+      <w:r>
+        <w:t>,</w:t>
+      </w:r>
+      <w:r>
+        <w:t xml:space="preserve"> </w:t>
       </w:r>
       <w:r>
         <w:t>impulsionado pela globalização</w:t>
       </w:r>
       <w:r>
-        <w:t xml:space="preserve">, e as </w:t>
+        <w:t xml:space="preserve"> e </w:t>
+      </w:r>
+      <w:r>
+        <w:t xml:space="preserve">por </w:t>
       </w:r>
       <w:r>
         <w:t>políticas públicas de inclusão digital</w:t>
@@ -671,19 +680,13 @@
         <w:t xml:space="preserve">De acordo com </w:t>
       </w:r>
       <w:r>
-        <w:t xml:space="preserve">o Instituto Brasileiro de Geografia e Estatística [IBGE] </w:t>
-      </w:r>
-      <w:r>
-        <w:t>(2019</w:t>
+        <w:t>o Instituto Brasileiro de Geografia e Estatística [IBGE] (2019</w:t>
       </w:r>
       <w:r>
         <w:t>b</w:t>
       </w:r>
       <w:r>
-        <w:t>)</w:t>
-      </w:r>
-      <w:r>
-        <w:t>,</w:t>
+        <w:t>),</w:t>
       </w:r>
       <w:r>
         <w:t xml:space="preserve"> </w:t>
@@ -798,22 +801,7 @@
         <w:t>pregresso</w:t>
       </w:r>
       <w:r>
-        <w:t>, contabilizando 11.043 companhias</w:t>
-      </w:r>
-      <w:r>
-        <w:t xml:space="preserve"> (</w:t>
-      </w:r>
-      <w:r>
-        <w:t>IBGE</w:t>
-      </w:r>
-      <w:r>
-        <w:t xml:space="preserve">, </w:t>
-      </w:r>
-      <w:r>
-        <w:t>2019a)</w:t>
-      </w:r>
-      <w:r>
-        <w:t>.</w:t>
+        <w:t>, contabilizando 11.043 companhias (IBGE, 2019a).</w:t>
       </w:r>
       <w:r>
         <w:t xml:space="preserve"> Ess</w:t>
@@ -911,19 +899,7 @@
         <w:t>s</w:t>
       </w:r>
       <w:r>
-        <w:t xml:space="preserve"> de retenção de clientes </w:t>
-      </w:r>
-      <w:r>
-        <w:t>gera</w:t>
-      </w:r>
-      <w:r>
-        <w:t>m</w:t>
-      </w:r>
-      <w:r>
-        <w:t xml:space="preserve"> retornos sobre o investimento superiores às de captação de novos </w:t>
-      </w:r>
-      <w:r>
-        <w:t>consumidores (</w:t>
+        <w:t xml:space="preserve"> de retenção de clientes geram retornos sobre o investimento superiores às de captação de novos consumidores (</w:t>
       </w:r>
       <w:proofErr w:type="spellStart"/>
       <w:r>
@@ -931,16 +907,13 @@
       </w:r>
       <w:proofErr w:type="spellEnd"/>
       <w:r>
-        <w:t xml:space="preserve"> e colaboradores</w:t>
-      </w:r>
-      <w:r>
-        <w:t>,</w:t>
-      </w:r>
-      <w:r>
-        <w:t xml:space="preserve"> 2014)</w:t>
-      </w:r>
-      <w:r>
-        <w:t xml:space="preserve">, </w:t>
+        <w:t xml:space="preserve"> e</w:t>
+      </w:r>
+      <w:r>
+        <w:t>t al.</w:t>
+      </w:r>
+      <w:r>
+        <w:t xml:space="preserve">, 2014), </w:t>
       </w:r>
       <w:r>
         <w:rPr>
@@ -961,10 +934,7 @@
         <w:t>trabalho tem como objetivo aplicar técnicas de</w:t>
       </w:r>
       <w:r>
-        <w:t xml:space="preserve"> modelagem estatística, </w:t>
-      </w:r>
-      <w:r>
-        <w:t xml:space="preserve">a saber, regressão logística binária clássica e multinível, </w:t>
+        <w:t xml:space="preserve"> modelagem estatística, a saber, regressão logística binária clássica e multinível, </w:t>
       </w:r>
       <w:r>
         <w:t xml:space="preserve">na prevenção ao </w:t>
@@ -1442,13 +1412,7 @@
         <w:rPr>
           <w:color w:val="000000"/>
         </w:rPr>
-        <w:t xml:space="preserve"> </w:t>
-      </w:r>
-      <w:r>
-        <w:rPr>
-          <w:color w:val="000000"/>
-        </w:rPr>
-        <w:t xml:space="preserve">foram coletadas e anexadas ao </w:t>
+        <w:t xml:space="preserve"> foram coletadas e anexadas ao </w:t>
       </w:r>
       <w:proofErr w:type="spellStart"/>
       <w:r>
@@ -1711,6 +1675,7 @@
       <w:pPr>
         <w:pStyle w:val="Caption"/>
         <w:keepNext/>
+        <w:spacing w:after="0"/>
         <w:rPr>
           <w:i w:val="0"/>
           <w:iCs w:val="0"/>
@@ -1820,26 +1785,46 @@
         </w:rPr>
         <w:t xml:space="preserve"> original, selecionadas para utilização</w:t>
       </w:r>
+      <w:r>
+        <w:rPr>
+          <w:i w:val="0"/>
+          <w:iCs w:val="0"/>
+          <w:color w:val="auto"/>
+          <w:sz w:val="22"/>
+          <w:szCs w:val="22"/>
+        </w:rPr>
+        <w:t xml:space="preserve"> (con</w:t>
+      </w:r>
+      <w:r>
+        <w:rPr>
+          <w:i w:val="0"/>
+          <w:iCs w:val="0"/>
+          <w:color w:val="auto"/>
+          <w:sz w:val="22"/>
+          <w:szCs w:val="22"/>
+        </w:rPr>
+        <w:t>tinua)</w:t>
+      </w:r>
     </w:p>
     <w:tbl>
       <w:tblPr>
         <w:tblStyle w:val="PlainTable2"/>
-        <w:tblW w:w="8760" w:type="dxa"/>
+        <w:tblW w:w="0" w:type="auto"/>
         <w:tblLook w:val="06A0" w:firstRow="1" w:lastRow="0" w:firstColumn="1" w:lastColumn="0" w:noHBand="1" w:noVBand="1"/>
       </w:tblPr>
       <w:tblGrid>
-        <w:gridCol w:w="4380"/>
-        <w:gridCol w:w="4380"/>
+        <w:gridCol w:w="3849"/>
+        <w:gridCol w:w="5221"/>
       </w:tblGrid>
       <w:tr>
         <w:trPr>
           <w:cnfStyle w:val="100000000000" w:firstRow="1" w:lastRow="0" w:firstColumn="0" w:lastColumn="0" w:oddVBand="0" w:evenVBand="0" w:oddHBand="0" w:evenHBand="0" w:firstRowFirstColumn="0" w:firstRowLastColumn="0" w:lastRowFirstColumn="0" w:lastRowLastColumn="0"/>
-          <w:trHeight w:val="290"/>
+          <w:trHeight w:val="187"/>
         </w:trPr>
         <w:tc>
           <w:tcPr>
             <w:cnfStyle w:val="001000000000" w:firstRow="0" w:lastRow="0" w:firstColumn="1" w:lastColumn="0" w:oddVBand="0" w:evenVBand="0" w:oddHBand="0" w:evenHBand="0" w:firstRowFirstColumn="0" w:firstRowLastColumn="0" w:lastRowFirstColumn="0" w:lastRowLastColumn="0"/>
-            <w:tcW w:w="4380" w:type="dxa"/>
+            <w:tcW w:w="0" w:type="auto"/>
             <w:noWrap/>
             <w:hideMark/>
           </w:tcPr>
@@ -1866,7 +1851,7 @@
         </w:tc>
         <w:tc>
           <w:tcPr>
-            <w:tcW w:w="4380" w:type="dxa"/>
+            <w:tcW w:w="0" w:type="auto"/>
             <w:noWrap/>
             <w:hideMark/>
           </w:tcPr>
@@ -1895,12 +1880,12 @@
       </w:tr>
       <w:tr>
         <w:trPr>
-          <w:trHeight w:val="290"/>
+          <w:trHeight w:val="187"/>
         </w:trPr>
         <w:tc>
           <w:tcPr>
             <w:cnfStyle w:val="001000000000" w:firstRow="0" w:lastRow="0" w:firstColumn="1" w:lastColumn="0" w:oddVBand="0" w:evenVBand="0" w:oddHBand="0" w:evenHBand="0" w:firstRowFirstColumn="0" w:firstRowLastColumn="0" w:lastRowFirstColumn="0" w:lastRowLastColumn="0"/>
-            <w:tcW w:w="4380" w:type="dxa"/>
+            <w:tcW w:w="0" w:type="auto"/>
             <w:noWrap/>
             <w:hideMark/>
           </w:tcPr>
@@ -1929,7 +1914,7 @@
         </w:tc>
         <w:tc>
           <w:tcPr>
-            <w:tcW w:w="4380" w:type="dxa"/>
+            <w:tcW w:w="0" w:type="auto"/>
             <w:hideMark/>
           </w:tcPr>
           <w:p>
@@ -1952,12 +1937,12 @@
       </w:tr>
       <w:tr>
         <w:trPr>
-          <w:trHeight w:val="290"/>
+          <w:trHeight w:val="187"/>
         </w:trPr>
         <w:tc>
           <w:tcPr>
             <w:cnfStyle w:val="001000000000" w:firstRow="0" w:lastRow="0" w:firstColumn="1" w:lastColumn="0" w:oddVBand="0" w:evenVBand="0" w:oddHBand="0" w:evenHBand="0" w:firstRowFirstColumn="0" w:firstRowLastColumn="0" w:lastRowFirstColumn="0" w:lastRowLastColumn="0"/>
-            <w:tcW w:w="4380" w:type="dxa"/>
+            <w:tcW w:w="0" w:type="auto"/>
             <w:noWrap/>
             <w:hideMark/>
           </w:tcPr>
@@ -1995,7 +1980,7 @@
         </w:tc>
         <w:tc>
           <w:tcPr>
-            <w:tcW w:w="4380" w:type="dxa"/>
+            <w:tcW w:w="0" w:type="auto"/>
             <w:hideMark/>
           </w:tcPr>
           <w:p>
@@ -2018,12 +2003,12 @@
       </w:tr>
       <w:tr>
         <w:trPr>
-          <w:trHeight w:val="290"/>
+          <w:trHeight w:val="187"/>
         </w:trPr>
         <w:tc>
           <w:tcPr>
             <w:cnfStyle w:val="001000000000" w:firstRow="0" w:lastRow="0" w:firstColumn="1" w:lastColumn="0" w:oddVBand="0" w:evenVBand="0" w:oddHBand="0" w:evenHBand="0" w:firstRowFirstColumn="0" w:firstRowLastColumn="0" w:lastRowFirstColumn="0" w:lastRowLastColumn="0"/>
-            <w:tcW w:w="4380" w:type="dxa"/>
+            <w:tcW w:w="0" w:type="auto"/>
             <w:noWrap/>
             <w:hideMark/>
           </w:tcPr>
@@ -2059,7 +2044,7 @@
         </w:tc>
         <w:tc>
           <w:tcPr>
-            <w:tcW w:w="4380" w:type="dxa"/>
+            <w:tcW w:w="0" w:type="auto"/>
             <w:hideMark/>
           </w:tcPr>
           <w:p>
@@ -2082,12 +2067,12 @@
       </w:tr>
       <w:tr>
         <w:trPr>
-          <w:trHeight w:val="290"/>
+          <w:trHeight w:val="187"/>
         </w:trPr>
         <w:tc>
           <w:tcPr>
             <w:cnfStyle w:val="001000000000" w:firstRow="0" w:lastRow="0" w:firstColumn="1" w:lastColumn="0" w:oddVBand="0" w:evenVBand="0" w:oddHBand="0" w:evenHBand="0" w:firstRowFirstColumn="0" w:firstRowLastColumn="0" w:lastRowFirstColumn="0" w:lastRowLastColumn="0"/>
-            <w:tcW w:w="4380" w:type="dxa"/>
+            <w:tcW w:w="0" w:type="auto"/>
             <w:noWrap/>
             <w:hideMark/>
           </w:tcPr>
@@ -2116,7 +2101,7 @@
         </w:tc>
         <w:tc>
           <w:tcPr>
-            <w:tcW w:w="4380" w:type="dxa"/>
+            <w:tcW w:w="0" w:type="auto"/>
             <w:hideMark/>
           </w:tcPr>
           <w:p>
@@ -2139,12 +2124,12 @@
       </w:tr>
       <w:tr>
         <w:trPr>
-          <w:trHeight w:val="580"/>
+          <w:trHeight w:val="375"/>
         </w:trPr>
         <w:tc>
           <w:tcPr>
             <w:cnfStyle w:val="001000000000" w:firstRow="0" w:lastRow="0" w:firstColumn="1" w:lastColumn="0" w:oddVBand="0" w:evenVBand="0" w:oddHBand="0" w:evenHBand="0" w:firstRowFirstColumn="0" w:firstRowLastColumn="0" w:lastRowFirstColumn="0" w:lastRowLastColumn="0"/>
-            <w:tcW w:w="4380" w:type="dxa"/>
+            <w:tcW w:w="0" w:type="auto"/>
             <w:noWrap/>
             <w:hideMark/>
           </w:tcPr>
@@ -2173,7 +2158,7 @@
         </w:tc>
         <w:tc>
           <w:tcPr>
-            <w:tcW w:w="4380" w:type="dxa"/>
+            <w:tcW w:w="0" w:type="auto"/>
             <w:hideMark/>
           </w:tcPr>
           <w:p>
@@ -2203,12 +2188,12 @@
       </w:tr>
       <w:tr>
         <w:trPr>
-          <w:trHeight w:val="290"/>
+          <w:trHeight w:val="187"/>
         </w:trPr>
         <w:tc>
           <w:tcPr>
             <w:cnfStyle w:val="001000000000" w:firstRow="0" w:lastRow="0" w:firstColumn="1" w:lastColumn="0" w:oddVBand="0" w:evenVBand="0" w:oddHBand="0" w:evenHBand="0" w:firstRowFirstColumn="0" w:firstRowLastColumn="0" w:lastRowFirstColumn="0" w:lastRowLastColumn="0"/>
-            <w:tcW w:w="4380" w:type="dxa"/>
+            <w:tcW w:w="0" w:type="auto"/>
             <w:noWrap/>
             <w:hideMark/>
           </w:tcPr>
@@ -2246,7 +2231,7 @@
         </w:tc>
         <w:tc>
           <w:tcPr>
-            <w:tcW w:w="4380" w:type="dxa"/>
+            <w:tcW w:w="0" w:type="auto"/>
             <w:hideMark/>
           </w:tcPr>
           <w:p>
@@ -2269,12 +2254,12 @@
       </w:tr>
       <w:tr>
         <w:trPr>
-          <w:trHeight w:val="290"/>
+          <w:trHeight w:val="187"/>
         </w:trPr>
         <w:tc>
           <w:tcPr>
             <w:cnfStyle w:val="001000000000" w:firstRow="0" w:lastRow="0" w:firstColumn="1" w:lastColumn="0" w:oddVBand="0" w:evenVBand="0" w:oddHBand="0" w:evenHBand="0" w:firstRowFirstColumn="0" w:firstRowLastColumn="0" w:lastRowFirstColumn="0" w:lastRowLastColumn="0"/>
-            <w:tcW w:w="4380" w:type="dxa"/>
+            <w:tcW w:w="0" w:type="auto"/>
             <w:noWrap/>
             <w:hideMark/>
           </w:tcPr>
@@ -2303,7 +2288,7 @@
         </w:tc>
         <w:tc>
           <w:tcPr>
-            <w:tcW w:w="4380" w:type="dxa"/>
+            <w:tcW w:w="0" w:type="auto"/>
             <w:hideMark/>
           </w:tcPr>
           <w:p>
@@ -2326,12 +2311,12 @@
       </w:tr>
       <w:tr>
         <w:trPr>
-          <w:trHeight w:val="290"/>
+          <w:trHeight w:val="187"/>
         </w:trPr>
         <w:tc>
           <w:tcPr>
             <w:cnfStyle w:val="001000000000" w:firstRow="0" w:lastRow="0" w:firstColumn="1" w:lastColumn="0" w:oddVBand="0" w:evenVBand="0" w:oddHBand="0" w:evenHBand="0" w:firstRowFirstColumn="0" w:firstRowLastColumn="0" w:lastRowFirstColumn="0" w:lastRowLastColumn="0"/>
-            <w:tcW w:w="4380" w:type="dxa"/>
+            <w:tcW w:w="0" w:type="auto"/>
             <w:noWrap/>
             <w:hideMark/>
           </w:tcPr>
@@ -2367,7 +2352,7 @@
         </w:tc>
         <w:tc>
           <w:tcPr>
-            <w:tcW w:w="4380" w:type="dxa"/>
+            <w:tcW w:w="0" w:type="auto"/>
             <w:hideMark/>
           </w:tcPr>
           <w:p>
@@ -2390,12 +2375,12 @@
       </w:tr>
       <w:tr>
         <w:trPr>
-          <w:trHeight w:val="290"/>
+          <w:trHeight w:val="187"/>
         </w:trPr>
         <w:tc>
           <w:tcPr>
             <w:cnfStyle w:val="001000000000" w:firstRow="0" w:lastRow="0" w:firstColumn="1" w:lastColumn="0" w:oddVBand="0" w:evenVBand="0" w:oddHBand="0" w:evenHBand="0" w:firstRowFirstColumn="0" w:firstRowLastColumn="0" w:lastRowFirstColumn="0" w:lastRowLastColumn="0"/>
-            <w:tcW w:w="4380" w:type="dxa"/>
+            <w:tcW w:w="0" w:type="auto"/>
             <w:noWrap/>
             <w:hideMark/>
           </w:tcPr>
@@ -2422,7 +2407,7 @@
         </w:tc>
         <w:tc>
           <w:tcPr>
-            <w:tcW w:w="4380" w:type="dxa"/>
+            <w:tcW w:w="0" w:type="auto"/>
             <w:hideMark/>
           </w:tcPr>
           <w:p>
@@ -2445,12 +2430,12 @@
       </w:tr>
       <w:tr>
         <w:trPr>
-          <w:trHeight w:val="580"/>
+          <w:trHeight w:val="375"/>
         </w:trPr>
         <w:tc>
           <w:tcPr>
             <w:cnfStyle w:val="001000000000" w:firstRow="0" w:lastRow="0" w:firstColumn="1" w:lastColumn="0" w:oddVBand="0" w:evenVBand="0" w:oddHBand="0" w:evenHBand="0" w:firstRowFirstColumn="0" w:firstRowLastColumn="0" w:lastRowFirstColumn="0" w:lastRowLastColumn="0"/>
-            <w:tcW w:w="4380" w:type="dxa"/>
+            <w:tcW w:w="0" w:type="auto"/>
             <w:noWrap/>
             <w:hideMark/>
           </w:tcPr>
@@ -2479,7 +2464,7 @@
         </w:tc>
         <w:tc>
           <w:tcPr>
-            <w:tcW w:w="4380" w:type="dxa"/>
+            <w:tcW w:w="0" w:type="auto"/>
             <w:hideMark/>
           </w:tcPr>
           <w:p>
@@ -2516,12 +2501,12 @@
       </w:tr>
       <w:tr>
         <w:trPr>
-          <w:trHeight w:val="580"/>
+          <w:trHeight w:val="375"/>
         </w:trPr>
         <w:tc>
           <w:tcPr>
             <w:cnfStyle w:val="001000000000" w:firstRow="0" w:lastRow="0" w:firstColumn="1" w:lastColumn="0" w:oddVBand="0" w:evenVBand="0" w:oddHBand="0" w:evenHBand="0" w:firstRowFirstColumn="0" w:firstRowLastColumn="0" w:lastRowFirstColumn="0" w:lastRowLastColumn="0"/>
-            <w:tcW w:w="4380" w:type="dxa"/>
+            <w:tcW w:w="0" w:type="auto"/>
             <w:noWrap/>
             <w:hideMark/>
           </w:tcPr>
@@ -2550,7 +2535,7 @@
         </w:tc>
         <w:tc>
           <w:tcPr>
-            <w:tcW w:w="4380" w:type="dxa"/>
+            <w:tcW w:w="0" w:type="auto"/>
             <w:hideMark/>
           </w:tcPr>
           <w:p>
@@ -2580,12 +2565,12 @@
       </w:tr>
       <w:tr>
         <w:trPr>
-          <w:trHeight w:val="580"/>
+          <w:trHeight w:val="375"/>
         </w:trPr>
         <w:tc>
           <w:tcPr>
             <w:cnfStyle w:val="001000000000" w:firstRow="0" w:lastRow="0" w:firstColumn="1" w:lastColumn="0" w:oddVBand="0" w:evenVBand="0" w:oddHBand="0" w:evenHBand="0" w:firstRowFirstColumn="0" w:firstRowLastColumn="0" w:lastRowFirstColumn="0" w:lastRowLastColumn="0"/>
-            <w:tcW w:w="4380" w:type="dxa"/>
+            <w:tcW w:w="0" w:type="auto"/>
             <w:noWrap/>
             <w:hideMark/>
           </w:tcPr>
@@ -2614,7 +2599,7 @@
         </w:tc>
         <w:tc>
           <w:tcPr>
-            <w:tcW w:w="4380" w:type="dxa"/>
+            <w:tcW w:w="0" w:type="auto"/>
             <w:hideMark/>
           </w:tcPr>
           <w:p>
@@ -2637,12 +2622,12 @@
       </w:tr>
       <w:tr>
         <w:trPr>
-          <w:trHeight w:val="580"/>
+          <w:trHeight w:val="375"/>
         </w:trPr>
         <w:tc>
           <w:tcPr>
             <w:cnfStyle w:val="001000000000" w:firstRow="0" w:lastRow="0" w:firstColumn="1" w:lastColumn="0" w:oddVBand="0" w:evenVBand="0" w:oddHBand="0" w:evenHBand="0" w:firstRowFirstColumn="0" w:firstRowLastColumn="0" w:lastRowFirstColumn="0" w:lastRowLastColumn="0"/>
-            <w:tcW w:w="4380" w:type="dxa"/>
+            <w:tcW w:w="0" w:type="auto"/>
             <w:noWrap/>
             <w:hideMark/>
           </w:tcPr>
@@ -2671,7 +2656,7 @@
         </w:tc>
         <w:tc>
           <w:tcPr>
-            <w:tcW w:w="4380" w:type="dxa"/>
+            <w:tcW w:w="0" w:type="auto"/>
             <w:hideMark/>
           </w:tcPr>
           <w:p>
@@ -2694,12 +2679,12 @@
       </w:tr>
       <w:tr>
         <w:trPr>
-          <w:trHeight w:val="870"/>
+          <w:trHeight w:val="563"/>
         </w:trPr>
         <w:tc>
           <w:tcPr>
             <w:cnfStyle w:val="001000000000" w:firstRow="0" w:lastRow="0" w:firstColumn="1" w:lastColumn="0" w:oddVBand="0" w:evenVBand="0" w:oddHBand="0" w:evenHBand="0" w:firstRowFirstColumn="0" w:firstRowLastColumn="0" w:lastRowFirstColumn="0" w:lastRowLastColumn="0"/>
-            <w:tcW w:w="4380" w:type="dxa"/>
+            <w:tcW w:w="0" w:type="auto"/>
             <w:noWrap/>
             <w:hideMark/>
           </w:tcPr>
@@ -2728,7 +2713,7 @@
         </w:tc>
         <w:tc>
           <w:tcPr>
-            <w:tcW w:w="4380" w:type="dxa"/>
+            <w:tcW w:w="0" w:type="auto"/>
             <w:hideMark/>
           </w:tcPr>
           <w:p>
@@ -2751,12 +2736,12 @@
       </w:tr>
       <w:tr>
         <w:trPr>
-          <w:trHeight w:val="580"/>
+          <w:trHeight w:val="375"/>
         </w:trPr>
         <w:tc>
           <w:tcPr>
             <w:cnfStyle w:val="001000000000" w:firstRow="0" w:lastRow="0" w:firstColumn="1" w:lastColumn="0" w:oddVBand="0" w:evenVBand="0" w:oddHBand="0" w:evenHBand="0" w:firstRowFirstColumn="0" w:firstRowLastColumn="0" w:lastRowFirstColumn="0" w:lastRowLastColumn="0"/>
-            <w:tcW w:w="4380" w:type="dxa"/>
+            <w:tcW w:w="0" w:type="auto"/>
             <w:noWrap/>
             <w:hideMark/>
           </w:tcPr>
@@ -2785,7 +2770,7 @@
         </w:tc>
         <w:tc>
           <w:tcPr>
-            <w:tcW w:w="4380" w:type="dxa"/>
+            <w:tcW w:w="0" w:type="auto"/>
             <w:hideMark/>
           </w:tcPr>
           <w:p>
@@ -2808,12 +2793,12 @@
       </w:tr>
       <w:tr>
         <w:trPr>
-          <w:trHeight w:val="580"/>
+          <w:trHeight w:val="375"/>
         </w:trPr>
         <w:tc>
           <w:tcPr>
             <w:cnfStyle w:val="001000000000" w:firstRow="0" w:lastRow="0" w:firstColumn="1" w:lastColumn="0" w:oddVBand="0" w:evenVBand="0" w:oddHBand="0" w:evenHBand="0" w:firstRowFirstColumn="0" w:firstRowLastColumn="0" w:lastRowFirstColumn="0" w:lastRowLastColumn="0"/>
-            <w:tcW w:w="4380" w:type="dxa"/>
+            <w:tcW w:w="0" w:type="auto"/>
             <w:noWrap/>
             <w:hideMark/>
           </w:tcPr>
@@ -2842,7 +2827,7 @@
         </w:tc>
         <w:tc>
           <w:tcPr>
-            <w:tcW w:w="4380" w:type="dxa"/>
+            <w:tcW w:w="0" w:type="auto"/>
             <w:hideMark/>
           </w:tcPr>
           <w:p>
@@ -2865,12 +2850,12 @@
       </w:tr>
       <w:tr>
         <w:trPr>
-          <w:trHeight w:val="580"/>
+          <w:trHeight w:val="375"/>
         </w:trPr>
         <w:tc>
           <w:tcPr>
             <w:cnfStyle w:val="001000000000" w:firstRow="0" w:lastRow="0" w:firstColumn="1" w:lastColumn="0" w:oddVBand="0" w:evenVBand="0" w:oddHBand="0" w:evenHBand="0" w:firstRowFirstColumn="0" w:firstRowLastColumn="0" w:lastRowFirstColumn="0" w:lastRowLastColumn="0"/>
-            <w:tcW w:w="4380" w:type="dxa"/>
+            <w:tcW w:w="0" w:type="auto"/>
             <w:noWrap/>
             <w:hideMark/>
           </w:tcPr>
@@ -2899,7 +2884,7 @@
         </w:tc>
         <w:tc>
           <w:tcPr>
-            <w:tcW w:w="4380" w:type="dxa"/>
+            <w:tcW w:w="0" w:type="auto"/>
             <w:hideMark/>
           </w:tcPr>
           <w:p>
@@ -2922,12 +2907,12 @@
       </w:tr>
       <w:tr>
         <w:trPr>
-          <w:trHeight w:val="870"/>
+          <w:trHeight w:val="563"/>
         </w:trPr>
         <w:tc>
           <w:tcPr>
             <w:cnfStyle w:val="001000000000" w:firstRow="0" w:lastRow="0" w:firstColumn="1" w:lastColumn="0" w:oddVBand="0" w:evenVBand="0" w:oddHBand="0" w:evenHBand="0" w:firstRowFirstColumn="0" w:firstRowLastColumn="0" w:lastRowFirstColumn="0" w:lastRowLastColumn="0"/>
-            <w:tcW w:w="4380" w:type="dxa"/>
+            <w:tcW w:w="0" w:type="auto"/>
             <w:noWrap/>
             <w:hideMark/>
           </w:tcPr>
@@ -2956,7 +2941,7 @@
         </w:tc>
         <w:tc>
           <w:tcPr>
-            <w:tcW w:w="4380" w:type="dxa"/>
+            <w:tcW w:w="0" w:type="auto"/>
             <w:hideMark/>
           </w:tcPr>
           <w:p>
@@ -2979,12 +2964,12 @@
       </w:tr>
       <w:tr>
         <w:trPr>
-          <w:trHeight w:val="580"/>
+          <w:trHeight w:val="375"/>
         </w:trPr>
         <w:tc>
           <w:tcPr>
             <w:cnfStyle w:val="001000000000" w:firstRow="0" w:lastRow="0" w:firstColumn="1" w:lastColumn="0" w:oddVBand="0" w:evenVBand="0" w:oddHBand="0" w:evenHBand="0" w:firstRowFirstColumn="0" w:firstRowLastColumn="0" w:lastRowFirstColumn="0" w:lastRowLastColumn="0"/>
-            <w:tcW w:w="4380" w:type="dxa"/>
+            <w:tcW w:w="0" w:type="auto"/>
             <w:noWrap/>
             <w:hideMark/>
           </w:tcPr>
@@ -3006,7 +2991,6 @@
                 <w:bCs w:val="0"/>
                 <w:lang w:eastAsia="pt-BR"/>
               </w:rPr>
-              <w:lastRenderedPageBreak/>
               <w:t>flg_online_backup</w:t>
             </w:r>
             <w:proofErr w:type="spellEnd"/>
@@ -3014,7 +2998,7 @@
         </w:tc>
         <w:tc>
           <w:tcPr>
-            <w:tcW w:w="4380" w:type="dxa"/>
+            <w:tcW w:w="0" w:type="auto"/>
             <w:hideMark/>
           </w:tcPr>
           <w:p>
@@ -3037,12 +3021,15 @@
       </w:tr>
       <w:tr>
         <w:trPr>
-          <w:trHeight w:val="1160"/>
+          <w:trHeight w:val="750"/>
         </w:trPr>
         <w:tc>
           <w:tcPr>
             <w:cnfStyle w:val="001000000000" w:firstRow="0" w:lastRow="0" w:firstColumn="1" w:lastColumn="0" w:oddVBand="0" w:evenVBand="0" w:oddHBand="0" w:evenHBand="0" w:firstRowFirstColumn="0" w:firstRowLastColumn="0" w:lastRowFirstColumn="0" w:lastRowLastColumn="0"/>
-            <w:tcW w:w="4380" w:type="dxa"/>
+            <w:tcW w:w="0" w:type="auto"/>
+            <w:tcBorders>
+              <w:bottom w:val="nil"/>
+            </w:tcBorders>
             <w:noWrap/>
             <w:hideMark/>
           </w:tcPr>
@@ -3071,7 +3058,10 @@
         </w:tc>
         <w:tc>
           <w:tcPr>
-            <w:tcW w:w="4380" w:type="dxa"/>
+            <w:tcW w:w="0" w:type="auto"/>
+            <w:tcBorders>
+              <w:bottom w:val="nil"/>
+            </w:tcBorders>
             <w:hideMark/>
           </w:tcPr>
           <w:p>
@@ -3094,12 +3084,16 @@
       </w:tr>
       <w:tr>
         <w:trPr>
-          <w:trHeight w:val="870"/>
+          <w:trHeight w:val="563"/>
         </w:trPr>
         <w:tc>
           <w:tcPr>
             <w:cnfStyle w:val="001000000000" w:firstRow="0" w:lastRow="0" w:firstColumn="1" w:lastColumn="0" w:oddVBand="0" w:evenVBand="0" w:oddHBand="0" w:evenHBand="0" w:firstRowFirstColumn="0" w:firstRowLastColumn="0" w:lastRowFirstColumn="0" w:lastRowLastColumn="0"/>
-            <w:tcW w:w="4380" w:type="dxa"/>
+            <w:tcW w:w="0" w:type="auto"/>
+            <w:tcBorders>
+              <w:top w:val="nil"/>
+              <w:bottom w:val="nil"/>
+            </w:tcBorders>
             <w:noWrap/>
             <w:hideMark/>
           </w:tcPr>
@@ -3128,7 +3122,11 @@
         </w:tc>
         <w:tc>
           <w:tcPr>
-            <w:tcW w:w="4380" w:type="dxa"/>
+            <w:tcW w:w="0" w:type="auto"/>
+            <w:tcBorders>
+              <w:top w:val="nil"/>
+              <w:bottom w:val="nil"/>
+            </w:tcBorders>
             <w:hideMark/>
           </w:tcPr>
           <w:p>
@@ -3145,18 +3143,234 @@
                 <w:lang w:eastAsia="pt-BR"/>
               </w:rPr>
               <w:t>Indica se o cliente assina um plano adicional de suporte técnico da companhia, com tempos reduzidos de espera</w:t>
+            </w:r>
+          </w:p>
+        </w:tc>
+      </w:tr>
+    </w:tbl>
+    <w:p/>
+    <w:p>
+      <w:pPr>
+        <w:pStyle w:val="Caption"/>
+        <w:keepNext/>
+        <w:spacing w:after="0"/>
+        <w:rPr>
+          <w:i w:val="0"/>
+          <w:iCs w:val="0"/>
+          <w:color w:val="auto"/>
+          <w:sz w:val="22"/>
+          <w:szCs w:val="22"/>
+        </w:rPr>
+      </w:pPr>
+      <w:r>
+        <w:rPr>
+          <w:i w:val="0"/>
+          <w:iCs w:val="0"/>
+          <w:color w:val="auto"/>
+          <w:sz w:val="22"/>
+          <w:szCs w:val="22"/>
+        </w:rPr>
+        <w:lastRenderedPageBreak/>
+        <w:t xml:space="preserve">Tabela </w:t>
+      </w:r>
+      <w:r>
+        <w:rPr>
+          <w:i w:val="0"/>
+          <w:iCs w:val="0"/>
+          <w:color w:val="auto"/>
+          <w:sz w:val="22"/>
+          <w:szCs w:val="22"/>
+        </w:rPr>
+        <w:fldChar w:fldCharType="begin"/>
+      </w:r>
+      <w:r>
+        <w:rPr>
+          <w:i w:val="0"/>
+          <w:iCs w:val="0"/>
+          <w:color w:val="auto"/>
+          <w:sz w:val="22"/>
+          <w:szCs w:val="22"/>
+        </w:rPr>
+        <w:instrText xml:space="preserve"> SEQ Tabela \* ARABIC </w:instrText>
+      </w:r>
+      <w:r>
+        <w:rPr>
+          <w:i w:val="0"/>
+          <w:iCs w:val="0"/>
+          <w:color w:val="auto"/>
+          <w:sz w:val="22"/>
+          <w:szCs w:val="22"/>
+        </w:rPr>
+        <w:fldChar w:fldCharType="separate"/>
+      </w:r>
+      <w:r>
+        <w:rPr>
+          <w:i w:val="0"/>
+          <w:iCs w:val="0"/>
+          <w:noProof/>
+          <w:color w:val="auto"/>
+          <w:sz w:val="22"/>
+          <w:szCs w:val="22"/>
+        </w:rPr>
+        <w:t>1</w:t>
+      </w:r>
+      <w:r>
+        <w:rPr>
+          <w:i w:val="0"/>
+          <w:iCs w:val="0"/>
+          <w:color w:val="auto"/>
+          <w:sz w:val="22"/>
+          <w:szCs w:val="22"/>
+        </w:rPr>
+        <w:fldChar w:fldCharType="end"/>
+      </w:r>
+      <w:r>
+        <w:rPr>
+          <w:i w:val="0"/>
+          <w:iCs w:val="0"/>
+          <w:color w:val="auto"/>
+          <w:sz w:val="22"/>
+          <w:szCs w:val="22"/>
+        </w:rPr>
+        <w:t>.</w:t>
+      </w:r>
+      <w:r>
+        <w:rPr>
+          <w:i w:val="0"/>
+          <w:iCs w:val="0"/>
+          <w:color w:val="auto"/>
+          <w:sz w:val="22"/>
+          <w:szCs w:val="22"/>
+        </w:rPr>
+        <w:t xml:space="preserve"> Variáveis do </w:t>
+      </w:r>
+      <w:proofErr w:type="spellStart"/>
+      <w:r>
+        <w:rPr>
+          <w:color w:val="auto"/>
+          <w:sz w:val="22"/>
+          <w:szCs w:val="22"/>
+        </w:rPr>
+        <w:t>dataset</w:t>
+      </w:r>
+      <w:proofErr w:type="spellEnd"/>
+      <w:r>
+        <w:rPr>
+          <w:i w:val="0"/>
+          <w:iCs w:val="0"/>
+          <w:color w:val="auto"/>
+          <w:sz w:val="22"/>
+          <w:szCs w:val="22"/>
+        </w:rPr>
+        <w:t xml:space="preserve"> original, selecionadas para utilização</w:t>
+      </w:r>
+      <w:r>
+        <w:rPr>
+          <w:i w:val="0"/>
+          <w:iCs w:val="0"/>
+          <w:color w:val="auto"/>
+          <w:sz w:val="22"/>
+          <w:szCs w:val="22"/>
+        </w:rPr>
+        <w:t xml:space="preserve"> (</w:t>
+      </w:r>
+      <w:r>
+        <w:rPr>
+          <w:i w:val="0"/>
+          <w:iCs w:val="0"/>
+          <w:color w:val="auto"/>
+          <w:sz w:val="22"/>
+          <w:szCs w:val="22"/>
+        </w:rPr>
+        <w:t>conclusão</w:t>
+      </w:r>
+      <w:r>
+        <w:rPr>
+          <w:i w:val="0"/>
+          <w:iCs w:val="0"/>
+          <w:color w:val="auto"/>
+          <w:sz w:val="22"/>
+          <w:szCs w:val="22"/>
+        </w:rPr>
+        <w:t>)</w:t>
+      </w:r>
+    </w:p>
+    <w:tbl>
+      <w:tblPr>
+        <w:tblStyle w:val="PlainTable2"/>
+        <w:tblW w:w="0" w:type="auto"/>
+        <w:tblLook w:val="06A0" w:firstRow="1" w:lastRow="0" w:firstColumn="1" w:lastColumn="0" w:noHBand="1" w:noVBand="1"/>
+      </w:tblPr>
+      <w:tblGrid>
+        <w:gridCol w:w="3017"/>
+        <w:gridCol w:w="6053"/>
+      </w:tblGrid>
+      <w:tr>
+        <w:trPr>
+          <w:cnfStyle w:val="100000000000" w:firstRow="1" w:lastRow="0" w:firstColumn="0" w:lastColumn="0" w:oddVBand="0" w:evenVBand="0" w:oddHBand="0" w:evenHBand="0" w:firstRowFirstColumn="0" w:firstRowLastColumn="0" w:lastRowFirstColumn="0" w:lastRowLastColumn="0"/>
+          <w:trHeight w:val="187"/>
+        </w:trPr>
+        <w:tc>
+          <w:tcPr>
+            <w:cnfStyle w:val="001000000000" w:firstRow="0" w:lastRow="0" w:firstColumn="1" w:lastColumn="0" w:oddVBand="0" w:evenVBand="0" w:oddHBand="0" w:evenHBand="0" w:firstRowFirstColumn="0" w:firstRowLastColumn="0" w:lastRowFirstColumn="0" w:lastRowLastColumn="0"/>
+            <w:tcW w:w="0" w:type="auto"/>
+            <w:noWrap/>
+          </w:tcPr>
+          <w:p>
+            <w:pPr>
+              <w:jc w:val="left"/>
+              <w:rPr>
+                <w:rFonts w:eastAsia="Times New Roman"/>
+                <w:b w:val="0"/>
+                <w:bCs w:val="0"/>
+                <w:lang w:eastAsia="pt-BR"/>
+              </w:rPr>
+            </w:pPr>
+            <w:r>
+              <w:rPr>
+                <w:rFonts w:eastAsia="Times New Roman"/>
+                <w:b w:val="0"/>
+                <w:bCs w:val="0"/>
+                <w:lang w:eastAsia="pt-BR"/>
+              </w:rPr>
+              <w:t>Variável</w:t>
+            </w:r>
+          </w:p>
+        </w:tc>
+        <w:tc>
+          <w:tcPr>
+            <w:tcW w:w="0" w:type="auto"/>
+          </w:tcPr>
+          <w:p>
+            <w:pPr>
+              <w:cnfStyle w:val="100000000000" w:firstRow="1" w:lastRow="0" w:firstColumn="0" w:lastColumn="0" w:oddVBand="0" w:evenVBand="0" w:oddHBand="0" w:evenHBand="0" w:firstRowFirstColumn="0" w:firstRowLastColumn="0" w:lastRowFirstColumn="0" w:lastRowLastColumn="0"/>
+              <w:rPr>
+                <w:rFonts w:eastAsia="Times New Roman"/>
+                <w:b w:val="0"/>
+                <w:bCs w:val="0"/>
+                <w:lang w:eastAsia="pt-BR"/>
+              </w:rPr>
+            </w:pPr>
+            <w:r>
+              <w:rPr>
+                <w:rFonts w:eastAsia="Times New Roman"/>
+                <w:b w:val="0"/>
+                <w:bCs w:val="0"/>
+                <w:lang w:eastAsia="pt-BR"/>
+              </w:rPr>
+              <w:t>Descrição</w:t>
             </w:r>
           </w:p>
         </w:tc>
       </w:tr>
       <w:tr>
         <w:trPr>
-          <w:trHeight w:val="870"/>
+          <w:trHeight w:val="563"/>
         </w:trPr>
         <w:tc>
           <w:tcPr>
             <w:cnfStyle w:val="001000000000" w:firstRow="0" w:lastRow="0" w:firstColumn="1" w:lastColumn="0" w:oddVBand="0" w:evenVBand="0" w:oddHBand="0" w:evenHBand="0" w:firstRowFirstColumn="0" w:firstRowLastColumn="0" w:lastRowFirstColumn="0" w:lastRowLastColumn="0"/>
-            <w:tcW w:w="4380" w:type="dxa"/>
+            <w:tcW w:w="0" w:type="auto"/>
             <w:noWrap/>
             <w:hideMark/>
           </w:tcPr>
@@ -3185,7 +3399,7 @@
         </w:tc>
         <w:tc>
           <w:tcPr>
-            <w:tcW w:w="4380" w:type="dxa"/>
+            <w:tcW w:w="0" w:type="auto"/>
             <w:hideMark/>
           </w:tcPr>
           <w:p>
@@ -3222,12 +3436,12 @@
       </w:tr>
       <w:tr>
         <w:trPr>
-          <w:trHeight w:val="870"/>
+          <w:trHeight w:val="563"/>
         </w:trPr>
         <w:tc>
           <w:tcPr>
             <w:cnfStyle w:val="001000000000" w:firstRow="0" w:lastRow="0" w:firstColumn="1" w:lastColumn="0" w:oddVBand="0" w:evenVBand="0" w:oddHBand="0" w:evenHBand="0" w:firstRowFirstColumn="0" w:firstRowLastColumn="0" w:lastRowFirstColumn="0" w:lastRowLastColumn="0"/>
-            <w:tcW w:w="4380" w:type="dxa"/>
+            <w:tcW w:w="0" w:type="auto"/>
             <w:noWrap/>
             <w:hideMark/>
           </w:tcPr>
@@ -3256,7 +3470,7 @@
         </w:tc>
         <w:tc>
           <w:tcPr>
-            <w:tcW w:w="4380" w:type="dxa"/>
+            <w:tcW w:w="0" w:type="auto"/>
             <w:hideMark/>
           </w:tcPr>
           <w:p>
@@ -3293,12 +3507,12 @@
       </w:tr>
       <w:tr>
         <w:trPr>
-          <w:trHeight w:val="870"/>
+          <w:trHeight w:val="563"/>
         </w:trPr>
         <w:tc>
           <w:tcPr>
             <w:cnfStyle w:val="001000000000" w:firstRow="0" w:lastRow="0" w:firstColumn="1" w:lastColumn="0" w:oddVBand="0" w:evenVBand="0" w:oddHBand="0" w:evenHBand="0" w:firstRowFirstColumn="0" w:firstRowLastColumn="0" w:lastRowFirstColumn="0" w:lastRowLastColumn="0"/>
-            <w:tcW w:w="4380" w:type="dxa"/>
+            <w:tcW w:w="0" w:type="auto"/>
             <w:noWrap/>
             <w:hideMark/>
           </w:tcPr>
@@ -3327,7 +3541,7 @@
         </w:tc>
         <w:tc>
           <w:tcPr>
-            <w:tcW w:w="4380" w:type="dxa"/>
+            <w:tcW w:w="0" w:type="auto"/>
             <w:hideMark/>
           </w:tcPr>
           <w:p>
@@ -3364,12 +3578,12 @@
       </w:tr>
       <w:tr>
         <w:trPr>
-          <w:trHeight w:val="870"/>
+          <w:trHeight w:val="563"/>
         </w:trPr>
         <w:tc>
           <w:tcPr>
             <w:cnfStyle w:val="001000000000" w:firstRow="0" w:lastRow="0" w:firstColumn="1" w:lastColumn="0" w:oddVBand="0" w:evenVBand="0" w:oddHBand="0" w:evenHBand="0" w:firstRowFirstColumn="0" w:firstRowLastColumn="0" w:lastRowFirstColumn="0" w:lastRowLastColumn="0"/>
-            <w:tcW w:w="4380" w:type="dxa"/>
+            <w:tcW w:w="0" w:type="auto"/>
             <w:noWrap/>
             <w:hideMark/>
           </w:tcPr>
@@ -3398,7 +3612,7 @@
         </w:tc>
         <w:tc>
           <w:tcPr>
-            <w:tcW w:w="4380" w:type="dxa"/>
+            <w:tcW w:w="0" w:type="auto"/>
             <w:hideMark/>
           </w:tcPr>
           <w:p>
@@ -3421,12 +3635,12 @@
       </w:tr>
       <w:tr>
         <w:trPr>
-          <w:trHeight w:val="290"/>
+          <w:trHeight w:val="187"/>
         </w:trPr>
         <w:tc>
           <w:tcPr>
             <w:cnfStyle w:val="001000000000" w:firstRow="0" w:lastRow="0" w:firstColumn="1" w:lastColumn="0" w:oddVBand="0" w:evenVBand="0" w:oddHBand="0" w:evenHBand="0" w:firstRowFirstColumn="0" w:firstRowLastColumn="0" w:lastRowFirstColumn="0" w:lastRowLastColumn="0"/>
-            <w:tcW w:w="4380" w:type="dxa"/>
+            <w:tcW w:w="0" w:type="auto"/>
             <w:noWrap/>
             <w:hideMark/>
           </w:tcPr>
@@ -3455,7 +3669,7 @@
         </w:tc>
         <w:tc>
           <w:tcPr>
-            <w:tcW w:w="4380" w:type="dxa"/>
+            <w:tcW w:w="0" w:type="auto"/>
             <w:hideMark/>
           </w:tcPr>
           <w:p>
@@ -3492,12 +3706,12 @@
       </w:tr>
       <w:tr>
         <w:trPr>
-          <w:trHeight w:val="580"/>
+          <w:trHeight w:val="375"/>
         </w:trPr>
         <w:tc>
           <w:tcPr>
             <w:cnfStyle w:val="001000000000" w:firstRow="0" w:lastRow="0" w:firstColumn="1" w:lastColumn="0" w:oddVBand="0" w:evenVBand="0" w:oddHBand="0" w:evenHBand="0" w:firstRowFirstColumn="0" w:firstRowLastColumn="0" w:lastRowFirstColumn="0" w:lastRowLastColumn="0"/>
-            <w:tcW w:w="4380" w:type="dxa"/>
+            <w:tcW w:w="0" w:type="auto"/>
             <w:noWrap/>
             <w:hideMark/>
           </w:tcPr>
@@ -3526,7 +3740,7 @@
         </w:tc>
         <w:tc>
           <w:tcPr>
-            <w:tcW w:w="4380" w:type="dxa"/>
+            <w:tcW w:w="0" w:type="auto"/>
             <w:hideMark/>
           </w:tcPr>
           <w:p>
@@ -3549,12 +3763,12 @@
       </w:tr>
       <w:tr>
         <w:trPr>
-          <w:trHeight w:val="580"/>
+          <w:trHeight w:val="375"/>
         </w:trPr>
         <w:tc>
           <w:tcPr>
             <w:cnfStyle w:val="001000000000" w:firstRow="0" w:lastRow="0" w:firstColumn="1" w:lastColumn="0" w:oddVBand="0" w:evenVBand="0" w:oddHBand="0" w:evenHBand="0" w:firstRowFirstColumn="0" w:firstRowLastColumn="0" w:lastRowFirstColumn="0" w:lastRowLastColumn="0"/>
-            <w:tcW w:w="4380" w:type="dxa"/>
+            <w:tcW w:w="0" w:type="auto"/>
             <w:noWrap/>
             <w:hideMark/>
           </w:tcPr>
@@ -3583,7 +3797,7 @@
         </w:tc>
         <w:tc>
           <w:tcPr>
-            <w:tcW w:w="4380" w:type="dxa"/>
+            <w:tcW w:w="0" w:type="auto"/>
             <w:hideMark/>
           </w:tcPr>
           <w:p>
@@ -3606,12 +3820,12 @@
       </w:tr>
       <w:tr>
         <w:trPr>
-          <w:trHeight w:val="870"/>
+          <w:trHeight w:val="563"/>
         </w:trPr>
         <w:tc>
           <w:tcPr>
             <w:cnfStyle w:val="001000000000" w:firstRow="0" w:lastRow="0" w:firstColumn="1" w:lastColumn="0" w:oddVBand="0" w:evenVBand="0" w:oddHBand="0" w:evenHBand="0" w:firstRowFirstColumn="0" w:firstRowLastColumn="0" w:lastRowFirstColumn="0" w:lastRowLastColumn="0"/>
-            <w:tcW w:w="4380" w:type="dxa"/>
+            <w:tcW w:w="0" w:type="auto"/>
             <w:noWrap/>
             <w:hideMark/>
           </w:tcPr>
@@ -3640,7 +3854,7 @@
         </w:tc>
         <w:tc>
           <w:tcPr>
-            <w:tcW w:w="4380" w:type="dxa"/>
+            <w:tcW w:w="0" w:type="auto"/>
             <w:hideMark/>
           </w:tcPr>
           <w:p>
@@ -3670,12 +3884,12 @@
       </w:tr>
       <w:tr>
         <w:trPr>
-          <w:trHeight w:val="1160"/>
+          <w:trHeight w:val="750"/>
         </w:trPr>
         <w:tc>
           <w:tcPr>
             <w:cnfStyle w:val="001000000000" w:firstRow="0" w:lastRow="0" w:firstColumn="1" w:lastColumn="0" w:oddVBand="0" w:evenVBand="0" w:oddHBand="0" w:evenHBand="0" w:firstRowFirstColumn="0" w:firstRowLastColumn="0" w:lastRowFirstColumn="0" w:lastRowLastColumn="0"/>
-            <w:tcW w:w="4380" w:type="dxa"/>
+            <w:tcW w:w="0" w:type="auto"/>
             <w:noWrap/>
             <w:hideMark/>
           </w:tcPr>
@@ -3704,7 +3918,7 @@
         </w:tc>
         <w:tc>
           <w:tcPr>
-            <w:tcW w:w="4380" w:type="dxa"/>
+            <w:tcW w:w="0" w:type="auto"/>
             <w:hideMark/>
           </w:tcPr>
           <w:p>
@@ -3727,12 +3941,12 @@
       </w:tr>
       <w:tr>
         <w:trPr>
-          <w:trHeight w:val="580"/>
+          <w:trHeight w:val="375"/>
         </w:trPr>
         <w:tc>
           <w:tcPr>
             <w:cnfStyle w:val="001000000000" w:firstRow="0" w:lastRow="0" w:firstColumn="1" w:lastColumn="0" w:oddVBand="0" w:evenVBand="0" w:oddHBand="0" w:evenHBand="0" w:firstRowFirstColumn="0" w:firstRowLastColumn="0" w:lastRowFirstColumn="0" w:lastRowLastColumn="0"/>
-            <w:tcW w:w="4380" w:type="dxa"/>
+            <w:tcW w:w="0" w:type="auto"/>
             <w:noWrap/>
             <w:hideMark/>
           </w:tcPr>
@@ -3761,7 +3975,7 @@
         </w:tc>
         <w:tc>
           <w:tcPr>
-            <w:tcW w:w="4380" w:type="dxa"/>
+            <w:tcW w:w="0" w:type="auto"/>
             <w:hideMark/>
           </w:tcPr>
           <w:p>
@@ -3784,12 +3998,12 @@
       </w:tr>
       <w:tr>
         <w:trPr>
-          <w:trHeight w:val="870"/>
+          <w:trHeight w:val="563"/>
         </w:trPr>
         <w:tc>
           <w:tcPr>
             <w:cnfStyle w:val="001000000000" w:firstRow="0" w:lastRow="0" w:firstColumn="1" w:lastColumn="0" w:oddVBand="0" w:evenVBand="0" w:oddHBand="0" w:evenHBand="0" w:firstRowFirstColumn="0" w:firstRowLastColumn="0" w:lastRowFirstColumn="0" w:lastRowLastColumn="0"/>
-            <w:tcW w:w="4380" w:type="dxa"/>
+            <w:tcW w:w="0" w:type="auto"/>
             <w:noWrap/>
             <w:hideMark/>
           </w:tcPr>
@@ -3818,7 +4032,7 @@
         </w:tc>
         <w:tc>
           <w:tcPr>
-            <w:tcW w:w="4380" w:type="dxa"/>
+            <w:tcW w:w="0" w:type="auto"/>
             <w:hideMark/>
           </w:tcPr>
           <w:p>
@@ -3841,12 +4055,12 @@
       </w:tr>
       <w:tr>
         <w:trPr>
-          <w:trHeight w:val="870"/>
+          <w:trHeight w:val="563"/>
         </w:trPr>
         <w:tc>
           <w:tcPr>
             <w:cnfStyle w:val="001000000000" w:firstRow="0" w:lastRow="0" w:firstColumn="1" w:lastColumn="0" w:oddVBand="0" w:evenVBand="0" w:oddHBand="0" w:evenHBand="0" w:firstRowFirstColumn="0" w:firstRowLastColumn="0" w:lastRowFirstColumn="0" w:lastRowLastColumn="0"/>
-            <w:tcW w:w="4380" w:type="dxa"/>
+            <w:tcW w:w="0" w:type="auto"/>
             <w:noWrap/>
             <w:hideMark/>
           </w:tcPr>
@@ -3875,7 +4089,7 @@
         </w:tc>
         <w:tc>
           <w:tcPr>
-            <w:tcW w:w="4380" w:type="dxa"/>
+            <w:tcW w:w="0" w:type="auto"/>
             <w:hideMark/>
           </w:tcPr>
           <w:p>
@@ -3898,12 +4112,12 @@
       </w:tr>
       <w:tr>
         <w:trPr>
-          <w:trHeight w:val="580"/>
+          <w:trHeight w:val="375"/>
         </w:trPr>
         <w:tc>
           <w:tcPr>
             <w:cnfStyle w:val="001000000000" w:firstRow="0" w:lastRow="0" w:firstColumn="1" w:lastColumn="0" w:oddVBand="0" w:evenVBand="0" w:oddHBand="0" w:evenHBand="0" w:firstRowFirstColumn="0" w:firstRowLastColumn="0" w:lastRowFirstColumn="0" w:lastRowLastColumn="0"/>
-            <w:tcW w:w="4380" w:type="dxa"/>
+            <w:tcW w:w="0" w:type="auto"/>
             <w:noWrap/>
             <w:hideMark/>
           </w:tcPr>
@@ -3932,7 +4146,7 @@
         </w:tc>
         <w:tc>
           <w:tcPr>
-            <w:tcW w:w="4380" w:type="dxa"/>
+            <w:tcW w:w="0" w:type="auto"/>
             <w:hideMark/>
           </w:tcPr>
           <w:p>
@@ -3955,12 +4169,12 @@
       </w:tr>
       <w:tr>
         <w:trPr>
-          <w:trHeight w:val="290"/>
+          <w:trHeight w:val="187"/>
         </w:trPr>
         <w:tc>
           <w:tcPr>
             <w:cnfStyle w:val="001000000000" w:firstRow="0" w:lastRow="0" w:firstColumn="1" w:lastColumn="0" w:oddVBand="0" w:evenVBand="0" w:oddHBand="0" w:evenHBand="0" w:firstRowFirstColumn="0" w:firstRowLastColumn="0" w:lastRowFirstColumn="0" w:lastRowLastColumn="0"/>
-            <w:tcW w:w="4380" w:type="dxa"/>
+            <w:tcW w:w="0" w:type="auto"/>
             <w:noWrap/>
             <w:hideMark/>
           </w:tcPr>
@@ -3989,7 +4203,7 @@
         </w:tc>
         <w:tc>
           <w:tcPr>
-            <w:tcW w:w="4380" w:type="dxa"/>
+            <w:tcW w:w="0" w:type="auto"/>
             <w:hideMark/>
           </w:tcPr>
           <w:p>
@@ -4012,12 +4226,12 @@
       </w:tr>
       <w:tr>
         <w:trPr>
-          <w:trHeight w:val="290"/>
+          <w:trHeight w:val="187"/>
         </w:trPr>
         <w:tc>
           <w:tcPr>
             <w:cnfStyle w:val="001000000000" w:firstRow="0" w:lastRow="0" w:firstColumn="1" w:lastColumn="0" w:oddVBand="0" w:evenVBand="0" w:oddHBand="0" w:evenHBand="0" w:firstRowFirstColumn="0" w:firstRowLastColumn="0" w:lastRowFirstColumn="0" w:lastRowLastColumn="0"/>
-            <w:tcW w:w="4380" w:type="dxa"/>
+            <w:tcW w:w="0" w:type="auto"/>
             <w:noWrap/>
             <w:hideMark/>
           </w:tcPr>
@@ -4046,7 +4260,7 @@
         </w:tc>
         <w:tc>
           <w:tcPr>
-            <w:tcW w:w="4380" w:type="dxa"/>
+            <w:tcW w:w="0" w:type="auto"/>
             <w:hideMark/>
           </w:tcPr>
           <w:p>
@@ -4069,12 +4283,12 @@
       </w:tr>
       <w:tr>
         <w:trPr>
-          <w:trHeight w:val="870"/>
+          <w:trHeight w:val="563"/>
         </w:trPr>
         <w:tc>
           <w:tcPr>
             <w:cnfStyle w:val="001000000000" w:firstRow="0" w:lastRow="0" w:firstColumn="1" w:lastColumn="0" w:oddVBand="0" w:evenVBand="0" w:oddHBand="0" w:evenHBand="0" w:firstRowFirstColumn="0" w:firstRowLastColumn="0" w:lastRowFirstColumn="0" w:lastRowLastColumn="0"/>
-            <w:tcW w:w="4380" w:type="dxa"/>
+            <w:tcW w:w="0" w:type="auto"/>
             <w:noWrap/>
             <w:hideMark/>
           </w:tcPr>
@@ -4096,7 +4310,6 @@
                 <w:bCs w:val="0"/>
                 <w:lang w:eastAsia="pt-BR"/>
               </w:rPr>
-              <w:lastRenderedPageBreak/>
               <w:t>cltv</w:t>
             </w:r>
             <w:proofErr w:type="spellEnd"/>
@@ -4104,7 +4317,7 @@
         </w:tc>
         <w:tc>
           <w:tcPr>
-            <w:tcW w:w="4380" w:type="dxa"/>
+            <w:tcW w:w="0" w:type="auto"/>
             <w:hideMark/>
           </w:tcPr>
           <w:p>
@@ -4175,12 +4388,12 @@
       </w:tr>
       <w:tr>
         <w:trPr>
-          <w:trHeight w:val="1160"/>
+          <w:trHeight w:val="750"/>
         </w:trPr>
         <w:tc>
           <w:tcPr>
             <w:cnfStyle w:val="001000000000" w:firstRow="0" w:lastRow="0" w:firstColumn="1" w:lastColumn="0" w:oddVBand="0" w:evenVBand="0" w:oddHBand="0" w:evenHBand="0" w:firstRowFirstColumn="0" w:firstRowLastColumn="0" w:lastRowFirstColumn="0" w:lastRowLastColumn="0"/>
-            <w:tcW w:w="4380" w:type="dxa"/>
+            <w:tcW w:w="0" w:type="auto"/>
             <w:noWrap/>
             <w:hideMark/>
           </w:tcPr>
@@ -4209,7 +4422,7 @@
         </w:tc>
         <w:tc>
           <w:tcPr>
-            <w:tcW w:w="4380" w:type="dxa"/>
+            <w:tcW w:w="0" w:type="auto"/>
             <w:hideMark/>
           </w:tcPr>
           <w:p>
@@ -4232,12 +4445,12 @@
       </w:tr>
       <w:tr>
         <w:trPr>
-          <w:trHeight w:val="290"/>
+          <w:trHeight w:val="187"/>
         </w:trPr>
         <w:tc>
           <w:tcPr>
             <w:cnfStyle w:val="001000000000" w:firstRow="0" w:lastRow="0" w:firstColumn="1" w:lastColumn="0" w:oddVBand="0" w:evenVBand="0" w:oddHBand="0" w:evenHBand="0" w:firstRowFirstColumn="0" w:firstRowLastColumn="0" w:lastRowFirstColumn="0" w:lastRowLastColumn="0"/>
-            <w:tcW w:w="4380" w:type="dxa"/>
+            <w:tcW w:w="0" w:type="auto"/>
             <w:noWrap/>
             <w:hideMark/>
           </w:tcPr>
@@ -4266,7 +4479,7 @@
         </w:tc>
         <w:tc>
           <w:tcPr>
-            <w:tcW w:w="4380" w:type="dxa"/>
+            <w:tcW w:w="0" w:type="auto"/>
             <w:hideMark/>
           </w:tcPr>
           <w:p>
@@ -4295,14 +4508,6 @@
           <w:color w:val="000000"/>
         </w:rPr>
       </w:pPr>
-    </w:p>
-    <w:p>
-      <w:pPr>
-        <w:spacing w:line="240" w:lineRule="auto"/>
-        <w:rPr>
-          <w:color w:val="000000"/>
-        </w:rPr>
-      </w:pPr>
       <w:r>
         <w:rPr>
           <w:color w:val="000000"/>
@@ -4334,6 +4539,7 @@
       <w:pPr>
         <w:pStyle w:val="Caption"/>
         <w:keepNext/>
+        <w:spacing w:after="0"/>
         <w:rPr>
           <w:i w:val="0"/>
           <w:iCs w:val="0"/>
@@ -4451,26 +4657,36 @@
         <w:t>engineering</w:t>
       </w:r>
       <w:proofErr w:type="spellEnd"/>
+      <w:r>
+        <w:rPr>
+          <w:i w:val="0"/>
+          <w:iCs w:val="0"/>
+          <w:color w:val="auto"/>
+          <w:sz w:val="22"/>
+          <w:szCs w:val="22"/>
+        </w:rPr>
+        <w:t xml:space="preserve"> (continua)</w:t>
+      </w:r>
     </w:p>
     <w:tbl>
       <w:tblPr>
         <w:tblStyle w:val="PlainTable2"/>
-        <w:tblW w:w="8760" w:type="dxa"/>
+        <w:tblW w:w="0" w:type="auto"/>
         <w:tblLook w:val="06A0" w:firstRow="1" w:lastRow="0" w:firstColumn="1" w:lastColumn="0" w:noHBand="1" w:noVBand="1"/>
       </w:tblPr>
       <w:tblGrid>
-        <w:gridCol w:w="4668"/>
-        <w:gridCol w:w="4380"/>
+        <w:gridCol w:w="3763"/>
+        <w:gridCol w:w="5307"/>
       </w:tblGrid>
       <w:tr>
         <w:trPr>
           <w:cnfStyle w:val="100000000000" w:firstRow="1" w:lastRow="0" w:firstColumn="0" w:lastColumn="0" w:oddVBand="0" w:evenVBand="0" w:oddHBand="0" w:evenHBand="0" w:firstRowFirstColumn="0" w:firstRowLastColumn="0" w:lastRowFirstColumn="0" w:lastRowLastColumn="0"/>
-          <w:trHeight w:val="290"/>
+          <w:trHeight w:val="187"/>
         </w:trPr>
         <w:tc>
           <w:tcPr>
             <w:cnfStyle w:val="001000000000" w:firstRow="0" w:lastRow="0" w:firstColumn="1" w:lastColumn="0" w:oddVBand="0" w:evenVBand="0" w:oddHBand="0" w:evenHBand="0" w:firstRowFirstColumn="0" w:firstRowLastColumn="0" w:lastRowFirstColumn="0" w:lastRowLastColumn="0"/>
-            <w:tcW w:w="4380" w:type="dxa"/>
+            <w:tcW w:w="0" w:type="auto"/>
             <w:noWrap/>
             <w:hideMark/>
           </w:tcPr>
@@ -4497,7 +4713,7 @@
         </w:tc>
         <w:tc>
           <w:tcPr>
-            <w:tcW w:w="4380" w:type="dxa"/>
+            <w:tcW w:w="0" w:type="auto"/>
             <w:noWrap/>
             <w:hideMark/>
           </w:tcPr>
@@ -4526,12 +4742,12 @@
       </w:tr>
       <w:tr>
         <w:trPr>
-          <w:trHeight w:val="1160"/>
+          <w:trHeight w:val="439"/>
         </w:trPr>
         <w:tc>
           <w:tcPr>
             <w:cnfStyle w:val="001000000000" w:firstRow="0" w:lastRow="0" w:firstColumn="1" w:lastColumn="0" w:oddVBand="0" w:evenVBand="0" w:oddHBand="0" w:evenHBand="0" w:firstRowFirstColumn="0" w:firstRowLastColumn="0" w:lastRowFirstColumn="0" w:lastRowLastColumn="0"/>
-            <w:tcW w:w="4380" w:type="dxa"/>
+            <w:tcW w:w="0" w:type="auto"/>
             <w:noWrap/>
             <w:hideMark/>
           </w:tcPr>
@@ -4560,7 +4776,7 @@
         </w:tc>
         <w:tc>
           <w:tcPr>
-            <w:tcW w:w="4380" w:type="dxa"/>
+            <w:tcW w:w="0" w:type="auto"/>
             <w:hideMark/>
           </w:tcPr>
           <w:p>
@@ -4583,12 +4799,15 @@
       </w:tr>
       <w:tr>
         <w:trPr>
-          <w:trHeight w:val="580"/>
+          <w:trHeight w:val="219"/>
         </w:trPr>
         <w:tc>
           <w:tcPr>
             <w:cnfStyle w:val="001000000000" w:firstRow="0" w:lastRow="0" w:firstColumn="1" w:lastColumn="0" w:oddVBand="0" w:evenVBand="0" w:oddHBand="0" w:evenHBand="0" w:firstRowFirstColumn="0" w:firstRowLastColumn="0" w:lastRowFirstColumn="0" w:lastRowLastColumn="0"/>
-            <w:tcW w:w="4380" w:type="dxa"/>
+            <w:tcW w:w="0" w:type="auto"/>
+            <w:tcBorders>
+              <w:bottom w:val="nil"/>
+            </w:tcBorders>
             <w:noWrap/>
             <w:hideMark/>
           </w:tcPr>
@@ -4617,7 +4836,10 @@
         </w:tc>
         <w:tc>
           <w:tcPr>
-            <w:tcW w:w="4380" w:type="dxa"/>
+            <w:tcW w:w="0" w:type="auto"/>
+            <w:tcBorders>
+              <w:bottom w:val="nil"/>
+            </w:tcBorders>
             <w:hideMark/>
           </w:tcPr>
           <w:p>
@@ -4640,12 +4862,16 @@
       </w:tr>
       <w:tr>
         <w:trPr>
-          <w:trHeight w:val="870"/>
+          <w:trHeight w:val="330"/>
         </w:trPr>
         <w:tc>
           <w:tcPr>
             <w:cnfStyle w:val="001000000000" w:firstRow="0" w:lastRow="0" w:firstColumn="1" w:lastColumn="0" w:oddVBand="0" w:evenVBand="0" w:oddHBand="0" w:evenHBand="0" w:firstRowFirstColumn="0" w:firstRowLastColumn="0" w:lastRowFirstColumn="0" w:lastRowLastColumn="0"/>
-            <w:tcW w:w="4380" w:type="dxa"/>
+            <w:tcW w:w="0" w:type="auto"/>
+            <w:tcBorders>
+              <w:top w:val="nil"/>
+              <w:bottom w:val="nil"/>
+            </w:tcBorders>
             <w:noWrap/>
             <w:hideMark/>
           </w:tcPr>
@@ -4672,7 +4898,11 @@
         </w:tc>
         <w:tc>
           <w:tcPr>
-            <w:tcW w:w="4380" w:type="dxa"/>
+            <w:tcW w:w="0" w:type="auto"/>
+            <w:tcBorders>
+              <w:top w:val="nil"/>
+              <w:bottom w:val="nil"/>
+            </w:tcBorders>
             <w:hideMark/>
           </w:tcPr>
           <w:p>
@@ -4703,18 +4933,245 @@
                 <w:lang w:eastAsia="pt-BR"/>
               </w:rPr>
               <w:t>, estão concentrados na mensalidade atual do cliente</w:t>
+            </w:r>
+          </w:p>
+        </w:tc>
+      </w:tr>
+    </w:tbl>
+    <w:p/>
+    <w:p/>
+    <w:p/>
+    <w:p/>
+    <w:p>
+      <w:pPr>
+        <w:pStyle w:val="Caption"/>
+        <w:keepNext/>
+        <w:spacing w:after="0"/>
+        <w:rPr>
+          <w:i w:val="0"/>
+          <w:iCs w:val="0"/>
+          <w:color w:val="auto"/>
+          <w:sz w:val="22"/>
+          <w:szCs w:val="22"/>
+        </w:rPr>
+      </w:pPr>
+      <w:r>
+        <w:rPr>
+          <w:i w:val="0"/>
+          <w:iCs w:val="0"/>
+          <w:color w:val="auto"/>
+          <w:sz w:val="22"/>
+          <w:szCs w:val="22"/>
+        </w:rPr>
+        <w:lastRenderedPageBreak/>
+        <w:t xml:space="preserve">Tabela </w:t>
+      </w:r>
+      <w:r>
+        <w:rPr>
+          <w:i w:val="0"/>
+          <w:iCs w:val="0"/>
+          <w:color w:val="auto"/>
+          <w:sz w:val="22"/>
+          <w:szCs w:val="22"/>
+        </w:rPr>
+        <w:fldChar w:fldCharType="begin"/>
+      </w:r>
+      <w:r>
+        <w:rPr>
+          <w:i w:val="0"/>
+          <w:iCs w:val="0"/>
+          <w:color w:val="auto"/>
+          <w:sz w:val="22"/>
+          <w:szCs w:val="22"/>
+        </w:rPr>
+        <w:instrText xml:space="preserve"> SEQ Tabela \* ARABIC </w:instrText>
+      </w:r>
+      <w:r>
+        <w:rPr>
+          <w:i w:val="0"/>
+          <w:iCs w:val="0"/>
+          <w:color w:val="auto"/>
+          <w:sz w:val="22"/>
+          <w:szCs w:val="22"/>
+        </w:rPr>
+        <w:fldChar w:fldCharType="separate"/>
+      </w:r>
+      <w:r>
+        <w:rPr>
+          <w:i w:val="0"/>
+          <w:iCs w:val="0"/>
+          <w:noProof/>
+          <w:color w:val="auto"/>
+          <w:sz w:val="22"/>
+          <w:szCs w:val="22"/>
+        </w:rPr>
+        <w:t>2</w:t>
+      </w:r>
+      <w:r>
+        <w:rPr>
+          <w:i w:val="0"/>
+          <w:iCs w:val="0"/>
+          <w:color w:val="auto"/>
+          <w:sz w:val="22"/>
+          <w:szCs w:val="22"/>
+        </w:rPr>
+        <w:fldChar w:fldCharType="end"/>
+      </w:r>
+      <w:r>
+        <w:rPr>
+          <w:i w:val="0"/>
+          <w:iCs w:val="0"/>
+          <w:color w:val="auto"/>
+          <w:sz w:val="22"/>
+          <w:szCs w:val="22"/>
+        </w:rPr>
+        <w:t>.</w:t>
+      </w:r>
+      <w:r>
+        <w:rPr>
+          <w:i w:val="0"/>
+          <w:iCs w:val="0"/>
+          <w:color w:val="auto"/>
+          <w:sz w:val="22"/>
+          <w:szCs w:val="22"/>
+        </w:rPr>
+        <w:t xml:space="preserve"> Variáveis construídas através do processo de </w:t>
+      </w:r>
+      <w:proofErr w:type="spellStart"/>
+      <w:r>
+        <w:rPr>
+          <w:color w:val="auto"/>
+          <w:sz w:val="22"/>
+          <w:szCs w:val="22"/>
+        </w:rPr>
+        <w:t>feature</w:t>
+      </w:r>
+      <w:proofErr w:type="spellEnd"/>
+      <w:r>
+        <w:rPr>
+          <w:color w:val="auto"/>
+          <w:sz w:val="22"/>
+          <w:szCs w:val="22"/>
+        </w:rPr>
+        <w:t xml:space="preserve"> </w:t>
+      </w:r>
+      <w:proofErr w:type="spellStart"/>
+      <w:r>
+        <w:rPr>
+          <w:color w:val="auto"/>
+          <w:sz w:val="22"/>
+          <w:szCs w:val="22"/>
+        </w:rPr>
+        <w:t>engineering</w:t>
+      </w:r>
+      <w:proofErr w:type="spellEnd"/>
+      <w:r>
+        <w:rPr>
+          <w:i w:val="0"/>
+          <w:iCs w:val="0"/>
+          <w:color w:val="auto"/>
+          <w:sz w:val="22"/>
+          <w:szCs w:val="22"/>
+        </w:rPr>
+        <w:t xml:space="preserve"> (</w:t>
+      </w:r>
+      <w:r>
+        <w:rPr>
+          <w:i w:val="0"/>
+          <w:iCs w:val="0"/>
+          <w:color w:val="auto"/>
+          <w:sz w:val="22"/>
+          <w:szCs w:val="22"/>
+        </w:rPr>
+        <w:t>conclusão</w:t>
+      </w:r>
+      <w:r>
+        <w:rPr>
+          <w:i w:val="0"/>
+          <w:iCs w:val="0"/>
+          <w:color w:val="auto"/>
+          <w:sz w:val="22"/>
+          <w:szCs w:val="22"/>
+        </w:rPr>
+        <w:t>)</w:t>
+      </w:r>
+    </w:p>
+    <w:tbl>
+      <w:tblPr>
+        <w:tblStyle w:val="PlainTable2"/>
+        <w:tblW w:w="0" w:type="auto"/>
+        <w:tblLook w:val="06A0" w:firstRow="1" w:lastRow="0" w:firstColumn="1" w:lastColumn="0" w:noHBand="1" w:noVBand="1"/>
+      </w:tblPr>
+      <w:tblGrid>
+        <w:gridCol w:w="4668"/>
+        <w:gridCol w:w="4402"/>
+      </w:tblGrid>
+      <w:tr>
+        <w:trPr>
+          <w:cnfStyle w:val="100000000000" w:firstRow="1" w:lastRow="0" w:firstColumn="0" w:lastColumn="0" w:oddVBand="0" w:evenVBand="0" w:oddHBand="0" w:evenHBand="0" w:firstRowFirstColumn="0" w:firstRowLastColumn="0" w:lastRowFirstColumn="0" w:lastRowLastColumn="0"/>
+          <w:trHeight w:val="187"/>
+        </w:trPr>
+        <w:tc>
+          <w:tcPr>
+            <w:cnfStyle w:val="001000000000" w:firstRow="0" w:lastRow="0" w:firstColumn="1" w:lastColumn="0" w:oddVBand="0" w:evenVBand="0" w:oddHBand="0" w:evenHBand="0" w:firstRowFirstColumn="0" w:firstRowLastColumn="0" w:lastRowFirstColumn="0" w:lastRowLastColumn="0"/>
+            <w:tcW w:w="0" w:type="auto"/>
+            <w:noWrap/>
+          </w:tcPr>
+          <w:p>
+            <w:pPr>
+              <w:jc w:val="left"/>
+              <w:rPr>
+                <w:rFonts w:eastAsia="Times New Roman"/>
+                <w:b w:val="0"/>
+                <w:bCs w:val="0"/>
+                <w:lang w:eastAsia="pt-BR"/>
+              </w:rPr>
+            </w:pPr>
+            <w:r>
+              <w:rPr>
+                <w:rFonts w:eastAsia="Times New Roman"/>
+                <w:b w:val="0"/>
+                <w:bCs w:val="0"/>
+                <w:lang w:eastAsia="pt-BR"/>
+              </w:rPr>
+              <w:t>Variável</w:t>
+            </w:r>
+          </w:p>
+        </w:tc>
+        <w:tc>
+          <w:tcPr>
+            <w:tcW w:w="0" w:type="auto"/>
+          </w:tcPr>
+          <w:p>
+            <w:pPr>
+              <w:cnfStyle w:val="100000000000" w:firstRow="1" w:lastRow="0" w:firstColumn="0" w:lastColumn="0" w:oddVBand="0" w:evenVBand="0" w:oddHBand="0" w:evenHBand="0" w:firstRowFirstColumn="0" w:firstRowLastColumn="0" w:lastRowFirstColumn="0" w:lastRowLastColumn="0"/>
+              <w:rPr>
+                <w:rFonts w:eastAsia="Times New Roman"/>
+                <w:b w:val="0"/>
+                <w:bCs w:val="0"/>
+                <w:lang w:eastAsia="pt-BR"/>
+              </w:rPr>
+            </w:pPr>
+            <w:r>
+              <w:rPr>
+                <w:rFonts w:eastAsia="Times New Roman"/>
+                <w:b w:val="0"/>
+                <w:bCs w:val="0"/>
+                <w:lang w:eastAsia="pt-BR"/>
+              </w:rPr>
+              <w:t>Descrição</w:t>
             </w:r>
           </w:p>
         </w:tc>
       </w:tr>
       <w:tr>
         <w:trPr>
-          <w:trHeight w:val="1160"/>
+          <w:trHeight w:val="439"/>
         </w:trPr>
         <w:tc>
           <w:tcPr>
             <w:cnfStyle w:val="001000000000" w:firstRow="0" w:lastRow="0" w:firstColumn="1" w:lastColumn="0" w:oddVBand="0" w:evenVBand="0" w:oddHBand="0" w:evenHBand="0" w:firstRowFirstColumn="0" w:firstRowLastColumn="0" w:lastRowFirstColumn="0" w:lastRowLastColumn="0"/>
-            <w:tcW w:w="4380" w:type="dxa"/>
+            <w:tcW w:w="0" w:type="auto"/>
             <w:noWrap/>
             <w:hideMark/>
           </w:tcPr>
@@ -4743,7 +5200,7 @@
         </w:tc>
         <w:tc>
           <w:tcPr>
-            <w:tcW w:w="4380" w:type="dxa"/>
+            <w:tcW w:w="0" w:type="auto"/>
             <w:hideMark/>
           </w:tcPr>
           <w:p>
@@ -4766,12 +5223,12 @@
       </w:tr>
       <w:tr>
         <w:trPr>
-          <w:trHeight w:val="870"/>
+          <w:trHeight w:val="330"/>
         </w:trPr>
         <w:tc>
           <w:tcPr>
             <w:cnfStyle w:val="001000000000" w:firstRow="0" w:lastRow="0" w:firstColumn="1" w:lastColumn="0" w:oddVBand="0" w:evenVBand="0" w:oddHBand="0" w:evenHBand="0" w:firstRowFirstColumn="0" w:firstRowLastColumn="0" w:lastRowFirstColumn="0" w:lastRowLastColumn="0"/>
-            <w:tcW w:w="4380" w:type="dxa"/>
+            <w:tcW w:w="0" w:type="auto"/>
             <w:noWrap/>
             <w:hideMark/>
           </w:tcPr>
@@ -4800,7 +5257,7 @@
         </w:tc>
         <w:tc>
           <w:tcPr>
-            <w:tcW w:w="4380" w:type="dxa"/>
+            <w:tcW w:w="0" w:type="auto"/>
             <w:hideMark/>
           </w:tcPr>
           <w:p>
@@ -4823,12 +5280,12 @@
       </w:tr>
       <w:tr>
         <w:trPr>
-          <w:trHeight w:val="870"/>
+          <w:trHeight w:val="330"/>
         </w:trPr>
         <w:tc>
           <w:tcPr>
             <w:cnfStyle w:val="001000000000" w:firstRow="0" w:lastRow="0" w:firstColumn="1" w:lastColumn="0" w:oddVBand="0" w:evenVBand="0" w:oddHBand="0" w:evenHBand="0" w:firstRowFirstColumn="0" w:firstRowLastColumn="0" w:lastRowFirstColumn="0" w:lastRowLastColumn="0"/>
-            <w:tcW w:w="4380" w:type="dxa"/>
+            <w:tcW w:w="0" w:type="auto"/>
             <w:noWrap/>
             <w:hideMark/>
           </w:tcPr>
@@ -4857,7 +5314,7 @@
         </w:tc>
         <w:tc>
           <w:tcPr>
-            <w:tcW w:w="4380" w:type="dxa"/>
+            <w:tcW w:w="0" w:type="auto"/>
             <w:hideMark/>
           </w:tcPr>
           <w:p>
@@ -4880,12 +5337,12 @@
       </w:tr>
       <w:tr>
         <w:trPr>
-          <w:trHeight w:val="580"/>
+          <w:trHeight w:val="219"/>
         </w:trPr>
         <w:tc>
           <w:tcPr>
             <w:cnfStyle w:val="001000000000" w:firstRow="0" w:lastRow="0" w:firstColumn="1" w:lastColumn="0" w:oddVBand="0" w:evenVBand="0" w:oddHBand="0" w:evenHBand="0" w:firstRowFirstColumn="0" w:firstRowLastColumn="0" w:lastRowFirstColumn="0" w:lastRowLastColumn="0"/>
-            <w:tcW w:w="4380" w:type="dxa"/>
+            <w:tcW w:w="0" w:type="auto"/>
             <w:noWrap/>
             <w:hideMark/>
           </w:tcPr>
@@ -4914,7 +5371,7 @@
         </w:tc>
         <w:tc>
           <w:tcPr>
-            <w:tcW w:w="4380" w:type="dxa"/>
+            <w:tcW w:w="0" w:type="auto"/>
             <w:hideMark/>
           </w:tcPr>
           <w:p>
@@ -4937,12 +5394,12 @@
       </w:tr>
       <w:tr>
         <w:trPr>
-          <w:trHeight w:val="580"/>
+          <w:trHeight w:val="219"/>
         </w:trPr>
         <w:tc>
           <w:tcPr>
             <w:cnfStyle w:val="001000000000" w:firstRow="0" w:lastRow="0" w:firstColumn="1" w:lastColumn="0" w:oddVBand="0" w:evenVBand="0" w:oddHBand="0" w:evenHBand="0" w:firstRowFirstColumn="0" w:firstRowLastColumn="0" w:lastRowFirstColumn="0" w:lastRowLastColumn="0"/>
-            <w:tcW w:w="4380" w:type="dxa"/>
+            <w:tcW w:w="0" w:type="auto"/>
             <w:noWrap/>
             <w:hideMark/>
           </w:tcPr>
@@ -4971,7 +5428,7 @@
         </w:tc>
         <w:tc>
           <w:tcPr>
-            <w:tcW w:w="4380" w:type="dxa"/>
+            <w:tcW w:w="0" w:type="auto"/>
             <w:hideMark/>
           </w:tcPr>
           <w:p>
@@ -5000,14 +5457,6 @@
           <w:color w:val="000000"/>
         </w:rPr>
       </w:pPr>
-    </w:p>
-    <w:p>
-      <w:pPr>
-        <w:spacing w:line="240" w:lineRule="auto"/>
-        <w:rPr>
-          <w:color w:val="000000"/>
-        </w:rPr>
-      </w:pPr>
       <w:r>
         <w:rPr>
           <w:color w:val="000000"/>
@@ -5039,6 +5488,7 @@
       <w:pPr>
         <w:pStyle w:val="Caption"/>
         <w:keepNext/>
+        <w:spacing w:after="0"/>
         <w:rPr>
           <w:i w:val="0"/>
           <w:iCs w:val="0"/>
@@ -5132,22 +5582,22 @@
     <w:tbl>
       <w:tblPr>
         <w:tblStyle w:val="PlainTable2"/>
-        <w:tblW w:w="8760" w:type="dxa"/>
+        <w:tblW w:w="0" w:type="auto"/>
         <w:tblLook w:val="06A0" w:firstRow="1" w:lastRow="0" w:firstColumn="1" w:lastColumn="0" w:noHBand="1" w:noVBand="1"/>
       </w:tblPr>
       <w:tblGrid>
-        <w:gridCol w:w="4380"/>
-        <w:gridCol w:w="4380"/>
+        <w:gridCol w:w="4339"/>
+        <w:gridCol w:w="4731"/>
       </w:tblGrid>
       <w:tr>
         <w:trPr>
           <w:cnfStyle w:val="100000000000" w:firstRow="1" w:lastRow="0" w:firstColumn="0" w:lastColumn="0" w:oddVBand="0" w:evenVBand="0" w:oddHBand="0" w:evenHBand="0" w:firstRowFirstColumn="0" w:firstRowLastColumn="0" w:lastRowFirstColumn="0" w:lastRowLastColumn="0"/>
-          <w:trHeight w:val="290"/>
+          <w:trHeight w:val="184"/>
         </w:trPr>
         <w:tc>
           <w:tcPr>
             <w:cnfStyle w:val="001000000000" w:firstRow="0" w:lastRow="0" w:firstColumn="1" w:lastColumn="0" w:oddVBand="0" w:evenVBand="0" w:oddHBand="0" w:evenHBand="0" w:firstRowFirstColumn="0" w:firstRowLastColumn="0" w:lastRowFirstColumn="0" w:lastRowLastColumn="0"/>
-            <w:tcW w:w="4380" w:type="dxa"/>
+            <w:tcW w:w="0" w:type="auto"/>
             <w:noWrap/>
             <w:hideMark/>
           </w:tcPr>
@@ -5174,7 +5624,7 @@
         </w:tc>
         <w:tc>
           <w:tcPr>
-            <w:tcW w:w="4380" w:type="dxa"/>
+            <w:tcW w:w="0" w:type="auto"/>
             <w:noWrap/>
             <w:hideMark/>
           </w:tcPr>
@@ -5203,12 +5653,12 @@
       </w:tr>
       <w:tr>
         <w:trPr>
-          <w:trHeight w:val="290"/>
+          <w:trHeight w:val="184"/>
         </w:trPr>
         <w:tc>
           <w:tcPr>
             <w:cnfStyle w:val="001000000000" w:firstRow="0" w:lastRow="0" w:firstColumn="1" w:lastColumn="0" w:oddVBand="0" w:evenVBand="0" w:oddHBand="0" w:evenHBand="0" w:firstRowFirstColumn="0" w:firstRowLastColumn="0" w:lastRowFirstColumn="0" w:lastRowLastColumn="0"/>
-            <w:tcW w:w="4380" w:type="dxa"/>
+            <w:tcW w:w="0" w:type="auto"/>
             <w:noWrap/>
             <w:hideMark/>
           </w:tcPr>
@@ -5246,7 +5696,7 @@
         </w:tc>
         <w:tc>
           <w:tcPr>
-            <w:tcW w:w="4380" w:type="dxa"/>
+            <w:tcW w:w="0" w:type="auto"/>
             <w:hideMark/>
           </w:tcPr>
           <w:p>
@@ -5269,12 +5719,12 @@
       </w:tr>
       <w:tr>
         <w:trPr>
-          <w:trHeight w:val="290"/>
+          <w:trHeight w:val="184"/>
         </w:trPr>
         <w:tc>
           <w:tcPr>
             <w:cnfStyle w:val="001000000000" w:firstRow="0" w:lastRow="0" w:firstColumn="1" w:lastColumn="0" w:oddVBand="0" w:evenVBand="0" w:oddHBand="0" w:evenHBand="0" w:firstRowFirstColumn="0" w:firstRowLastColumn="0" w:lastRowFirstColumn="0" w:lastRowLastColumn="0"/>
-            <w:tcW w:w="4380" w:type="dxa"/>
+            <w:tcW w:w="0" w:type="auto"/>
             <w:noWrap/>
             <w:hideMark/>
           </w:tcPr>
@@ -5303,7 +5753,7 @@
         </w:tc>
         <w:tc>
           <w:tcPr>
-            <w:tcW w:w="4380" w:type="dxa"/>
+            <w:tcW w:w="0" w:type="auto"/>
             <w:hideMark/>
           </w:tcPr>
           <w:p>
@@ -5326,12 +5776,12 @@
       </w:tr>
       <w:tr>
         <w:trPr>
-          <w:trHeight w:val="290"/>
+          <w:trHeight w:val="184"/>
         </w:trPr>
         <w:tc>
           <w:tcPr>
             <w:cnfStyle w:val="001000000000" w:firstRow="0" w:lastRow="0" w:firstColumn="1" w:lastColumn="0" w:oddVBand="0" w:evenVBand="0" w:oddHBand="0" w:evenHBand="0" w:firstRowFirstColumn="0" w:firstRowLastColumn="0" w:lastRowFirstColumn="0" w:lastRowLastColumn="0"/>
-            <w:tcW w:w="4380" w:type="dxa"/>
+            <w:tcW w:w="0" w:type="auto"/>
             <w:noWrap/>
             <w:hideMark/>
           </w:tcPr>
@@ -5360,7 +5810,7 @@
         </w:tc>
         <w:tc>
           <w:tcPr>
-            <w:tcW w:w="4380" w:type="dxa"/>
+            <w:tcW w:w="0" w:type="auto"/>
             <w:hideMark/>
           </w:tcPr>
           <w:p>
@@ -5399,12 +5849,12 @@
       </w:tr>
       <w:tr>
         <w:trPr>
-          <w:trHeight w:val="290"/>
+          <w:trHeight w:val="184"/>
         </w:trPr>
         <w:tc>
           <w:tcPr>
             <w:cnfStyle w:val="001000000000" w:firstRow="0" w:lastRow="0" w:firstColumn="1" w:lastColumn="0" w:oddVBand="0" w:evenVBand="0" w:oddHBand="0" w:evenHBand="0" w:firstRowFirstColumn="0" w:firstRowLastColumn="0" w:lastRowFirstColumn="0" w:lastRowLastColumn="0"/>
-            <w:tcW w:w="4380" w:type="dxa"/>
+            <w:tcW w:w="0" w:type="auto"/>
             <w:noWrap/>
             <w:hideMark/>
           </w:tcPr>
@@ -5433,7 +5883,7 @@
         </w:tc>
         <w:tc>
           <w:tcPr>
-            <w:tcW w:w="4380" w:type="dxa"/>
+            <w:tcW w:w="0" w:type="auto"/>
             <w:hideMark/>
           </w:tcPr>
           <w:p>
@@ -5456,12 +5906,12 @@
       </w:tr>
       <w:tr>
         <w:trPr>
-          <w:trHeight w:val="290"/>
+          <w:trHeight w:val="184"/>
         </w:trPr>
         <w:tc>
           <w:tcPr>
             <w:cnfStyle w:val="001000000000" w:firstRow="0" w:lastRow="0" w:firstColumn="1" w:lastColumn="0" w:oddVBand="0" w:evenVBand="0" w:oddHBand="0" w:evenHBand="0" w:firstRowFirstColumn="0" w:firstRowLastColumn="0" w:lastRowFirstColumn="0" w:lastRowLastColumn="0"/>
-            <w:tcW w:w="4380" w:type="dxa"/>
+            <w:tcW w:w="0" w:type="auto"/>
             <w:noWrap/>
             <w:hideMark/>
           </w:tcPr>
@@ -5490,7 +5940,7 @@
         </w:tc>
         <w:tc>
           <w:tcPr>
-            <w:tcW w:w="4380" w:type="dxa"/>
+            <w:tcW w:w="0" w:type="auto"/>
             <w:hideMark/>
           </w:tcPr>
           <w:p>
@@ -5513,12 +5963,12 @@
       </w:tr>
       <w:tr>
         <w:trPr>
-          <w:trHeight w:val="580"/>
+          <w:trHeight w:val="369"/>
         </w:trPr>
         <w:tc>
           <w:tcPr>
             <w:cnfStyle w:val="001000000000" w:firstRow="0" w:lastRow="0" w:firstColumn="1" w:lastColumn="0" w:oddVBand="0" w:evenVBand="0" w:oddHBand="0" w:evenHBand="0" w:firstRowFirstColumn="0" w:firstRowLastColumn="0" w:lastRowFirstColumn="0" w:lastRowLastColumn="0"/>
-            <w:tcW w:w="4380" w:type="dxa"/>
+            <w:tcW w:w="0" w:type="auto"/>
             <w:noWrap/>
             <w:hideMark/>
           </w:tcPr>
@@ -5540,7 +5990,6 @@
                 <w:bCs w:val="0"/>
                 <w:lang w:eastAsia="pt-BR"/>
               </w:rPr>
-              <w:lastRenderedPageBreak/>
               <w:t>condado_tx_habitantes_homens</w:t>
             </w:r>
             <w:proofErr w:type="spellEnd"/>
@@ -5548,7 +5997,7 @@
         </w:tc>
         <w:tc>
           <w:tcPr>
-            <w:tcW w:w="4380" w:type="dxa"/>
+            <w:tcW w:w="0" w:type="auto"/>
             <w:hideMark/>
           </w:tcPr>
           <w:p>
@@ -5571,12 +6020,12 @@
       </w:tr>
       <w:tr>
         <w:trPr>
-          <w:trHeight w:val="580"/>
+          <w:trHeight w:val="369"/>
         </w:trPr>
         <w:tc>
           <w:tcPr>
             <w:cnfStyle w:val="001000000000" w:firstRow="0" w:lastRow="0" w:firstColumn="1" w:lastColumn="0" w:oddVBand="0" w:evenVBand="0" w:oddHBand="0" w:evenHBand="0" w:firstRowFirstColumn="0" w:firstRowLastColumn="0" w:lastRowFirstColumn="0" w:lastRowLastColumn="0"/>
-            <w:tcW w:w="4380" w:type="dxa"/>
+            <w:tcW w:w="0" w:type="auto"/>
             <w:noWrap/>
             <w:hideMark/>
           </w:tcPr>
@@ -5603,7 +6052,7 @@
         </w:tc>
         <w:tc>
           <w:tcPr>
-            <w:tcW w:w="4380" w:type="dxa"/>
+            <w:tcW w:w="0" w:type="auto"/>
             <w:hideMark/>
           </w:tcPr>
           <w:p>
@@ -5626,12 +6075,12 @@
       </w:tr>
       <w:tr>
         <w:trPr>
-          <w:trHeight w:val="580"/>
+          <w:trHeight w:val="369"/>
         </w:trPr>
         <w:tc>
           <w:tcPr>
             <w:cnfStyle w:val="001000000000" w:firstRow="0" w:lastRow="0" w:firstColumn="1" w:lastColumn="0" w:oddVBand="0" w:evenVBand="0" w:oddHBand="0" w:evenHBand="0" w:firstRowFirstColumn="0" w:firstRowLastColumn="0" w:lastRowFirstColumn="0" w:lastRowLastColumn="0"/>
-            <w:tcW w:w="4380" w:type="dxa"/>
+            <w:tcW w:w="0" w:type="auto"/>
             <w:noWrap/>
             <w:hideMark/>
           </w:tcPr>
@@ -5658,7 +6107,7 @@
         </w:tc>
         <w:tc>
           <w:tcPr>
-            <w:tcW w:w="4380" w:type="dxa"/>
+            <w:tcW w:w="0" w:type="auto"/>
             <w:hideMark/>
           </w:tcPr>
           <w:p>
@@ -5681,12 +6130,12 @@
       </w:tr>
       <w:tr>
         <w:trPr>
-          <w:trHeight w:val="580"/>
+          <w:trHeight w:val="369"/>
         </w:trPr>
         <w:tc>
           <w:tcPr>
             <w:cnfStyle w:val="001000000000" w:firstRow="0" w:lastRow="0" w:firstColumn="1" w:lastColumn="0" w:oddVBand="0" w:evenVBand="0" w:oddHBand="0" w:evenHBand="0" w:firstRowFirstColumn="0" w:firstRowLastColumn="0" w:lastRowFirstColumn="0" w:lastRowLastColumn="0"/>
-            <w:tcW w:w="4380" w:type="dxa"/>
+            <w:tcW w:w="0" w:type="auto"/>
             <w:noWrap/>
             <w:hideMark/>
           </w:tcPr>
@@ -5715,7 +6164,7 @@
         </w:tc>
         <w:tc>
           <w:tcPr>
-            <w:tcW w:w="4380" w:type="dxa"/>
+            <w:tcW w:w="0" w:type="auto"/>
             <w:hideMark/>
           </w:tcPr>
           <w:p>
@@ -5744,14 +6193,6 @@
           <w:color w:val="000000"/>
         </w:rPr>
       </w:pPr>
-    </w:p>
-    <w:p>
-      <w:pPr>
-        <w:spacing w:line="240" w:lineRule="auto"/>
-        <w:rPr>
-          <w:color w:val="000000"/>
-        </w:rPr>
-      </w:pPr>
       <w:r>
         <w:rPr>
           <w:color w:val="000000"/>
@@ -5783,6 +6224,7 @@
       <w:pPr>
         <w:pStyle w:val="Caption"/>
         <w:keepNext/>
+        <w:spacing w:after="0"/>
         <w:rPr>
           <w:i w:val="0"/>
           <w:iCs w:val="0"/>
@@ -5876,22 +6318,22 @@
     <w:tbl>
       <w:tblPr>
         <w:tblStyle w:val="PlainTable2"/>
-        <w:tblW w:w="8760" w:type="dxa"/>
+        <w:tblW w:w="0" w:type="auto"/>
         <w:tblLook w:val="06A0" w:firstRow="1" w:lastRow="0" w:firstColumn="1" w:lastColumn="0" w:noHBand="1" w:noVBand="1"/>
       </w:tblPr>
       <w:tblGrid>
-        <w:gridCol w:w="4380"/>
-        <w:gridCol w:w="4380"/>
+        <w:gridCol w:w="4375"/>
+        <w:gridCol w:w="4695"/>
       </w:tblGrid>
       <w:tr>
         <w:trPr>
           <w:cnfStyle w:val="100000000000" w:firstRow="1" w:lastRow="0" w:firstColumn="0" w:lastColumn="0" w:oddVBand="0" w:evenVBand="0" w:oddHBand="0" w:evenHBand="0" w:firstRowFirstColumn="0" w:firstRowLastColumn="0" w:lastRowFirstColumn="0" w:lastRowLastColumn="0"/>
-          <w:trHeight w:val="290"/>
+          <w:trHeight w:val="182"/>
         </w:trPr>
         <w:tc>
           <w:tcPr>
             <w:cnfStyle w:val="001000000000" w:firstRow="0" w:lastRow="0" w:firstColumn="1" w:lastColumn="0" w:oddVBand="0" w:evenVBand="0" w:oddHBand="0" w:evenHBand="0" w:firstRowFirstColumn="0" w:firstRowLastColumn="0" w:lastRowFirstColumn="0" w:lastRowLastColumn="0"/>
-            <w:tcW w:w="4380" w:type="dxa"/>
+            <w:tcW w:w="0" w:type="auto"/>
             <w:noWrap/>
             <w:hideMark/>
           </w:tcPr>
@@ -5918,7 +6360,7 @@
         </w:tc>
         <w:tc>
           <w:tcPr>
-            <w:tcW w:w="4380" w:type="dxa"/>
+            <w:tcW w:w="0" w:type="auto"/>
             <w:noWrap/>
             <w:hideMark/>
           </w:tcPr>
@@ -5947,12 +6389,12 @@
       </w:tr>
       <w:tr>
         <w:trPr>
-          <w:trHeight w:val="290"/>
+          <w:trHeight w:val="182"/>
         </w:trPr>
         <w:tc>
           <w:tcPr>
             <w:cnfStyle w:val="001000000000" w:firstRow="0" w:lastRow="0" w:firstColumn="1" w:lastColumn="0" w:oddVBand="0" w:evenVBand="0" w:oddHBand="0" w:evenHBand="0" w:firstRowFirstColumn="0" w:firstRowLastColumn="0" w:lastRowFirstColumn="0" w:lastRowLastColumn="0"/>
-            <w:tcW w:w="4380" w:type="dxa"/>
+            <w:tcW w:w="0" w:type="auto"/>
             <w:noWrap/>
             <w:hideMark/>
           </w:tcPr>
@@ -5981,7 +6423,7 @@
         </w:tc>
         <w:tc>
           <w:tcPr>
-            <w:tcW w:w="4380" w:type="dxa"/>
+            <w:tcW w:w="0" w:type="auto"/>
             <w:hideMark/>
           </w:tcPr>
           <w:p>
@@ -6004,12 +6446,12 @@
       </w:tr>
       <w:tr>
         <w:trPr>
-          <w:trHeight w:val="290"/>
+          <w:trHeight w:val="182"/>
         </w:trPr>
         <w:tc>
           <w:tcPr>
             <w:cnfStyle w:val="001000000000" w:firstRow="0" w:lastRow="0" w:firstColumn="1" w:lastColumn="0" w:oddVBand="0" w:evenVBand="0" w:oddHBand="0" w:evenHBand="0" w:firstRowFirstColumn="0" w:firstRowLastColumn="0" w:lastRowFirstColumn="0" w:lastRowLastColumn="0"/>
-            <w:tcW w:w="4380" w:type="dxa"/>
+            <w:tcW w:w="0" w:type="auto"/>
             <w:noWrap/>
             <w:hideMark/>
           </w:tcPr>
@@ -6038,7 +6480,7 @@
         </w:tc>
         <w:tc>
           <w:tcPr>
-            <w:tcW w:w="4380" w:type="dxa"/>
+            <w:tcW w:w="0" w:type="auto"/>
             <w:hideMark/>
           </w:tcPr>
           <w:p>
@@ -6077,12 +6519,12 @@
       </w:tr>
       <w:tr>
         <w:trPr>
-          <w:trHeight w:val="290"/>
+          <w:trHeight w:val="182"/>
         </w:trPr>
         <w:tc>
           <w:tcPr>
             <w:cnfStyle w:val="001000000000" w:firstRow="0" w:lastRow="0" w:firstColumn="1" w:lastColumn="0" w:oddVBand="0" w:evenVBand="0" w:oddHBand="0" w:evenHBand="0" w:firstRowFirstColumn="0" w:firstRowLastColumn="0" w:lastRowFirstColumn="0" w:lastRowLastColumn="0"/>
-            <w:tcW w:w="4380" w:type="dxa"/>
+            <w:tcW w:w="0" w:type="auto"/>
             <w:noWrap/>
             <w:hideMark/>
           </w:tcPr>
@@ -6111,7 +6553,7 @@
         </w:tc>
         <w:tc>
           <w:tcPr>
-            <w:tcW w:w="4380" w:type="dxa"/>
+            <w:tcW w:w="0" w:type="auto"/>
             <w:hideMark/>
           </w:tcPr>
           <w:p>
@@ -6134,12 +6576,12 @@
       </w:tr>
       <w:tr>
         <w:trPr>
-          <w:trHeight w:val="290"/>
+          <w:trHeight w:val="182"/>
         </w:trPr>
         <w:tc>
           <w:tcPr>
             <w:cnfStyle w:val="001000000000" w:firstRow="0" w:lastRow="0" w:firstColumn="1" w:lastColumn="0" w:oddVBand="0" w:evenVBand="0" w:oddHBand="0" w:evenHBand="0" w:firstRowFirstColumn="0" w:firstRowLastColumn="0" w:lastRowFirstColumn="0" w:lastRowLastColumn="0"/>
-            <w:tcW w:w="4380" w:type="dxa"/>
+            <w:tcW w:w="0" w:type="auto"/>
             <w:noWrap/>
             <w:hideMark/>
           </w:tcPr>
@@ -6168,7 +6610,7 @@
         </w:tc>
         <w:tc>
           <w:tcPr>
-            <w:tcW w:w="4380" w:type="dxa"/>
+            <w:tcW w:w="0" w:type="auto"/>
             <w:hideMark/>
           </w:tcPr>
           <w:p>
@@ -6191,12 +6633,12 @@
       </w:tr>
       <w:tr>
         <w:trPr>
-          <w:trHeight w:val="580"/>
+          <w:trHeight w:val="364"/>
         </w:trPr>
         <w:tc>
           <w:tcPr>
             <w:cnfStyle w:val="001000000000" w:firstRow="0" w:lastRow="0" w:firstColumn="1" w:lastColumn="0" w:oddVBand="0" w:evenVBand="0" w:oddHBand="0" w:evenHBand="0" w:firstRowFirstColumn="0" w:firstRowLastColumn="0" w:lastRowFirstColumn="0" w:lastRowLastColumn="0"/>
-            <w:tcW w:w="4380" w:type="dxa"/>
+            <w:tcW w:w="0" w:type="auto"/>
             <w:noWrap/>
             <w:hideMark/>
           </w:tcPr>
@@ -6225,7 +6667,7 @@
         </w:tc>
         <w:tc>
           <w:tcPr>
-            <w:tcW w:w="4380" w:type="dxa"/>
+            <w:tcW w:w="0" w:type="auto"/>
             <w:hideMark/>
           </w:tcPr>
           <w:p>
@@ -6248,12 +6690,12 @@
       </w:tr>
       <w:tr>
         <w:trPr>
-          <w:trHeight w:val="580"/>
+          <w:trHeight w:val="364"/>
         </w:trPr>
         <w:tc>
           <w:tcPr>
             <w:cnfStyle w:val="001000000000" w:firstRow="0" w:lastRow="0" w:firstColumn="1" w:lastColumn="0" w:oddVBand="0" w:evenVBand="0" w:oddHBand="0" w:evenHBand="0" w:firstRowFirstColumn="0" w:firstRowLastColumn="0" w:lastRowFirstColumn="0" w:lastRowLastColumn="0"/>
-            <w:tcW w:w="4380" w:type="dxa"/>
+            <w:tcW w:w="0" w:type="auto"/>
             <w:noWrap/>
             <w:hideMark/>
           </w:tcPr>
@@ -6280,7 +6722,7 @@
         </w:tc>
         <w:tc>
           <w:tcPr>
-            <w:tcW w:w="4380" w:type="dxa"/>
+            <w:tcW w:w="0" w:type="auto"/>
             <w:hideMark/>
           </w:tcPr>
           <w:p>
@@ -6303,12 +6745,12 @@
       </w:tr>
       <w:tr>
         <w:trPr>
-          <w:trHeight w:val="290"/>
+          <w:trHeight w:val="182"/>
         </w:trPr>
         <w:tc>
           <w:tcPr>
             <w:cnfStyle w:val="001000000000" w:firstRow="0" w:lastRow="0" w:firstColumn="1" w:lastColumn="0" w:oddVBand="0" w:evenVBand="0" w:oddHBand="0" w:evenHBand="0" w:firstRowFirstColumn="0" w:firstRowLastColumn="0" w:lastRowFirstColumn="0" w:lastRowLastColumn="0"/>
-            <w:tcW w:w="4380" w:type="dxa"/>
+            <w:tcW w:w="0" w:type="auto"/>
             <w:noWrap/>
             <w:hideMark/>
           </w:tcPr>
@@ -6335,7 +6777,7 @@
         </w:tc>
         <w:tc>
           <w:tcPr>
-            <w:tcW w:w="4380" w:type="dxa"/>
+            <w:tcW w:w="0" w:type="auto"/>
             <w:hideMark/>
           </w:tcPr>
           <w:p>
@@ -6358,12 +6800,12 @@
       </w:tr>
       <w:tr>
         <w:trPr>
-          <w:trHeight w:val="580"/>
+          <w:trHeight w:val="364"/>
         </w:trPr>
         <w:tc>
           <w:tcPr>
             <w:cnfStyle w:val="001000000000" w:firstRow="0" w:lastRow="0" w:firstColumn="1" w:lastColumn="0" w:oddVBand="0" w:evenVBand="0" w:oddHBand="0" w:evenHBand="0" w:firstRowFirstColumn="0" w:firstRowLastColumn="0" w:lastRowFirstColumn="0" w:lastRowLastColumn="0"/>
-            <w:tcW w:w="4380" w:type="dxa"/>
+            <w:tcW w:w="0" w:type="auto"/>
             <w:noWrap/>
             <w:hideMark/>
           </w:tcPr>
@@ -6392,7 +6834,7 @@
         </w:tc>
         <w:tc>
           <w:tcPr>
-            <w:tcW w:w="4380" w:type="dxa"/>
+            <w:tcW w:w="0" w:type="auto"/>
             <w:hideMark/>
           </w:tcPr>
           <w:p>
@@ -6421,14 +6863,6 @@
           <w:color w:val="000000"/>
         </w:rPr>
       </w:pPr>
-    </w:p>
-    <w:p>
-      <w:pPr>
-        <w:spacing w:line="240" w:lineRule="auto"/>
-        <w:rPr>
-          <w:color w:val="000000"/>
-        </w:rPr>
-      </w:pPr>
       <w:r>
         <w:rPr>
           <w:color w:val="000000"/>
@@ -6486,6 +6920,7 @@
         <w:t xml:space="preserve">um </w:t>
       </w:r>
       <w:r>
+        <w:lastRenderedPageBreak/>
         <w:t>modelo de regressão logística binária multinível, os quais, com base no comportamento conjunto das variáveis preditoras, calcular</w:t>
       </w:r>
       <w:r>
@@ -6595,11 +7030,7 @@
       </w:r>
       <w:proofErr w:type="spellEnd"/>
       <w:r>
-        <w:t xml:space="preserve"> </w:t>
-      </w:r>
-      <w:r>
-        <w:lastRenderedPageBreak/>
-        <w:t xml:space="preserve">nos interceptos e nos declives, o que </w:t>
+        <w:t xml:space="preserve"> nos interceptos e nos declives, o que </w:t>
       </w:r>
       <w:r>
         <w:t>foi</w:t>
@@ -6934,6 +7365,7 @@
         <w:rPr>
           <w:color w:val="000000"/>
         </w:rPr>
+        <w:lastRenderedPageBreak/>
         <w:t>ggrepel</w:t>
       </w:r>
       <w:proofErr w:type="spellEnd"/>
@@ -7442,7 +7874,6 @@
         <w:rPr>
           <w:color w:val="000000"/>
         </w:rPr>
-        <w:lastRenderedPageBreak/>
         <w:t>tigris</w:t>
       </w:r>
       <w:proofErr w:type="spellEnd"/>
@@ -7876,6 +8307,7 @@
         <w:rPr>
           <w:noProof/>
         </w:rPr>
+        <w:lastRenderedPageBreak/>
         <w:drawing>
           <wp:inline distT="0" distB="0" distL="0" distR="0" wp14:anchorId="36A0E2E8" wp14:editId="1B6A3AC9">
             <wp:extent cx="5759450" cy="3455670"/>
@@ -8101,13 +8533,7 @@
         <w:rPr>
           <w:color w:val="000000"/>
         </w:rPr>
-        <w:t xml:space="preserve"> em duas grandes categorias, a saber, voluntário e involuntário</w:t>
-      </w:r>
-      <w:r>
-        <w:rPr>
-          <w:color w:val="000000"/>
-        </w:rPr>
-        <w:t xml:space="preserve">, </w:t>
+        <w:t xml:space="preserve"> em duas grandes categorias, a saber, voluntário e involuntário, </w:t>
       </w:r>
       <w:r>
         <w:rPr>
@@ -8122,31 +8548,13 @@
         <w:t xml:space="preserve"> participantes da primeira categoria os</w:t>
       </w:r>
       <w:r>
-        <w:t xml:space="preserve"> cliente</w:t>
-      </w:r>
-      <w:r>
-        <w:t xml:space="preserve">s que optam pela </w:t>
-      </w:r>
-      <w:r>
-        <w:t>resci</w:t>
-      </w:r>
-      <w:r>
-        <w:t>são d</w:t>
-      </w:r>
-      <w:r>
-        <w:t xml:space="preserve">o contrato de serviço de forma deliberada ou não; </w:t>
-      </w:r>
-      <w:r>
-        <w:rPr>
-          <w:color w:val="000000"/>
-        </w:rPr>
-        <w:t>e</w:t>
-      </w:r>
-      <w:r>
-        <w:rPr>
-          <w:color w:val="000000"/>
-        </w:rPr>
-        <w:t xml:space="preserve"> da segunda categoria, </w:t>
+        <w:t xml:space="preserve"> clientes que optam pela rescisão do contrato de serviço de forma deliberada ou não; </w:t>
+      </w:r>
+      <w:r>
+        <w:rPr>
+          <w:color w:val="000000"/>
+        </w:rPr>
+        <w:t xml:space="preserve">e da segunda categoria, </w:t>
       </w:r>
       <w:r>
         <w:rPr>
@@ -8158,7 +8566,16 @@
         <w:rPr>
           <w:color w:val="000000"/>
         </w:rPr>
-        <w:t>queles que têm o contrato rescindido por decisão</w:t>
+        <w:t xml:space="preserve">queles que têm o contrato rescindido por decisão e vontade da </w:t>
+      </w:r>
+      <w:r>
+        <w:t>companhia</w:t>
+      </w:r>
+      <w:r>
+        <w:rPr>
+          <w:color w:val="000000"/>
+        </w:rPr>
+        <w:t>,</w:t>
       </w:r>
       <w:r>
         <w:rPr>
@@ -8170,33 +8587,6 @@
         <w:rPr>
           <w:color w:val="000000"/>
         </w:rPr>
-        <w:t>e vontade d</w:t>
-      </w:r>
-      <w:r>
-        <w:rPr>
-          <w:color w:val="000000"/>
-        </w:rPr>
-        <w:t xml:space="preserve">a </w:t>
-      </w:r>
-      <w:r>
-        <w:t>companhia</w:t>
-      </w:r>
-      <w:r>
-        <w:rPr>
-          <w:color w:val="000000"/>
-        </w:rPr>
-        <w:t>,</w:t>
-      </w:r>
-      <w:r>
-        <w:rPr>
-          <w:color w:val="000000"/>
-        </w:rPr>
-        <w:t xml:space="preserve"> </w:t>
-      </w:r>
-      <w:r>
-        <w:rPr>
-          <w:color w:val="000000"/>
-        </w:rPr>
         <w:t xml:space="preserve">geralmente </w:t>
       </w:r>
       <w:r>
@@ -8209,13 +8599,7 @@
         <w:rPr>
           <w:color w:val="000000"/>
         </w:rPr>
-        <w:t xml:space="preserve"> </w:t>
-      </w:r>
-      <w:r>
-        <w:rPr>
-          <w:color w:val="000000"/>
-        </w:rPr>
-        <w:t>fraude</w:t>
+        <w:t xml:space="preserve"> fraude</w:t>
       </w:r>
       <w:r>
         <w:rPr>
@@ -8242,7 +8626,6 @@
         <w:rPr>
           <w:color w:val="000000"/>
         </w:rPr>
-        <w:lastRenderedPageBreak/>
         <w:t xml:space="preserve">Tendo em vista essa segmentação, </w:t>
       </w:r>
       <w:r>
@@ -9519,7 +9902,6 @@
         <w:rPr>
           <w:noProof/>
         </w:rPr>
-        <w:lastRenderedPageBreak/>
         <w:drawing>
           <wp:inline distT="0" distB="0" distL="0" distR="0" wp14:anchorId="790F7890" wp14:editId="4B321FBF">
             <wp:extent cx="5759450" cy="3199765"/>
@@ -9853,6 +10235,7 @@
         <w:rPr>
           <w:noProof/>
         </w:rPr>
+        <w:lastRenderedPageBreak/>
         <w:drawing>
           <wp:inline distT="0" distB="0" distL="0" distR="0" wp14:anchorId="35A2F839" wp14:editId="2BC8C6B7">
             <wp:extent cx="5759450" cy="3199765"/>
@@ -10023,7 +10406,6 @@
         <w:rPr>
           <w:bCs/>
         </w:rPr>
-        <w:lastRenderedPageBreak/>
         <w:t>Fonte: Resultados originais da pesquisa</w:t>
       </w:r>
     </w:p>
@@ -10296,6 +10678,7 @@
         <w:rPr>
           <w:noProof/>
         </w:rPr>
+        <w:lastRenderedPageBreak/>
         <w:drawing>
           <wp:inline distT="0" distB="0" distL="0" distR="0" wp14:anchorId="1B7A4D3B" wp14:editId="202E8F87">
             <wp:extent cx="5759450" cy="3199765"/>
@@ -10710,7 +11093,6 @@
         <w:rPr>
           <w:noProof/>
         </w:rPr>
-        <w:lastRenderedPageBreak/>
         <w:drawing>
           <wp:inline distT="0" distB="0" distL="0" distR="0" wp14:anchorId="2A63335A" wp14:editId="17DDA8AA">
             <wp:extent cx="5759450" cy="3199765"/>
@@ -10938,6 +11320,7 @@
         <w:rPr>
           <w:bCs/>
         </w:rPr>
+        <w:lastRenderedPageBreak/>
         <w:t>Fonte: Resultados originais da pesquisa</w:t>
       </w:r>
     </w:p>
@@ -11308,7 +11691,6 @@
         <w:rPr>
           <w:bCs/>
         </w:rPr>
-        <w:lastRenderedPageBreak/>
         <w:t xml:space="preserve">Detectou-se também a </w:t>
       </w:r>
       <w:r>
@@ -11381,13 +11763,7 @@
         <w:fldChar w:fldCharType="separate"/>
       </w:r>
       <w:r>
-        <w:t>Fig</w:t>
-      </w:r>
-      <w:r>
-        <w:t>u</w:t>
-      </w:r>
-      <w:r>
-        <w:t xml:space="preserve">ra </w:t>
+        <w:t xml:space="preserve">Figura </w:t>
       </w:r>
       <w:r>
         <w:rPr>
@@ -11801,9 +12177,19 @@
           <w:sz w:val="20"/>
           <w:szCs w:val="20"/>
           <w:highlight w:val="yellow"/>
+          <w:lang w:eastAsia="pt-BR"/>
+        </w:rPr>
+      </w:pPr>
+      <w:r>
+        <w:rPr>
+          <w:rFonts w:ascii="Times New Roman" w:eastAsia="Times New Roman" w:hAnsi="Times New Roman" w:cs="Times New Roman"/>
+          <w:sz w:val="20"/>
+          <w:szCs w:val="20"/>
           <w:lang w:val="en-US" w:eastAsia="pt-BR"/>
         </w:rPr>
-      </w:pPr>
+        <w:t xml:space="preserve">Brooks, M. E.; Kristensen, K.; </w:t>
+      </w:r>
+      <w:proofErr w:type="spellStart"/>
       <w:r>
         <w:rPr>
           <w:rFonts w:ascii="Times New Roman" w:eastAsia="Times New Roman" w:hAnsi="Times New Roman" w:cs="Times New Roman"/>
@@ -11811,7 +12197,17 @@
           <w:szCs w:val="20"/>
           <w:lang w:val="en-US" w:eastAsia="pt-BR"/>
         </w:rPr>
-        <w:t xml:space="preserve">Brooks, M. E.; Kristensen, K.; </w:t>
+        <w:t>Benthem</w:t>
+      </w:r>
+      <w:proofErr w:type="spellEnd"/>
+      <w:r>
+        <w:rPr>
+          <w:rFonts w:ascii="Times New Roman" w:eastAsia="Times New Roman" w:hAnsi="Times New Roman" w:cs="Times New Roman"/>
+          <w:sz w:val="20"/>
+          <w:szCs w:val="20"/>
+          <w:lang w:val="en-US" w:eastAsia="pt-BR"/>
+        </w:rPr>
+        <w:t xml:space="preserve">, K. J. van; Magnusson, A.; Berg, C. W.; Nielsen, A.; </w:t>
       </w:r>
       <w:proofErr w:type="spellStart"/>
       <w:r>
@@ -11821,7 +12217,7 @@
           <w:szCs w:val="20"/>
           <w:lang w:val="en-US" w:eastAsia="pt-BR"/>
         </w:rPr>
-        <w:t>Benthem</w:t>
+        <w:t>Skaug</w:t>
       </w:r>
       <w:proofErr w:type="spellEnd"/>
       <w:r>
@@ -11831,7 +12227,7 @@
           <w:szCs w:val="20"/>
           <w:lang w:val="en-US" w:eastAsia="pt-BR"/>
         </w:rPr>
-        <w:t xml:space="preserve">, K. J. van; Magnusson, A.; Berg, C. W.; Nielsen, A.; </w:t>
+        <w:t xml:space="preserve">, H. J.; </w:t>
       </w:r>
       <w:proofErr w:type="spellStart"/>
       <w:r>
@@ -11841,7 +12237,7 @@
           <w:szCs w:val="20"/>
           <w:lang w:val="en-US" w:eastAsia="pt-BR"/>
         </w:rPr>
-        <w:t>Skaug</w:t>
+        <w:t>Maechler</w:t>
       </w:r>
       <w:proofErr w:type="spellEnd"/>
       <w:r>
@@ -11851,7 +12247,7 @@
           <w:szCs w:val="20"/>
           <w:lang w:val="en-US" w:eastAsia="pt-BR"/>
         </w:rPr>
-        <w:t xml:space="preserve">, H. J.; </w:t>
+        <w:t xml:space="preserve">, M.; </w:t>
       </w:r>
       <w:proofErr w:type="spellStart"/>
       <w:r>
@@ -11861,7 +12257,7 @@
           <w:szCs w:val="20"/>
           <w:lang w:val="en-US" w:eastAsia="pt-BR"/>
         </w:rPr>
-        <w:t>Maechler</w:t>
+        <w:t>Bolker</w:t>
       </w:r>
       <w:proofErr w:type="spellEnd"/>
       <w:r>
@@ -11871,7 +12267,7 @@
           <w:szCs w:val="20"/>
           <w:lang w:val="en-US" w:eastAsia="pt-BR"/>
         </w:rPr>
-        <w:t xml:space="preserve">, M.; </w:t>
+        <w:t xml:space="preserve">, B. M. 2017. </w:t>
       </w:r>
       <w:proofErr w:type="spellStart"/>
       <w:r>
@@ -11881,7 +12277,7 @@
           <w:szCs w:val="20"/>
           <w:lang w:val="en-US" w:eastAsia="pt-BR"/>
         </w:rPr>
-        <w:t>Bolker</w:t>
+        <w:t>glmmTMB</w:t>
       </w:r>
       <w:proofErr w:type="spellEnd"/>
       <w:r>
@@ -11891,7 +12287,16 @@
           <w:szCs w:val="20"/>
           <w:lang w:val="en-US" w:eastAsia="pt-BR"/>
         </w:rPr>
-        <w:t xml:space="preserve">, B. M. 2017. </w:t>
+        <w:t xml:space="preserve"> Balances Speed and Flexibility Among Packages for Zero-inflated Generalized Linear Mixed Modeling. </w:t>
+      </w:r>
+      <w:r>
+        <w:rPr>
+          <w:rFonts w:ascii="Times New Roman" w:eastAsia="Times New Roman" w:hAnsi="Times New Roman" w:cs="Times New Roman"/>
+          <w:sz w:val="20"/>
+          <w:szCs w:val="20"/>
+          <w:lang w:eastAsia="pt-BR"/>
+        </w:rPr>
+        <w:t xml:space="preserve">The R </w:t>
       </w:r>
       <w:proofErr w:type="spellStart"/>
       <w:r>
@@ -11899,9 +12304,9 @@
           <w:rFonts w:ascii="Times New Roman" w:eastAsia="Times New Roman" w:hAnsi="Times New Roman" w:cs="Times New Roman"/>
           <w:sz w:val="20"/>
           <w:szCs w:val="20"/>
-          <w:lang w:val="en-US" w:eastAsia="pt-BR"/>
-        </w:rPr>
-        <w:t>glmmTMB</w:t>
+          <w:lang w:eastAsia="pt-BR"/>
+        </w:rPr>
+        <w:t>Journal</w:t>
       </w:r>
       <w:proofErr w:type="spellEnd"/>
       <w:r>
@@ -11909,9 +12314,9 @@
           <w:rFonts w:ascii="Times New Roman" w:eastAsia="Times New Roman" w:hAnsi="Times New Roman" w:cs="Times New Roman"/>
           <w:sz w:val="20"/>
           <w:szCs w:val="20"/>
-          <w:lang w:val="en-US" w:eastAsia="pt-BR"/>
-        </w:rPr>
-        <w:t xml:space="preserve"> Balances Speed and Flexibility Among Packages for Zero-inflated Generalized Linear Mixed Modeling. The R Journal 9(2): 378-400.</w:t>
+          <w:lang w:eastAsia="pt-BR"/>
+        </w:rPr>
+        <w:t xml:space="preserve"> 9(2): 378-400.</w:t>
       </w:r>
     </w:p>
     <w:p>
@@ -11923,7 +12328,7 @@
           <w:sz w:val="20"/>
           <w:szCs w:val="20"/>
           <w:highlight w:val="yellow"/>
-          <w:lang w:val="en-US" w:eastAsia="pt-BR"/>
+          <w:lang w:eastAsia="pt-BR"/>
         </w:rPr>
       </w:pPr>
     </w:p>
@@ -11954,7 +12359,7 @@
           <w:szCs w:val="20"/>
           <w:lang w:eastAsia="pt-BR"/>
         </w:rPr>
-        <w:t xml:space="preserve">p. </w:t>
+        <w:t xml:space="preserve">p. 165-184. </w:t>
       </w:r>
       <w:r>
         <w:rPr>
@@ -11963,7 +12368,7 @@
           <w:szCs w:val="20"/>
           <w:lang w:eastAsia="pt-BR"/>
         </w:rPr>
-        <w:t>165-184</w:t>
+        <w:t>In</w:t>
       </w:r>
       <w:r>
         <w:rPr>
@@ -11972,7 +12377,7 @@
           <w:szCs w:val="20"/>
           <w:lang w:eastAsia="pt-BR"/>
         </w:rPr>
-        <w:t xml:space="preserve">. </w:t>
+        <w:t>:</w:t>
       </w:r>
       <w:r>
         <w:rPr>
@@ -11981,7 +12386,7 @@
           <w:szCs w:val="20"/>
           <w:lang w:eastAsia="pt-BR"/>
         </w:rPr>
-        <w:t>In</w:t>
+        <w:t xml:space="preserve"> </w:t>
       </w:r>
       <w:r>
         <w:rPr>
@@ -11990,7 +12395,7 @@
           <w:szCs w:val="20"/>
           <w:lang w:eastAsia="pt-BR"/>
         </w:rPr>
-        <w:t>:</w:t>
+        <w:t>Correia</w:t>
       </w:r>
       <w:r>
         <w:rPr>
@@ -11999,6 +12404,15 @@
           <w:szCs w:val="20"/>
           <w:lang w:eastAsia="pt-BR"/>
         </w:rPr>
+        <w:t>, A.;</w:t>
+      </w:r>
+      <w:r>
+        <w:rPr>
+          <w:rFonts w:ascii="Times New Roman" w:eastAsia="Times New Roman" w:hAnsi="Times New Roman" w:cs="Times New Roman"/>
+          <w:sz w:val="20"/>
+          <w:szCs w:val="20"/>
+          <w:lang w:eastAsia="pt-BR"/>
+        </w:rPr>
         <w:t xml:space="preserve"> </w:t>
       </w:r>
       <w:r>
@@ -12008,7 +12422,7 @@
           <w:szCs w:val="20"/>
           <w:lang w:eastAsia="pt-BR"/>
         </w:rPr>
-        <w:t>Correia</w:t>
+        <w:t xml:space="preserve">Sacavém, </w:t>
       </w:r>
       <w:r>
         <w:rPr>
@@ -12017,7 +12431,7 @@
           <w:szCs w:val="20"/>
           <w:lang w:eastAsia="pt-BR"/>
         </w:rPr>
-        <w:t>, A.;</w:t>
+        <w:t>A.</w:t>
       </w:r>
       <w:r>
         <w:rPr>
@@ -12026,6 +12440,15 @@
           <w:szCs w:val="20"/>
           <w:lang w:eastAsia="pt-BR"/>
         </w:rPr>
+        <w:t>;</w:t>
+      </w:r>
+      <w:r>
+        <w:rPr>
+          <w:rFonts w:ascii="Times New Roman" w:eastAsia="Times New Roman" w:hAnsi="Times New Roman" w:cs="Times New Roman"/>
+          <w:sz w:val="20"/>
+          <w:szCs w:val="20"/>
+          <w:lang w:eastAsia="pt-BR"/>
+        </w:rPr>
         <w:t xml:space="preserve"> </w:t>
       </w:r>
       <w:r>
@@ -12035,61 +12458,7 @@
           <w:szCs w:val="20"/>
           <w:lang w:eastAsia="pt-BR"/>
         </w:rPr>
-        <w:t>Sacavém</w:t>
-      </w:r>
-      <w:r>
-        <w:rPr>
-          <w:rFonts w:ascii="Times New Roman" w:eastAsia="Times New Roman" w:hAnsi="Times New Roman" w:cs="Times New Roman"/>
-          <w:sz w:val="20"/>
-          <w:szCs w:val="20"/>
-          <w:lang w:eastAsia="pt-BR"/>
-        </w:rPr>
-        <w:t xml:space="preserve">, </w:t>
-      </w:r>
-      <w:r>
-        <w:rPr>
-          <w:rFonts w:ascii="Times New Roman" w:eastAsia="Times New Roman" w:hAnsi="Times New Roman" w:cs="Times New Roman"/>
-          <w:sz w:val="20"/>
-          <w:szCs w:val="20"/>
-          <w:lang w:eastAsia="pt-BR"/>
-        </w:rPr>
-        <w:t>A.</w:t>
-      </w:r>
-      <w:r>
-        <w:rPr>
-          <w:rFonts w:ascii="Times New Roman" w:eastAsia="Times New Roman" w:hAnsi="Times New Roman" w:cs="Times New Roman"/>
-          <w:sz w:val="20"/>
-          <w:szCs w:val="20"/>
-          <w:lang w:eastAsia="pt-BR"/>
-        </w:rPr>
-        <w:t>;</w:t>
-      </w:r>
-      <w:r>
-        <w:rPr>
-          <w:rFonts w:ascii="Times New Roman" w:eastAsia="Times New Roman" w:hAnsi="Times New Roman" w:cs="Times New Roman"/>
-          <w:sz w:val="20"/>
-          <w:szCs w:val="20"/>
-          <w:lang w:eastAsia="pt-BR"/>
-        </w:rPr>
-        <w:t xml:space="preserve"> </w:t>
-      </w:r>
-      <w:r>
-        <w:rPr>
-          <w:rFonts w:ascii="Times New Roman" w:eastAsia="Times New Roman" w:hAnsi="Times New Roman" w:cs="Times New Roman"/>
-          <w:sz w:val="20"/>
-          <w:szCs w:val="20"/>
-          <w:lang w:eastAsia="pt-BR"/>
-        </w:rPr>
-        <w:t>Colaço</w:t>
-      </w:r>
-      <w:r>
-        <w:rPr>
-          <w:rFonts w:ascii="Times New Roman" w:eastAsia="Times New Roman" w:hAnsi="Times New Roman" w:cs="Times New Roman"/>
-          <w:sz w:val="20"/>
-          <w:szCs w:val="20"/>
-          <w:lang w:eastAsia="pt-BR"/>
-        </w:rPr>
-        <w:t xml:space="preserve">, </w:t>
+        <w:t xml:space="preserve">Colaço, </w:t>
       </w:r>
       <w:r>
         <w:rPr>
@@ -12303,25 +12672,7 @@
           <w:szCs w:val="20"/>
           <w:lang w:eastAsia="pt-BR"/>
         </w:rPr>
-        <w:t xml:space="preserve">, </w:t>
-      </w:r>
-      <w:r>
-        <w:rPr>
-          <w:rFonts w:ascii="Times New Roman" w:eastAsia="Times New Roman" w:hAnsi="Times New Roman" w:cs="Times New Roman"/>
-          <w:sz w:val="20"/>
-          <w:szCs w:val="20"/>
-          <w:lang w:eastAsia="pt-BR"/>
-        </w:rPr>
-        <w:t>Castelo Branco</w:t>
-      </w:r>
-      <w:r>
-        <w:rPr>
-          <w:rFonts w:ascii="Times New Roman" w:eastAsia="Times New Roman" w:hAnsi="Times New Roman" w:cs="Times New Roman"/>
-          <w:sz w:val="20"/>
-          <w:szCs w:val="20"/>
-          <w:lang w:eastAsia="pt-BR"/>
-        </w:rPr>
-        <w:t>, Castelo Branco, Portugal.</w:t>
+        <w:t>, Castelo Branco, Castelo Branco, Portugal.</w:t>
       </w:r>
     </w:p>
     <w:p>
@@ -12332,7 +12683,7 @@
           <w:rFonts w:ascii="Times New Roman" w:eastAsia="Times New Roman" w:hAnsi="Times New Roman" w:cs="Times New Roman"/>
           <w:sz w:val="20"/>
           <w:szCs w:val="20"/>
-          <w:lang w:val="en-US" w:eastAsia="pt-BR"/>
+          <w:lang w:eastAsia="pt-BR"/>
         </w:rPr>
       </w:pPr>
     </w:p>
@@ -12549,7 +12900,6 @@
           <w:szCs w:val="20"/>
           <w:lang w:val="en-US" w:eastAsia="pt-BR"/>
         </w:rPr>
-        <w:lastRenderedPageBreak/>
         <w:t>Hester</w:t>
       </w:r>
       <w:r>
@@ -12586,7 +12936,56 @@
           <w:szCs w:val="20"/>
           <w:lang w:val="en-US" w:eastAsia="pt-BR"/>
         </w:rPr>
-        <w:t xml:space="preserve">2022. glue: Interpreted String Literals. R package version 1.6.2. </w:t>
+        <w:t xml:space="preserve">2022. glue: Interpreted String Literals. </w:t>
+      </w:r>
+      <w:r>
+        <w:rPr>
+          <w:rFonts w:ascii="Times New Roman" w:eastAsia="Times New Roman" w:hAnsi="Times New Roman" w:cs="Times New Roman"/>
+          <w:sz w:val="20"/>
+          <w:szCs w:val="20"/>
+          <w:lang w:eastAsia="pt-BR"/>
+        </w:rPr>
+        <w:t xml:space="preserve">R </w:t>
+      </w:r>
+      <w:proofErr w:type="spellStart"/>
+      <w:r>
+        <w:rPr>
+          <w:rFonts w:ascii="Times New Roman" w:eastAsia="Times New Roman" w:hAnsi="Times New Roman" w:cs="Times New Roman"/>
+          <w:sz w:val="20"/>
+          <w:szCs w:val="20"/>
+          <w:lang w:eastAsia="pt-BR"/>
+        </w:rPr>
+        <w:t>package</w:t>
+      </w:r>
+      <w:proofErr w:type="spellEnd"/>
+      <w:r>
+        <w:rPr>
+          <w:rFonts w:ascii="Times New Roman" w:eastAsia="Times New Roman" w:hAnsi="Times New Roman" w:cs="Times New Roman"/>
+          <w:sz w:val="20"/>
+          <w:szCs w:val="20"/>
+          <w:lang w:eastAsia="pt-BR"/>
+        </w:rPr>
+        <w:t xml:space="preserve"> </w:t>
+      </w:r>
+      <w:proofErr w:type="spellStart"/>
+      <w:r>
+        <w:rPr>
+          <w:rFonts w:ascii="Times New Roman" w:eastAsia="Times New Roman" w:hAnsi="Times New Roman" w:cs="Times New Roman"/>
+          <w:sz w:val="20"/>
+          <w:szCs w:val="20"/>
+          <w:lang w:eastAsia="pt-BR"/>
+        </w:rPr>
+        <w:t>version</w:t>
+      </w:r>
+      <w:proofErr w:type="spellEnd"/>
+      <w:r>
+        <w:rPr>
+          <w:rFonts w:ascii="Times New Roman" w:eastAsia="Times New Roman" w:hAnsi="Times New Roman" w:cs="Times New Roman"/>
+          <w:sz w:val="20"/>
+          <w:szCs w:val="20"/>
+          <w:lang w:eastAsia="pt-BR"/>
+        </w:rPr>
+        <w:t xml:space="preserve"> 1.6.2. </w:t>
       </w:r>
       <w:r>
         <w:rPr>
@@ -12853,75 +13252,68 @@
           <w:rFonts w:ascii="Times New Roman" w:eastAsia="Times New Roman" w:hAnsi="Times New Roman" w:cs="Times New Roman"/>
           <w:sz w:val="20"/>
           <w:szCs w:val="20"/>
+          <w:lang w:eastAsia="pt-BR"/>
+        </w:rPr>
+        <w:t>Jahromi</w:t>
+      </w:r>
+      <w:proofErr w:type="spellEnd"/>
+      <w:r>
+        <w:rPr>
+          <w:rFonts w:ascii="Times New Roman" w:eastAsia="Times New Roman" w:hAnsi="Times New Roman" w:cs="Times New Roman"/>
+          <w:sz w:val="20"/>
+          <w:szCs w:val="20"/>
+          <w:lang w:eastAsia="pt-BR"/>
+        </w:rPr>
+        <w:t xml:space="preserve">, A. T.; </w:t>
+      </w:r>
+      <w:proofErr w:type="spellStart"/>
+      <w:r>
+        <w:rPr>
+          <w:rFonts w:ascii="Times New Roman" w:eastAsia="Times New Roman" w:hAnsi="Times New Roman" w:cs="Times New Roman"/>
+          <w:sz w:val="20"/>
+          <w:szCs w:val="20"/>
+          <w:lang w:eastAsia="pt-BR"/>
+        </w:rPr>
+        <w:t>Stakhovych</w:t>
+      </w:r>
+      <w:proofErr w:type="spellEnd"/>
+      <w:r>
+        <w:rPr>
+          <w:rFonts w:ascii="Times New Roman" w:eastAsia="Times New Roman" w:hAnsi="Times New Roman" w:cs="Times New Roman"/>
+          <w:sz w:val="20"/>
+          <w:szCs w:val="20"/>
+          <w:lang w:eastAsia="pt-BR"/>
+        </w:rPr>
+        <w:t xml:space="preserve">, S.; </w:t>
+      </w:r>
+      <w:proofErr w:type="spellStart"/>
+      <w:r>
+        <w:rPr>
+          <w:rFonts w:ascii="Times New Roman" w:eastAsia="Times New Roman" w:hAnsi="Times New Roman" w:cs="Times New Roman"/>
+          <w:sz w:val="20"/>
+          <w:szCs w:val="20"/>
+          <w:lang w:eastAsia="pt-BR"/>
+        </w:rPr>
+        <w:t>Ewing</w:t>
+      </w:r>
+      <w:proofErr w:type="spellEnd"/>
+      <w:r>
+        <w:rPr>
+          <w:rFonts w:ascii="Times New Roman" w:eastAsia="Times New Roman" w:hAnsi="Times New Roman" w:cs="Times New Roman"/>
+          <w:sz w:val="20"/>
+          <w:szCs w:val="20"/>
+          <w:lang w:eastAsia="pt-BR"/>
+        </w:rPr>
+        <w:t xml:space="preserve">, M. 2014. </w:t>
+      </w:r>
+      <w:r>
+        <w:rPr>
+          <w:rFonts w:ascii="Times New Roman" w:eastAsia="Times New Roman" w:hAnsi="Times New Roman" w:cs="Times New Roman"/>
+          <w:sz w:val="20"/>
+          <w:szCs w:val="20"/>
           <w:lang w:val="en-US" w:eastAsia="pt-BR"/>
         </w:rPr>
-        <w:t>Jahromi</w:t>
-      </w:r>
-      <w:proofErr w:type="spellEnd"/>
-      <w:r>
-        <w:rPr>
-          <w:rFonts w:ascii="Times New Roman" w:eastAsia="Times New Roman" w:hAnsi="Times New Roman" w:cs="Times New Roman"/>
-          <w:sz w:val="20"/>
-          <w:szCs w:val="20"/>
-          <w:lang w:val="en-US" w:eastAsia="pt-BR"/>
-        </w:rPr>
-        <w:t>, A.</w:t>
-      </w:r>
-      <w:r>
-        <w:rPr>
-          <w:rFonts w:ascii="Times New Roman" w:eastAsia="Times New Roman" w:hAnsi="Times New Roman" w:cs="Times New Roman"/>
-          <w:sz w:val="20"/>
-          <w:szCs w:val="20"/>
-          <w:lang w:val="en-US" w:eastAsia="pt-BR"/>
-        </w:rPr>
-        <w:t xml:space="preserve"> T.;</w:t>
-      </w:r>
-      <w:r>
-        <w:rPr>
-          <w:rFonts w:ascii="Times New Roman" w:eastAsia="Times New Roman" w:hAnsi="Times New Roman" w:cs="Times New Roman"/>
-          <w:sz w:val="20"/>
-          <w:szCs w:val="20"/>
-          <w:lang w:val="en-US" w:eastAsia="pt-BR"/>
-        </w:rPr>
-        <w:t xml:space="preserve"> </w:t>
-      </w:r>
-      <w:proofErr w:type="spellStart"/>
-      <w:r>
-        <w:rPr>
-          <w:rFonts w:ascii="Times New Roman" w:eastAsia="Times New Roman" w:hAnsi="Times New Roman" w:cs="Times New Roman"/>
-          <w:sz w:val="20"/>
-          <w:szCs w:val="20"/>
-          <w:lang w:val="en-US" w:eastAsia="pt-BR"/>
-        </w:rPr>
-        <w:t>Stakhovych</w:t>
-      </w:r>
-      <w:proofErr w:type="spellEnd"/>
-      <w:r>
-        <w:rPr>
-          <w:rFonts w:ascii="Times New Roman" w:eastAsia="Times New Roman" w:hAnsi="Times New Roman" w:cs="Times New Roman"/>
-          <w:sz w:val="20"/>
-          <w:szCs w:val="20"/>
-          <w:lang w:val="en-US" w:eastAsia="pt-BR"/>
-        </w:rPr>
-        <w:t>, S.</w:t>
-      </w:r>
-      <w:r>
-        <w:rPr>
-          <w:rFonts w:ascii="Times New Roman" w:eastAsia="Times New Roman" w:hAnsi="Times New Roman" w:cs="Times New Roman"/>
-          <w:sz w:val="20"/>
-          <w:szCs w:val="20"/>
-          <w:lang w:val="en-US" w:eastAsia="pt-BR"/>
-        </w:rPr>
-        <w:t>;</w:t>
-      </w:r>
-      <w:r>
-        <w:rPr>
-          <w:rFonts w:ascii="Times New Roman" w:eastAsia="Times New Roman" w:hAnsi="Times New Roman" w:cs="Times New Roman"/>
-          <w:sz w:val="20"/>
-          <w:szCs w:val="20"/>
-          <w:lang w:val="en-US" w:eastAsia="pt-BR"/>
-        </w:rPr>
-        <w:t xml:space="preserve"> Ewing, M. 2014. Managing B2B customer churn, </w:t>
+        <w:t xml:space="preserve">Managing B2B customer churn, </w:t>
       </w:r>
       <w:proofErr w:type="gramStart"/>
       <w:r>
@@ -12997,7 +13389,7 @@
           <w:rFonts w:ascii="Times New Roman" w:eastAsia="Times New Roman" w:hAnsi="Times New Roman" w:cs="Times New Roman"/>
           <w:sz w:val="20"/>
           <w:szCs w:val="20"/>
-          <w:lang w:eastAsia="pt-BR"/>
+          <w:lang w:val="en-US" w:eastAsia="pt-BR"/>
         </w:rPr>
       </w:pPr>
     </w:p>
@@ -13044,10 +13436,110 @@
           <w:rFonts w:ascii="Times New Roman" w:eastAsia="Times New Roman" w:hAnsi="Times New Roman" w:cs="Times New Roman"/>
           <w:sz w:val="20"/>
           <w:szCs w:val="20"/>
+          <w:lang w:eastAsia="pt-BR"/>
+        </w:rPr>
+        <w:t xml:space="preserve">R </w:t>
+      </w:r>
+      <w:proofErr w:type="spellStart"/>
+      <w:r>
+        <w:rPr>
+          <w:rFonts w:ascii="Times New Roman" w:eastAsia="Times New Roman" w:hAnsi="Times New Roman" w:cs="Times New Roman"/>
+          <w:sz w:val="20"/>
+          <w:szCs w:val="20"/>
+          <w:lang w:eastAsia="pt-BR"/>
+        </w:rPr>
+        <w:t>package</w:t>
+      </w:r>
+      <w:proofErr w:type="spellEnd"/>
+      <w:r>
+        <w:rPr>
+          <w:rFonts w:ascii="Times New Roman" w:eastAsia="Times New Roman" w:hAnsi="Times New Roman" w:cs="Times New Roman"/>
+          <w:sz w:val="20"/>
+          <w:szCs w:val="20"/>
+          <w:lang w:eastAsia="pt-BR"/>
+        </w:rPr>
+        <w:t xml:space="preserve"> </w:t>
+      </w:r>
+      <w:proofErr w:type="spellStart"/>
+      <w:r>
+        <w:rPr>
+          <w:rFonts w:ascii="Times New Roman" w:eastAsia="Times New Roman" w:hAnsi="Times New Roman" w:cs="Times New Roman"/>
+          <w:sz w:val="20"/>
+          <w:szCs w:val="20"/>
+          <w:lang w:eastAsia="pt-BR"/>
+        </w:rPr>
+        <w:t>version</w:t>
+      </w:r>
+      <w:proofErr w:type="spellEnd"/>
+      <w:r>
+        <w:rPr>
+          <w:rFonts w:ascii="Times New Roman" w:eastAsia="Times New Roman" w:hAnsi="Times New Roman" w:cs="Times New Roman"/>
+          <w:sz w:val="20"/>
+          <w:szCs w:val="20"/>
+          <w:lang w:eastAsia="pt-BR"/>
+        </w:rPr>
+        <w:t xml:space="preserve"> 6.0-91. </w:t>
+      </w:r>
+      <w:r>
+        <w:rPr>
+          <w:rFonts w:ascii="Times New Roman" w:eastAsia="Times New Roman" w:hAnsi="Times New Roman" w:cs="Times New Roman"/>
+          <w:sz w:val="20"/>
+          <w:szCs w:val="20"/>
+          <w:lang w:eastAsia="pt-BR"/>
+        </w:rPr>
+        <w:t>Disponível em: &lt;https://cran.r-project.org/</w:t>
+      </w:r>
+      <w:proofErr w:type="spellStart"/>
+      <w:r>
+        <w:rPr>
+          <w:rFonts w:ascii="Times New Roman" w:eastAsia="Times New Roman" w:hAnsi="Times New Roman" w:cs="Times New Roman"/>
+          <w:sz w:val="20"/>
+          <w:szCs w:val="20"/>
+          <w:lang w:eastAsia="pt-BR"/>
+        </w:rPr>
+        <w:t>package</w:t>
+      </w:r>
+      <w:proofErr w:type="spellEnd"/>
+      <w:r>
+        <w:rPr>
+          <w:rFonts w:ascii="Times New Roman" w:eastAsia="Times New Roman" w:hAnsi="Times New Roman" w:cs="Times New Roman"/>
+          <w:sz w:val="20"/>
+          <w:szCs w:val="20"/>
+          <w:lang w:eastAsia="pt-BR"/>
+        </w:rPr>
+        <w:t>=</w:t>
+      </w:r>
+      <w:proofErr w:type="spellStart"/>
+      <w:r>
+        <w:rPr>
+          <w:rFonts w:ascii="Times New Roman" w:eastAsia="Times New Roman" w:hAnsi="Times New Roman" w:cs="Times New Roman"/>
+          <w:sz w:val="20"/>
+          <w:szCs w:val="20"/>
+          <w:lang w:eastAsia="pt-BR"/>
+        </w:rPr>
+        <w:t>caret</w:t>
+      </w:r>
+      <w:proofErr w:type="spellEnd"/>
+      <w:r>
+        <w:rPr>
+          <w:rFonts w:ascii="Times New Roman" w:eastAsia="Times New Roman" w:hAnsi="Times New Roman" w:cs="Times New Roman"/>
+          <w:sz w:val="20"/>
+          <w:szCs w:val="20"/>
+          <w:lang w:eastAsia="pt-BR"/>
+        </w:rPr>
+        <w:t xml:space="preserve">&gt;. </w:t>
+      </w:r>
+      <w:proofErr w:type="spellStart"/>
+      <w:r>
+        <w:rPr>
+          <w:rFonts w:ascii="Times New Roman" w:eastAsia="Times New Roman" w:hAnsi="Times New Roman" w:cs="Times New Roman"/>
+          <w:sz w:val="20"/>
+          <w:szCs w:val="20"/>
           <w:lang w:val="en-US" w:eastAsia="pt-BR"/>
         </w:rPr>
-        <w:t>R package version 6.0-9</w:t>
-      </w:r>
+        <w:t>Acesso</w:t>
+      </w:r>
+      <w:proofErr w:type="spellEnd"/>
       <w:r>
         <w:rPr>
           <w:rFonts w:ascii="Times New Roman" w:eastAsia="Times New Roman" w:hAnsi="Times New Roman" w:cs="Times New Roman"/>
@@ -13055,8 +13547,9 @@
           <w:szCs w:val="20"/>
           <w:lang w:val="en-US" w:eastAsia="pt-BR"/>
         </w:rPr>
-        <w:t>1</w:t>
-      </w:r>
+        <w:t xml:space="preserve"> </w:t>
+      </w:r>
+      <w:proofErr w:type="spellStart"/>
       <w:r>
         <w:rPr>
           <w:rFonts w:ascii="Times New Roman" w:eastAsia="Times New Roman" w:hAnsi="Times New Roman" w:cs="Times New Roman"/>
@@ -13064,26 +13557,7 @@
           <w:szCs w:val="20"/>
           <w:lang w:val="en-US" w:eastAsia="pt-BR"/>
         </w:rPr>
-        <w:t xml:space="preserve">. </w:t>
-      </w:r>
-      <w:r>
-        <w:rPr>
-          <w:rFonts w:ascii="Times New Roman" w:eastAsia="Times New Roman" w:hAnsi="Times New Roman" w:cs="Times New Roman"/>
-          <w:sz w:val="20"/>
-          <w:szCs w:val="20"/>
-          <w:lang w:eastAsia="pt-BR"/>
-        </w:rPr>
-        <w:t>Disponível em: &lt;https://cran.r-project.org/</w:t>
-      </w:r>
-      <w:proofErr w:type="spellStart"/>
-      <w:r>
-        <w:rPr>
-          <w:rFonts w:ascii="Times New Roman" w:eastAsia="Times New Roman" w:hAnsi="Times New Roman" w:cs="Times New Roman"/>
-          <w:sz w:val="20"/>
-          <w:szCs w:val="20"/>
-          <w:lang w:eastAsia="pt-BR"/>
-        </w:rPr>
-        <w:t>package</w:t>
+        <w:t>em</w:t>
       </w:r>
       <w:proofErr w:type="spellEnd"/>
       <w:r>
@@ -13091,78 +13565,9 @@
           <w:rFonts w:ascii="Times New Roman" w:eastAsia="Times New Roman" w:hAnsi="Times New Roman" w:cs="Times New Roman"/>
           <w:sz w:val="20"/>
           <w:szCs w:val="20"/>
-          <w:lang w:eastAsia="pt-BR"/>
-        </w:rPr>
-        <w:t>=</w:t>
-      </w:r>
-      <w:proofErr w:type="spellStart"/>
-      <w:r>
-        <w:rPr>
-          <w:rFonts w:ascii="Times New Roman" w:eastAsia="Times New Roman" w:hAnsi="Times New Roman" w:cs="Times New Roman"/>
-          <w:sz w:val="20"/>
-          <w:szCs w:val="20"/>
-          <w:lang w:eastAsia="pt-BR"/>
-        </w:rPr>
-        <w:t>caret</w:t>
-      </w:r>
-      <w:proofErr w:type="spellEnd"/>
-      <w:r>
-        <w:rPr>
-          <w:rFonts w:ascii="Times New Roman" w:eastAsia="Times New Roman" w:hAnsi="Times New Roman" w:cs="Times New Roman"/>
-          <w:sz w:val="20"/>
-          <w:szCs w:val="20"/>
-          <w:lang w:eastAsia="pt-BR"/>
-        </w:rPr>
-        <w:t xml:space="preserve">&gt;. </w:t>
-      </w:r>
-      <w:proofErr w:type="spellStart"/>
-      <w:r>
-        <w:rPr>
-          <w:rFonts w:ascii="Times New Roman" w:eastAsia="Times New Roman" w:hAnsi="Times New Roman" w:cs="Times New Roman"/>
-          <w:sz w:val="20"/>
-          <w:szCs w:val="20"/>
           <w:lang w:val="en-US" w:eastAsia="pt-BR"/>
         </w:rPr>
-        <w:t>Acesso</w:t>
-      </w:r>
-      <w:proofErr w:type="spellEnd"/>
-      <w:r>
-        <w:rPr>
-          <w:rFonts w:ascii="Times New Roman" w:eastAsia="Times New Roman" w:hAnsi="Times New Roman" w:cs="Times New Roman"/>
-          <w:sz w:val="20"/>
-          <w:szCs w:val="20"/>
-          <w:lang w:val="en-US" w:eastAsia="pt-BR"/>
-        </w:rPr>
-        <w:t xml:space="preserve"> </w:t>
-      </w:r>
-      <w:proofErr w:type="spellStart"/>
-      <w:r>
-        <w:rPr>
-          <w:rFonts w:ascii="Times New Roman" w:eastAsia="Times New Roman" w:hAnsi="Times New Roman" w:cs="Times New Roman"/>
-          <w:sz w:val="20"/>
-          <w:szCs w:val="20"/>
-          <w:lang w:val="en-US" w:eastAsia="pt-BR"/>
-        </w:rPr>
-        <w:t>em</w:t>
-      </w:r>
-      <w:proofErr w:type="spellEnd"/>
-      <w:r>
-        <w:rPr>
-          <w:rFonts w:ascii="Times New Roman" w:eastAsia="Times New Roman" w:hAnsi="Times New Roman" w:cs="Times New Roman"/>
-          <w:sz w:val="20"/>
-          <w:szCs w:val="20"/>
-          <w:lang w:val="en-US" w:eastAsia="pt-BR"/>
-        </w:rPr>
-        <w:t xml:space="preserve">: </w:t>
-      </w:r>
-      <w:r>
-        <w:rPr>
-          <w:rFonts w:ascii="Times New Roman" w:eastAsia="Times New Roman" w:hAnsi="Times New Roman" w:cs="Times New Roman"/>
-          <w:sz w:val="20"/>
-          <w:szCs w:val="20"/>
-          <w:lang w:val="en-US" w:eastAsia="pt-BR"/>
-        </w:rPr>
-        <w:t xml:space="preserve">22 </w:t>
+        <w:t xml:space="preserve">: 22 </w:t>
       </w:r>
       <w:proofErr w:type="spellStart"/>
       <w:r>
@@ -13762,7 +14167,7 @@
           <w:szCs w:val="20"/>
           <w:lang w:val="en-US" w:eastAsia="pt-BR"/>
         </w:rPr>
-        <w:t xml:space="preserve">: Automatically Position Non-Overlapping Text Labels with 'ggplot2'. R package version 0.9.1. </w:t>
+        <w:t xml:space="preserve">: Automatically Position Non-Overlapping Text Labels with 'ggplot2'. </w:t>
       </w:r>
       <w:r>
         <w:rPr>
@@ -13771,8 +14176,9 @@
           <w:szCs w:val="20"/>
           <w:lang w:eastAsia="pt-BR"/>
         </w:rPr>
-        <w:t>Disponível em: &lt;</w:t>
-      </w:r>
+        <w:t xml:space="preserve">R </w:t>
+      </w:r>
+      <w:proofErr w:type="spellStart"/>
       <w:r>
         <w:rPr>
           <w:rFonts w:ascii="Times New Roman" w:eastAsia="Times New Roman" w:hAnsi="Times New Roman" w:cs="Times New Roman"/>
@@ -13780,7 +14186,17 @@
           <w:szCs w:val="20"/>
           <w:lang w:eastAsia="pt-BR"/>
         </w:rPr>
-        <w:t>https://cran.r-project.org/</w:t>
+        <w:t>package</w:t>
+      </w:r>
+      <w:proofErr w:type="spellEnd"/>
+      <w:r>
+        <w:rPr>
+          <w:rFonts w:ascii="Times New Roman" w:eastAsia="Times New Roman" w:hAnsi="Times New Roman" w:cs="Times New Roman"/>
+          <w:sz w:val="20"/>
+          <w:szCs w:val="20"/>
+          <w:lang w:eastAsia="pt-BR"/>
+        </w:rPr>
+        <w:t xml:space="preserve"> </w:t>
       </w:r>
       <w:proofErr w:type="spellStart"/>
       <w:r>
@@ -13790,6 +14206,35 @@
           <w:szCs w:val="20"/>
           <w:lang w:eastAsia="pt-BR"/>
         </w:rPr>
+        <w:t>version</w:t>
+      </w:r>
+      <w:proofErr w:type="spellEnd"/>
+      <w:r>
+        <w:rPr>
+          <w:rFonts w:ascii="Times New Roman" w:eastAsia="Times New Roman" w:hAnsi="Times New Roman" w:cs="Times New Roman"/>
+          <w:sz w:val="20"/>
+          <w:szCs w:val="20"/>
+          <w:lang w:eastAsia="pt-BR"/>
+        </w:rPr>
+        <w:t xml:space="preserve"> 0.9.1. </w:t>
+      </w:r>
+      <w:r>
+        <w:rPr>
+          <w:rFonts w:ascii="Times New Roman" w:eastAsia="Times New Roman" w:hAnsi="Times New Roman" w:cs="Times New Roman"/>
+          <w:sz w:val="20"/>
+          <w:szCs w:val="20"/>
+          <w:lang w:eastAsia="pt-BR"/>
+        </w:rPr>
+        <w:t>Disponível em: &lt;https://cran.r-project.org/</w:t>
+      </w:r>
+      <w:proofErr w:type="spellStart"/>
+      <w:r>
+        <w:rPr>
+          <w:rFonts w:ascii="Times New Roman" w:eastAsia="Times New Roman" w:hAnsi="Times New Roman" w:cs="Times New Roman"/>
+          <w:sz w:val="20"/>
+          <w:szCs w:val="20"/>
+          <w:lang w:eastAsia="pt-BR"/>
+        </w:rPr>
         <w:t>package</w:t>
       </w:r>
       <w:proofErr w:type="spellEnd"/>
@@ -13820,16 +14265,7 @@
           <w:szCs w:val="20"/>
           <w:lang w:eastAsia="pt-BR"/>
         </w:rPr>
-        <w:t>&gt;</w:t>
-      </w:r>
-      <w:r>
-        <w:rPr>
-          <w:rFonts w:ascii="Times New Roman" w:eastAsia="Times New Roman" w:hAnsi="Times New Roman" w:cs="Times New Roman"/>
-          <w:sz w:val="20"/>
-          <w:szCs w:val="20"/>
-          <w:lang w:eastAsia="pt-BR"/>
-        </w:rPr>
-        <w:t xml:space="preserve">. </w:t>
+        <w:t xml:space="preserve">&gt;. </w:t>
       </w:r>
       <w:proofErr w:type="spellStart"/>
       <w:r>
@@ -13869,16 +14305,7 @@
           <w:szCs w:val="20"/>
           <w:lang w:val="en-US"/>
         </w:rPr>
-        <w:t>:</w:t>
-      </w:r>
-      <w:r>
-        <w:rPr>
-          <w:rFonts w:ascii="Times New Roman" w:hAnsi="Times New Roman" w:cs="Times New Roman"/>
-          <w:sz w:val="20"/>
-          <w:szCs w:val="20"/>
-          <w:lang w:val="en-US"/>
-        </w:rPr>
-        <w:t xml:space="preserve"> 22 </w:t>
+        <w:t xml:space="preserve">: 22 </w:t>
       </w:r>
       <w:proofErr w:type="spellStart"/>
       <w:r>
@@ -13921,10 +14348,57 @@
           <w:rFonts w:ascii="Times New Roman" w:eastAsia="Times New Roman" w:hAnsi="Times New Roman" w:cs="Times New Roman"/>
           <w:sz w:val="20"/>
           <w:szCs w:val="20"/>
+          <w:lang w:val="en-US" w:eastAsia="pt-BR"/>
+        </w:rPr>
+      </w:pPr>
+      <w:bookmarkStart w:id="22" w:name="_Hlk104151829"/>
+      <w:r>
+        <w:rPr>
+          <w:rFonts w:ascii="Times New Roman" w:eastAsia="Times New Roman" w:hAnsi="Times New Roman" w:cs="Times New Roman"/>
+          <w:sz w:val="20"/>
+          <w:szCs w:val="20"/>
+          <w:lang w:val="en-US" w:eastAsia="pt-BR"/>
+        </w:rPr>
+        <w:t>United States Census Bureau</w:t>
+      </w:r>
+      <w:bookmarkEnd w:id="22"/>
+      <w:r>
+        <w:rPr>
+          <w:rFonts w:ascii="Times New Roman" w:eastAsia="Times New Roman" w:hAnsi="Times New Roman" w:cs="Times New Roman"/>
+          <w:sz w:val="20"/>
+          <w:szCs w:val="20"/>
+          <w:lang w:val="en-US" w:eastAsia="pt-BR"/>
+        </w:rPr>
+        <w:t xml:space="preserve"> [USCB]. </w:t>
+      </w:r>
+      <w:r>
+        <w:rPr>
+          <w:rFonts w:ascii="Times New Roman" w:eastAsia="Times New Roman" w:hAnsi="Times New Roman" w:cs="Times New Roman"/>
+          <w:sz w:val="20"/>
+          <w:szCs w:val="20"/>
+          <w:lang w:val="en-US" w:eastAsia="pt-BR"/>
+        </w:rPr>
+        <w:t xml:space="preserve">2022. </w:t>
+      </w:r>
+      <w:r>
+        <w:rPr>
+          <w:rFonts w:ascii="Times New Roman" w:eastAsia="Times New Roman" w:hAnsi="Times New Roman" w:cs="Times New Roman"/>
+          <w:sz w:val="20"/>
+          <w:szCs w:val="20"/>
+          <w:lang w:val="en-US" w:eastAsia="pt-BR"/>
+        </w:rPr>
+        <w:t xml:space="preserve">American Community Survey 5-Year Data (2009-2020). </w:t>
+      </w:r>
+      <w:r>
+        <w:rPr>
+          <w:rFonts w:ascii="Times New Roman" w:eastAsia="Times New Roman" w:hAnsi="Times New Roman" w:cs="Times New Roman"/>
+          <w:sz w:val="20"/>
+          <w:szCs w:val="20"/>
           <w:lang w:eastAsia="pt-BR"/>
         </w:rPr>
-      </w:pPr>
-      <w:bookmarkStart w:id="22" w:name="_Hlk104151829"/>
+        <w:t xml:space="preserve">Disponível em: &lt;https://www.census.gov/data/developers/data-sets/acs-5year.2017.html&gt;. </w:t>
+      </w:r>
+      <w:proofErr w:type="spellStart"/>
       <w:r>
         <w:rPr>
           <w:rFonts w:ascii="Times New Roman" w:eastAsia="Times New Roman" w:hAnsi="Times New Roman" w:cs="Times New Roman"/>
@@ -13932,9 +14406,9 @@
           <w:szCs w:val="20"/>
           <w:lang w:val="en-US" w:eastAsia="pt-BR"/>
         </w:rPr>
-        <w:t>United States Census Bureau</w:t>
-      </w:r>
-      <w:bookmarkEnd w:id="22"/>
+        <w:t>Acesso</w:t>
+      </w:r>
+      <w:proofErr w:type="spellEnd"/>
       <w:r>
         <w:rPr>
           <w:rFonts w:ascii="Times New Roman" w:eastAsia="Times New Roman" w:hAnsi="Times New Roman" w:cs="Times New Roman"/>
@@ -13942,8 +14416,9 @@
           <w:szCs w:val="20"/>
           <w:lang w:val="en-US" w:eastAsia="pt-BR"/>
         </w:rPr>
-        <w:t xml:space="preserve"> [USCB]. </w:t>
-      </w:r>
+        <w:t xml:space="preserve"> </w:t>
+      </w:r>
+      <w:proofErr w:type="spellStart"/>
       <w:r>
         <w:rPr>
           <w:rFonts w:ascii="Times New Roman" w:eastAsia="Times New Roman" w:hAnsi="Times New Roman" w:cs="Times New Roman"/>
@@ -13951,8 +14426,9 @@
           <w:szCs w:val="20"/>
           <w:lang w:val="en-US" w:eastAsia="pt-BR"/>
         </w:rPr>
-        <w:t xml:space="preserve">2022. </w:t>
-      </w:r>
+        <w:t>em</w:t>
+      </w:r>
+      <w:proofErr w:type="spellEnd"/>
       <w:r>
         <w:rPr>
           <w:rFonts w:ascii="Times New Roman" w:eastAsia="Times New Roman" w:hAnsi="Times New Roman" w:cs="Times New Roman"/>
@@ -13960,34 +14436,27 @@
           <w:szCs w:val="20"/>
           <w:lang w:val="en-US" w:eastAsia="pt-BR"/>
         </w:rPr>
-        <w:t xml:space="preserve">American Community Survey 5-Year Data (2009-2020). </w:t>
-      </w:r>
-      <w:r>
-        <w:rPr>
-          <w:rFonts w:ascii="Times New Roman" w:eastAsia="Times New Roman" w:hAnsi="Times New Roman" w:cs="Times New Roman"/>
-          <w:sz w:val="20"/>
-          <w:szCs w:val="20"/>
-          <w:lang w:eastAsia="pt-BR"/>
-        </w:rPr>
-        <w:t>Disponível em: &lt;https://www.census.gov/data/developers/data-sets/acs-5year.2017.html&gt;. Acesso em</w:t>
-      </w:r>
-      <w:r>
-        <w:rPr>
-          <w:rFonts w:ascii="Times New Roman" w:eastAsia="Times New Roman" w:hAnsi="Times New Roman" w:cs="Times New Roman"/>
-          <w:sz w:val="20"/>
-          <w:szCs w:val="20"/>
-          <w:lang w:eastAsia="pt-BR"/>
-        </w:rPr>
-        <w:t>:</w:t>
-      </w:r>
-      <w:r>
-        <w:rPr>
-          <w:rFonts w:ascii="Times New Roman" w:eastAsia="Times New Roman" w:hAnsi="Times New Roman" w:cs="Times New Roman"/>
-          <w:sz w:val="20"/>
-          <w:szCs w:val="20"/>
-          <w:lang w:eastAsia="pt-BR"/>
-        </w:rPr>
-        <w:t xml:space="preserve"> 22 maio 2022.</w:t>
+        <w:t xml:space="preserve">: 22 </w:t>
+      </w:r>
+      <w:proofErr w:type="spellStart"/>
+      <w:r>
+        <w:rPr>
+          <w:rFonts w:ascii="Times New Roman" w:eastAsia="Times New Roman" w:hAnsi="Times New Roman" w:cs="Times New Roman"/>
+          <w:sz w:val="20"/>
+          <w:szCs w:val="20"/>
+          <w:lang w:val="en-US" w:eastAsia="pt-BR"/>
+        </w:rPr>
+        <w:t>maio</w:t>
+      </w:r>
+      <w:proofErr w:type="spellEnd"/>
+      <w:r>
+        <w:rPr>
+          <w:rFonts w:ascii="Times New Roman" w:eastAsia="Times New Roman" w:hAnsi="Times New Roman" w:cs="Times New Roman"/>
+          <w:sz w:val="20"/>
+          <w:szCs w:val="20"/>
+          <w:lang w:val="en-US" w:eastAsia="pt-BR"/>
+        </w:rPr>
+        <w:t xml:space="preserve"> 2022.</w:t>
       </w:r>
     </w:p>
     <w:p>
@@ -14010,18 +14479,94 @@
           <w:rFonts w:ascii="Times New Roman" w:eastAsia="Times New Roman" w:hAnsi="Times New Roman" w:cs="Times New Roman"/>
           <w:sz w:val="20"/>
           <w:szCs w:val="20"/>
+          <w:lang w:val="en-US" w:eastAsia="pt-BR"/>
+        </w:rPr>
+      </w:pPr>
+      <w:proofErr w:type="spellStart"/>
+      <w:r>
+        <w:rPr>
+          <w:rFonts w:ascii="Times New Roman" w:eastAsia="Times New Roman" w:hAnsi="Times New Roman" w:cs="Times New Roman"/>
+          <w:sz w:val="20"/>
+          <w:szCs w:val="20"/>
+          <w:lang w:val="en-US" w:eastAsia="pt-BR"/>
+        </w:rPr>
+        <w:t>Voeten</w:t>
+      </w:r>
+      <w:proofErr w:type="spellEnd"/>
+      <w:r>
+        <w:rPr>
+          <w:rFonts w:ascii="Times New Roman" w:eastAsia="Times New Roman" w:hAnsi="Times New Roman" w:cs="Times New Roman"/>
+          <w:sz w:val="20"/>
+          <w:szCs w:val="20"/>
+          <w:lang w:val="en-US" w:eastAsia="pt-BR"/>
+        </w:rPr>
+        <w:t xml:space="preserve">, </w:t>
+      </w:r>
+      <w:r>
+        <w:rPr>
+          <w:rFonts w:ascii="Times New Roman" w:eastAsia="Times New Roman" w:hAnsi="Times New Roman" w:cs="Times New Roman"/>
+          <w:sz w:val="20"/>
+          <w:szCs w:val="20"/>
+          <w:lang w:val="en-US" w:eastAsia="pt-BR"/>
+        </w:rPr>
+        <w:t>C</w:t>
+      </w:r>
+      <w:r>
+        <w:rPr>
+          <w:rFonts w:ascii="Times New Roman" w:eastAsia="Times New Roman" w:hAnsi="Times New Roman" w:cs="Times New Roman"/>
+          <w:sz w:val="20"/>
+          <w:szCs w:val="20"/>
+          <w:lang w:val="en-US" w:eastAsia="pt-BR"/>
+        </w:rPr>
+        <w:t>.</w:t>
+      </w:r>
+      <w:r>
+        <w:rPr>
+          <w:rFonts w:ascii="Times New Roman" w:eastAsia="Times New Roman" w:hAnsi="Times New Roman" w:cs="Times New Roman"/>
+          <w:sz w:val="20"/>
+          <w:szCs w:val="20"/>
+          <w:lang w:val="en-US" w:eastAsia="pt-BR"/>
+        </w:rPr>
+        <w:t xml:space="preserve"> C. 2022. </w:t>
+      </w:r>
+      <w:proofErr w:type="spellStart"/>
+      <w:r>
+        <w:rPr>
+          <w:rFonts w:ascii="Times New Roman" w:eastAsia="Times New Roman" w:hAnsi="Times New Roman" w:cs="Times New Roman"/>
+          <w:sz w:val="20"/>
+          <w:szCs w:val="20"/>
+          <w:lang w:val="en-US" w:eastAsia="pt-BR"/>
+        </w:rPr>
+        <w:t>buildmer</w:t>
+      </w:r>
+      <w:proofErr w:type="spellEnd"/>
+      <w:r>
+        <w:rPr>
+          <w:rFonts w:ascii="Times New Roman" w:eastAsia="Times New Roman" w:hAnsi="Times New Roman" w:cs="Times New Roman"/>
+          <w:sz w:val="20"/>
+          <w:szCs w:val="20"/>
+          <w:lang w:val="en-US" w:eastAsia="pt-BR"/>
+        </w:rPr>
+        <w:t xml:space="preserve">: Stepwise Elimination and Term Reordering for Mixed-Effects Regression. </w:t>
+      </w:r>
+      <w:r>
+        <w:rPr>
+          <w:rFonts w:ascii="Times New Roman" w:eastAsia="Times New Roman" w:hAnsi="Times New Roman" w:cs="Times New Roman"/>
+          <w:sz w:val="20"/>
+          <w:szCs w:val="20"/>
           <w:lang w:eastAsia="pt-BR"/>
         </w:rPr>
-      </w:pPr>
+        <w:t xml:space="preserve">R </w:t>
+      </w:r>
       <w:proofErr w:type="spellStart"/>
       <w:r>
         <w:rPr>
           <w:rFonts w:ascii="Times New Roman" w:eastAsia="Times New Roman" w:hAnsi="Times New Roman" w:cs="Times New Roman"/>
           <w:sz w:val="20"/>
           <w:szCs w:val="20"/>
-          <w:lang w:val="en-US" w:eastAsia="pt-BR"/>
-        </w:rPr>
-        <w:t>Voeten</w:t>
+          <w:lang w:eastAsia="pt-BR"/>
+        </w:rPr>
+        <w:t>package</w:t>
       </w:r>
       <w:proofErr w:type="spellEnd"/>
       <w:r>
@@ -14029,45 +14574,9 @@
           <w:rFonts w:ascii="Times New Roman" w:eastAsia="Times New Roman" w:hAnsi="Times New Roman" w:cs="Times New Roman"/>
           <w:sz w:val="20"/>
           <w:szCs w:val="20"/>
-          <w:lang w:val="en-US" w:eastAsia="pt-BR"/>
-        </w:rPr>
-        <w:t xml:space="preserve">, </w:t>
-      </w:r>
-      <w:r>
-        <w:rPr>
-          <w:rFonts w:ascii="Times New Roman" w:eastAsia="Times New Roman" w:hAnsi="Times New Roman" w:cs="Times New Roman"/>
-          <w:sz w:val="20"/>
-          <w:szCs w:val="20"/>
-          <w:lang w:val="en-US" w:eastAsia="pt-BR"/>
-        </w:rPr>
-        <w:t>C</w:t>
-      </w:r>
-      <w:r>
-        <w:rPr>
-          <w:rFonts w:ascii="Times New Roman" w:eastAsia="Times New Roman" w:hAnsi="Times New Roman" w:cs="Times New Roman"/>
-          <w:sz w:val="20"/>
-          <w:szCs w:val="20"/>
-          <w:lang w:val="en-US" w:eastAsia="pt-BR"/>
-        </w:rPr>
-        <w:t>.</w:t>
-      </w:r>
-      <w:r>
-        <w:rPr>
-          <w:rFonts w:ascii="Times New Roman" w:eastAsia="Times New Roman" w:hAnsi="Times New Roman" w:cs="Times New Roman"/>
-          <w:sz w:val="20"/>
-          <w:szCs w:val="20"/>
-          <w:lang w:val="en-US" w:eastAsia="pt-BR"/>
-        </w:rPr>
-        <w:t xml:space="preserve"> C.</w:t>
-      </w:r>
-      <w:r>
-        <w:rPr>
-          <w:rFonts w:ascii="Times New Roman" w:eastAsia="Times New Roman" w:hAnsi="Times New Roman" w:cs="Times New Roman"/>
-          <w:sz w:val="20"/>
-          <w:szCs w:val="20"/>
-          <w:lang w:val="en-US" w:eastAsia="pt-BR"/>
-        </w:rPr>
-        <w:t xml:space="preserve"> 2022. </w:t>
+          <w:lang w:eastAsia="pt-BR"/>
+        </w:rPr>
+        <w:t xml:space="preserve"> </w:t>
       </w:r>
       <w:proofErr w:type="spellStart"/>
       <w:r>
@@ -14075,7 +14584,56 @@
           <w:rFonts w:ascii="Times New Roman" w:eastAsia="Times New Roman" w:hAnsi="Times New Roman" w:cs="Times New Roman"/>
           <w:sz w:val="20"/>
           <w:szCs w:val="20"/>
-          <w:lang w:val="en-US" w:eastAsia="pt-BR"/>
+          <w:lang w:eastAsia="pt-BR"/>
+        </w:rPr>
+        <w:t>version</w:t>
+      </w:r>
+      <w:proofErr w:type="spellEnd"/>
+      <w:r>
+        <w:rPr>
+          <w:rFonts w:ascii="Times New Roman" w:eastAsia="Times New Roman" w:hAnsi="Times New Roman" w:cs="Times New Roman"/>
+          <w:sz w:val="20"/>
+          <w:szCs w:val="20"/>
+          <w:lang w:eastAsia="pt-BR"/>
+        </w:rPr>
+        <w:t xml:space="preserve"> 2.4. </w:t>
+      </w:r>
+      <w:r>
+        <w:rPr>
+          <w:rFonts w:ascii="Times New Roman" w:eastAsia="Times New Roman" w:hAnsi="Times New Roman" w:cs="Times New Roman"/>
+          <w:sz w:val="20"/>
+          <w:szCs w:val="20"/>
+          <w:lang w:eastAsia="pt-BR"/>
+        </w:rPr>
+        <w:t>Disponível em: &lt;https://cran.r-project.org/</w:t>
+      </w:r>
+      <w:proofErr w:type="spellStart"/>
+      <w:r>
+        <w:rPr>
+          <w:rFonts w:ascii="Times New Roman" w:eastAsia="Times New Roman" w:hAnsi="Times New Roman" w:cs="Times New Roman"/>
+          <w:sz w:val="20"/>
+          <w:szCs w:val="20"/>
+          <w:lang w:eastAsia="pt-BR"/>
+        </w:rPr>
+        <w:t>package</w:t>
+      </w:r>
+      <w:proofErr w:type="spellEnd"/>
+      <w:r>
+        <w:rPr>
+          <w:rFonts w:ascii="Times New Roman" w:eastAsia="Times New Roman" w:hAnsi="Times New Roman" w:cs="Times New Roman"/>
+          <w:sz w:val="20"/>
+          <w:szCs w:val="20"/>
+          <w:lang w:eastAsia="pt-BR"/>
+        </w:rPr>
+        <w:t>=</w:t>
+      </w:r>
+      <w:proofErr w:type="spellStart"/>
+      <w:r>
+        <w:rPr>
+          <w:rFonts w:ascii="Times New Roman" w:eastAsia="Times New Roman" w:hAnsi="Times New Roman" w:cs="Times New Roman"/>
+          <w:sz w:val="20"/>
+          <w:szCs w:val="20"/>
+          <w:lang w:eastAsia="pt-BR"/>
         </w:rPr>
         <w:t>buildmer</w:t>
       </w:r>
@@ -14085,91 +14643,69 @@
           <w:rFonts w:ascii="Times New Roman" w:eastAsia="Times New Roman" w:hAnsi="Times New Roman" w:cs="Times New Roman"/>
           <w:sz w:val="20"/>
           <w:szCs w:val="20"/>
-          <w:lang w:val="en-US" w:eastAsia="pt-BR"/>
-        </w:rPr>
-        <w:t xml:space="preserve">: Stepwise Elimination and Term Reordering for Mixed-Effects Regression. R package version 2.4. </w:t>
-      </w:r>
-      <w:r>
-        <w:rPr>
-          <w:rFonts w:ascii="Times New Roman" w:eastAsia="Times New Roman" w:hAnsi="Times New Roman" w:cs="Times New Roman"/>
-          <w:sz w:val="20"/>
-          <w:szCs w:val="20"/>
           <w:lang w:eastAsia="pt-BR"/>
         </w:rPr>
-        <w:t>Disponível em: &lt;</w:t>
-      </w:r>
-      <w:r>
-        <w:rPr>
-          <w:rFonts w:ascii="Times New Roman" w:eastAsia="Times New Roman" w:hAnsi="Times New Roman" w:cs="Times New Roman"/>
-          <w:sz w:val="20"/>
-          <w:szCs w:val="20"/>
-          <w:lang w:eastAsia="pt-BR"/>
-        </w:rPr>
-        <w:t>https://cran.r-project.org/</w:t>
+        <w:t xml:space="preserve">&gt;. </w:t>
       </w:r>
       <w:proofErr w:type="spellStart"/>
       <w:r>
         <w:rPr>
-          <w:rFonts w:ascii="Times New Roman" w:eastAsia="Times New Roman" w:hAnsi="Times New Roman" w:cs="Times New Roman"/>
-          <w:sz w:val="20"/>
-          <w:szCs w:val="20"/>
-          <w:lang w:eastAsia="pt-BR"/>
-        </w:rPr>
-        <w:t>package</w:t>
+          <w:rFonts w:ascii="Times New Roman" w:hAnsi="Times New Roman" w:cs="Times New Roman"/>
+          <w:sz w:val="20"/>
+          <w:szCs w:val="20"/>
+          <w:lang w:val="en-US"/>
+        </w:rPr>
+        <w:t>Acesso</w:t>
       </w:r>
       <w:proofErr w:type="spellEnd"/>
       <w:r>
         <w:rPr>
-          <w:rFonts w:ascii="Times New Roman" w:eastAsia="Times New Roman" w:hAnsi="Times New Roman" w:cs="Times New Roman"/>
-          <w:sz w:val="20"/>
-          <w:szCs w:val="20"/>
-          <w:lang w:eastAsia="pt-BR"/>
-        </w:rPr>
-        <w:t>=</w:t>
+          <w:rFonts w:ascii="Times New Roman" w:hAnsi="Times New Roman" w:cs="Times New Roman"/>
+          <w:sz w:val="20"/>
+          <w:szCs w:val="20"/>
+          <w:lang w:val="en-US"/>
+        </w:rPr>
+        <w:t xml:space="preserve"> </w:t>
       </w:r>
       <w:proofErr w:type="spellStart"/>
       <w:r>
         <w:rPr>
-          <w:rFonts w:ascii="Times New Roman" w:eastAsia="Times New Roman" w:hAnsi="Times New Roman" w:cs="Times New Roman"/>
-          <w:sz w:val="20"/>
-          <w:szCs w:val="20"/>
-          <w:lang w:eastAsia="pt-BR"/>
-        </w:rPr>
-        <w:t>buildmer</w:t>
+          <w:rFonts w:ascii="Times New Roman" w:hAnsi="Times New Roman" w:cs="Times New Roman"/>
+          <w:sz w:val="20"/>
+          <w:szCs w:val="20"/>
+          <w:lang w:val="en-US"/>
+        </w:rPr>
+        <w:t>em</w:t>
       </w:r>
       <w:proofErr w:type="spellEnd"/>
       <w:r>
         <w:rPr>
-          <w:rFonts w:ascii="Times New Roman" w:eastAsia="Times New Roman" w:hAnsi="Times New Roman" w:cs="Times New Roman"/>
-          <w:sz w:val="20"/>
-          <w:szCs w:val="20"/>
-          <w:lang w:eastAsia="pt-BR"/>
-        </w:rPr>
-        <w:t xml:space="preserve">&gt;. </w:t>
-      </w:r>
-      <w:r>
-        <w:rPr>
           <w:rFonts w:ascii="Times New Roman" w:hAnsi="Times New Roman" w:cs="Times New Roman"/>
           <w:sz w:val="20"/>
           <w:szCs w:val="20"/>
-        </w:rPr>
-        <w:t>Acesso em</w:t>
-      </w:r>
+          <w:lang w:val="en-US"/>
+        </w:rPr>
+        <w:t xml:space="preserve">: 22 </w:t>
+      </w:r>
+      <w:proofErr w:type="spellStart"/>
       <w:r>
         <w:rPr>
           <w:rFonts w:ascii="Times New Roman" w:hAnsi="Times New Roman" w:cs="Times New Roman"/>
           <w:sz w:val="20"/>
           <w:szCs w:val="20"/>
-        </w:rPr>
-        <w:t>:</w:t>
-      </w:r>
+          <w:lang w:val="en-US"/>
+        </w:rPr>
+        <w:t>maio</w:t>
+      </w:r>
+      <w:proofErr w:type="spellEnd"/>
       <w:r>
         <w:rPr>
           <w:rFonts w:ascii="Times New Roman" w:hAnsi="Times New Roman" w:cs="Times New Roman"/>
           <w:sz w:val="20"/>
           <w:szCs w:val="20"/>
-        </w:rPr>
-        <w:t xml:space="preserve"> 22 maio 2022.</w:t>
+          <w:lang w:val="en-US"/>
+        </w:rPr>
+        <w:t xml:space="preserve"> 2022.</w:t>
       </w:r>
     </w:p>
     <w:p>
@@ -14202,8 +14738,9 @@
           <w:szCs w:val="20"/>
           <w:lang w:val="en-US" w:eastAsia="pt-BR"/>
         </w:rPr>
-        <w:t>Walker</w:t>
-      </w:r>
+        <w:t xml:space="preserve">Walker, K. 2022. </w:t>
+      </w:r>
+      <w:proofErr w:type="spellStart"/>
       <w:r>
         <w:rPr>
           <w:rFonts w:ascii="Times New Roman" w:eastAsia="Times New Roman" w:hAnsi="Times New Roman" w:cs="Times New Roman"/>
@@ -14211,7 +14748,26 @@
           <w:szCs w:val="20"/>
           <w:lang w:val="en-US" w:eastAsia="pt-BR"/>
         </w:rPr>
-        <w:t xml:space="preserve">, K. 2022. </w:t>
+        <w:t>tigris</w:t>
+      </w:r>
+      <w:proofErr w:type="spellEnd"/>
+      <w:r>
+        <w:rPr>
+          <w:rFonts w:ascii="Times New Roman" w:eastAsia="Times New Roman" w:hAnsi="Times New Roman" w:cs="Times New Roman"/>
+          <w:sz w:val="20"/>
+          <w:szCs w:val="20"/>
+          <w:lang w:val="en-US" w:eastAsia="pt-BR"/>
+        </w:rPr>
+        <w:t xml:space="preserve">: Load Census TIGER/Line Shapefiles. </w:t>
+      </w:r>
+      <w:r>
+        <w:rPr>
+          <w:rFonts w:ascii="Times New Roman" w:eastAsia="Times New Roman" w:hAnsi="Times New Roman" w:cs="Times New Roman"/>
+          <w:sz w:val="20"/>
+          <w:szCs w:val="20"/>
+          <w:lang w:eastAsia="pt-BR"/>
+        </w:rPr>
+        <w:t xml:space="preserve">R </w:t>
       </w:r>
       <w:proofErr w:type="spellStart"/>
       <w:r>
@@ -14219,9 +14775,9 @@
           <w:rFonts w:ascii="Times New Roman" w:eastAsia="Times New Roman" w:hAnsi="Times New Roman" w:cs="Times New Roman"/>
           <w:sz w:val="20"/>
           <w:szCs w:val="20"/>
-          <w:lang w:val="en-US" w:eastAsia="pt-BR"/>
-        </w:rPr>
-        <w:t>tigris</w:t>
+          <w:lang w:eastAsia="pt-BR"/>
+        </w:rPr>
+        <w:t>package</w:t>
       </w:r>
       <w:proofErr w:type="spellEnd"/>
       <w:r>
@@ -14229,9 +14785,29 @@
           <w:rFonts w:ascii="Times New Roman" w:eastAsia="Times New Roman" w:hAnsi="Times New Roman" w:cs="Times New Roman"/>
           <w:sz w:val="20"/>
           <w:szCs w:val="20"/>
-          <w:lang w:val="en-US" w:eastAsia="pt-BR"/>
-        </w:rPr>
-        <w:t xml:space="preserve">: Load Census TIGER/Line Shapefiles. R package version 1.6. </w:t>
+          <w:lang w:eastAsia="pt-BR"/>
+        </w:rPr>
+        <w:t xml:space="preserve"> </w:t>
+      </w:r>
+      <w:proofErr w:type="spellStart"/>
+      <w:r>
+        <w:rPr>
+          <w:rFonts w:ascii="Times New Roman" w:eastAsia="Times New Roman" w:hAnsi="Times New Roman" w:cs="Times New Roman"/>
+          <w:sz w:val="20"/>
+          <w:szCs w:val="20"/>
+          <w:lang w:eastAsia="pt-BR"/>
+        </w:rPr>
+        <w:t>version</w:t>
+      </w:r>
+      <w:proofErr w:type="spellEnd"/>
+      <w:r>
+        <w:rPr>
+          <w:rFonts w:ascii="Times New Roman" w:eastAsia="Times New Roman" w:hAnsi="Times New Roman" w:cs="Times New Roman"/>
+          <w:sz w:val="20"/>
+          <w:szCs w:val="20"/>
+          <w:lang w:eastAsia="pt-BR"/>
+        </w:rPr>
+        <w:t xml:space="preserve"> 1.6. </w:t>
       </w:r>
       <w:r>
         <w:rPr>
@@ -14429,7 +15005,7 @@
           <w:szCs w:val="20"/>
           <w:lang w:val="en-US" w:eastAsia="pt-BR"/>
         </w:rPr>
-        <w:t xml:space="preserve">' and 'sf'-Ready Data Frames. R package version 1.2. </w:t>
+        <w:t xml:space="preserve">' and 'sf'-Ready Data Frames. </w:t>
       </w:r>
       <w:r>
         <w:rPr>
@@ -14438,8 +15014,9 @@
           <w:szCs w:val="20"/>
           <w:lang w:eastAsia="pt-BR"/>
         </w:rPr>
-        <w:t>Disponível em: &lt;</w:t>
-      </w:r>
+        <w:t xml:space="preserve">R </w:t>
+      </w:r>
+      <w:proofErr w:type="spellStart"/>
       <w:r>
         <w:rPr>
           <w:rFonts w:ascii="Times New Roman" w:eastAsia="Times New Roman" w:hAnsi="Times New Roman" w:cs="Times New Roman"/>
@@ -14447,7 +15024,17 @@
           <w:szCs w:val="20"/>
           <w:lang w:eastAsia="pt-BR"/>
         </w:rPr>
-        <w:t>https://cran.r-project.org/</w:t>
+        <w:t>package</w:t>
+      </w:r>
+      <w:proofErr w:type="spellEnd"/>
+      <w:r>
+        <w:rPr>
+          <w:rFonts w:ascii="Times New Roman" w:eastAsia="Times New Roman" w:hAnsi="Times New Roman" w:cs="Times New Roman"/>
+          <w:sz w:val="20"/>
+          <w:szCs w:val="20"/>
+          <w:lang w:eastAsia="pt-BR"/>
+        </w:rPr>
+        <w:t xml:space="preserve"> </w:t>
       </w:r>
       <w:proofErr w:type="spellStart"/>
       <w:r>
@@ -14457,6 +15044,35 @@
           <w:szCs w:val="20"/>
           <w:lang w:eastAsia="pt-BR"/>
         </w:rPr>
+        <w:t>version</w:t>
+      </w:r>
+      <w:proofErr w:type="spellEnd"/>
+      <w:r>
+        <w:rPr>
+          <w:rFonts w:ascii="Times New Roman" w:eastAsia="Times New Roman" w:hAnsi="Times New Roman" w:cs="Times New Roman"/>
+          <w:sz w:val="20"/>
+          <w:szCs w:val="20"/>
+          <w:lang w:eastAsia="pt-BR"/>
+        </w:rPr>
+        <w:t xml:space="preserve"> 1.2. </w:t>
+      </w:r>
+      <w:r>
+        <w:rPr>
+          <w:rFonts w:ascii="Times New Roman" w:eastAsia="Times New Roman" w:hAnsi="Times New Roman" w:cs="Times New Roman"/>
+          <w:sz w:val="20"/>
+          <w:szCs w:val="20"/>
+          <w:lang w:eastAsia="pt-BR"/>
+        </w:rPr>
+        <w:t>Disponível em: &lt;https://cran.r-project.org/</w:t>
+      </w:r>
+      <w:proofErr w:type="spellStart"/>
+      <w:r>
+        <w:rPr>
+          <w:rFonts w:ascii="Times New Roman" w:eastAsia="Times New Roman" w:hAnsi="Times New Roman" w:cs="Times New Roman"/>
+          <w:sz w:val="20"/>
+          <w:szCs w:val="20"/>
+          <w:lang w:eastAsia="pt-BR"/>
+        </w:rPr>
         <w:t>package</w:t>
       </w:r>
       <w:proofErr w:type="spellEnd"/>
@@ -14536,16 +15152,7 @@
           <w:szCs w:val="20"/>
           <w:lang w:val="en-US"/>
         </w:rPr>
-        <w:t>:</w:t>
-      </w:r>
-      <w:r>
-        <w:rPr>
-          <w:rFonts w:ascii="Times New Roman" w:hAnsi="Times New Roman" w:cs="Times New Roman"/>
-          <w:sz w:val="20"/>
-          <w:szCs w:val="20"/>
-          <w:lang w:val="en-US"/>
-        </w:rPr>
-        <w:t xml:space="preserve"> 22 </w:t>
+        <w:t xml:space="preserve">: 22 </w:t>
       </w:r>
       <w:proofErr w:type="spellStart"/>
       <w:r>
@@ -14636,7 +15243,7 @@
           <w:szCs w:val="20"/>
           <w:lang w:val="en-US" w:eastAsia="pt-BR"/>
         </w:rPr>
-        <w:t xml:space="preserve">: Simple, Consistent Wrappers for Common String Operations. R package version 1.4.0. </w:t>
+        <w:t xml:space="preserve">: Simple, Consistent Wrappers for Common String Operations. </w:t>
       </w:r>
       <w:r>
         <w:rPr>
@@ -14645,8 +15252,9 @@
           <w:szCs w:val="20"/>
           <w:lang w:eastAsia="pt-BR"/>
         </w:rPr>
-        <w:t>Disponível em: &lt;</w:t>
-      </w:r>
+        <w:t xml:space="preserve">R </w:t>
+      </w:r>
+      <w:proofErr w:type="spellStart"/>
       <w:r>
         <w:rPr>
           <w:rFonts w:ascii="Times New Roman" w:eastAsia="Times New Roman" w:hAnsi="Times New Roman" w:cs="Times New Roman"/>
@@ -14654,7 +15262,46 @@
           <w:szCs w:val="20"/>
           <w:lang w:eastAsia="pt-BR"/>
         </w:rPr>
-        <w:t>https://cran.r-project.org/</w:t>
+        <w:t>package</w:t>
+      </w:r>
+      <w:proofErr w:type="spellEnd"/>
+      <w:r>
+        <w:rPr>
+          <w:rFonts w:ascii="Times New Roman" w:eastAsia="Times New Roman" w:hAnsi="Times New Roman" w:cs="Times New Roman"/>
+          <w:sz w:val="20"/>
+          <w:szCs w:val="20"/>
+          <w:lang w:eastAsia="pt-BR"/>
+        </w:rPr>
+        <w:t xml:space="preserve"> </w:t>
+      </w:r>
+      <w:proofErr w:type="spellStart"/>
+      <w:r>
+        <w:rPr>
+          <w:rFonts w:ascii="Times New Roman" w:eastAsia="Times New Roman" w:hAnsi="Times New Roman" w:cs="Times New Roman"/>
+          <w:sz w:val="20"/>
+          <w:szCs w:val="20"/>
+          <w:lang w:eastAsia="pt-BR"/>
+        </w:rPr>
+        <w:t>version</w:t>
+      </w:r>
+      <w:proofErr w:type="spellEnd"/>
+      <w:r>
+        <w:rPr>
+          <w:rFonts w:ascii="Times New Roman" w:eastAsia="Times New Roman" w:hAnsi="Times New Roman" w:cs="Times New Roman"/>
+          <w:sz w:val="20"/>
+          <w:szCs w:val="20"/>
+          <w:lang w:eastAsia="pt-BR"/>
+        </w:rPr>
+        <w:t xml:space="preserve"> 1.4.0. </w:t>
+      </w:r>
+      <w:r>
+        <w:rPr>
+          <w:rFonts w:ascii="Times New Roman" w:eastAsia="Times New Roman" w:hAnsi="Times New Roman" w:cs="Times New Roman"/>
+          <w:sz w:val="20"/>
+          <w:szCs w:val="20"/>
+          <w:lang w:eastAsia="pt-BR"/>
+        </w:rPr>
+        <w:t>Disponível em: &lt;https://cran.r-project.org/</w:t>
       </w:r>
       <w:proofErr w:type="spellStart"/>
       <w:r>
@@ -14729,7 +15376,7 @@
           <w:rFonts w:ascii="Times New Roman" w:eastAsia="Times New Roman" w:hAnsi="Times New Roman" w:cs="Times New Roman"/>
           <w:sz w:val="20"/>
           <w:szCs w:val="20"/>
-          <w:lang w:val="en-US" w:eastAsia="pt-BR"/>
+          <w:lang w:eastAsia="pt-BR"/>
         </w:rPr>
       </w:pPr>
     </w:p>
@@ -14749,109 +15396,218 @@
           <w:rFonts w:ascii="Times New Roman" w:eastAsia="Times New Roman" w:hAnsi="Times New Roman" w:cs="Times New Roman"/>
           <w:sz w:val="20"/>
           <w:szCs w:val="20"/>
+          <w:lang w:eastAsia="pt-BR"/>
+        </w:rPr>
+        <w:t xml:space="preserve">Wickham, H.; </w:t>
+      </w:r>
+      <w:proofErr w:type="spellStart"/>
+      <w:r>
+        <w:rPr>
+          <w:rFonts w:ascii="Times New Roman" w:eastAsia="Times New Roman" w:hAnsi="Times New Roman" w:cs="Times New Roman"/>
+          <w:sz w:val="20"/>
+          <w:szCs w:val="20"/>
+          <w:lang w:eastAsia="pt-BR"/>
+        </w:rPr>
+        <w:t>Averick</w:t>
+      </w:r>
+      <w:proofErr w:type="spellEnd"/>
+      <w:r>
+        <w:rPr>
+          <w:rFonts w:ascii="Times New Roman" w:eastAsia="Times New Roman" w:hAnsi="Times New Roman" w:cs="Times New Roman"/>
+          <w:sz w:val="20"/>
+          <w:szCs w:val="20"/>
+          <w:lang w:eastAsia="pt-BR"/>
+        </w:rPr>
+        <w:t xml:space="preserve">, M.; Bryan, J.; Chang, W.; </w:t>
+      </w:r>
+      <w:proofErr w:type="spellStart"/>
+      <w:r>
+        <w:rPr>
+          <w:rFonts w:ascii="Times New Roman" w:eastAsia="Times New Roman" w:hAnsi="Times New Roman" w:cs="Times New Roman"/>
+          <w:sz w:val="20"/>
+          <w:szCs w:val="20"/>
+          <w:lang w:eastAsia="pt-BR"/>
+        </w:rPr>
+        <w:t>McGowan</w:t>
+      </w:r>
+      <w:proofErr w:type="spellEnd"/>
+      <w:r>
+        <w:rPr>
+          <w:rFonts w:ascii="Times New Roman" w:eastAsia="Times New Roman" w:hAnsi="Times New Roman" w:cs="Times New Roman"/>
+          <w:sz w:val="20"/>
+          <w:szCs w:val="20"/>
+          <w:lang w:eastAsia="pt-BR"/>
+        </w:rPr>
+        <w:t xml:space="preserve">, L. D.; François, R.; </w:t>
+      </w:r>
+      <w:proofErr w:type="spellStart"/>
+      <w:r>
+        <w:rPr>
+          <w:rFonts w:ascii="Times New Roman" w:eastAsia="Times New Roman" w:hAnsi="Times New Roman" w:cs="Times New Roman"/>
+          <w:sz w:val="20"/>
+          <w:szCs w:val="20"/>
+          <w:lang w:eastAsia="pt-BR"/>
+        </w:rPr>
+        <w:t>Grolemund</w:t>
+      </w:r>
+      <w:proofErr w:type="spellEnd"/>
+      <w:r>
+        <w:rPr>
+          <w:rFonts w:ascii="Times New Roman" w:eastAsia="Times New Roman" w:hAnsi="Times New Roman" w:cs="Times New Roman"/>
+          <w:sz w:val="20"/>
+          <w:szCs w:val="20"/>
+          <w:lang w:eastAsia="pt-BR"/>
+        </w:rPr>
+        <w:t xml:space="preserve">, G.; Hayes, A.; Henry, L.; </w:t>
+      </w:r>
+      <w:proofErr w:type="spellStart"/>
+      <w:r>
+        <w:rPr>
+          <w:rFonts w:ascii="Times New Roman" w:eastAsia="Times New Roman" w:hAnsi="Times New Roman" w:cs="Times New Roman"/>
+          <w:sz w:val="20"/>
+          <w:szCs w:val="20"/>
+          <w:lang w:eastAsia="pt-BR"/>
+        </w:rPr>
+        <w:t>Hester</w:t>
+      </w:r>
+      <w:proofErr w:type="spellEnd"/>
+      <w:r>
+        <w:rPr>
+          <w:rFonts w:ascii="Times New Roman" w:eastAsia="Times New Roman" w:hAnsi="Times New Roman" w:cs="Times New Roman"/>
+          <w:sz w:val="20"/>
+          <w:szCs w:val="20"/>
+          <w:lang w:eastAsia="pt-BR"/>
+        </w:rPr>
+        <w:t xml:space="preserve">, J.; Kuhn, M.; Pedersen, T. L.; Miller, E.; </w:t>
+      </w:r>
+      <w:proofErr w:type="spellStart"/>
+      <w:r>
+        <w:rPr>
+          <w:rFonts w:ascii="Times New Roman" w:eastAsia="Times New Roman" w:hAnsi="Times New Roman" w:cs="Times New Roman"/>
+          <w:sz w:val="20"/>
+          <w:szCs w:val="20"/>
+          <w:lang w:eastAsia="pt-BR"/>
+        </w:rPr>
+        <w:t>Bache</w:t>
+      </w:r>
+      <w:proofErr w:type="spellEnd"/>
+      <w:r>
+        <w:rPr>
+          <w:rFonts w:ascii="Times New Roman" w:eastAsia="Times New Roman" w:hAnsi="Times New Roman" w:cs="Times New Roman"/>
+          <w:sz w:val="20"/>
+          <w:szCs w:val="20"/>
+          <w:lang w:eastAsia="pt-BR"/>
+        </w:rPr>
+        <w:t xml:space="preserve">, S. M.; Müller, K.; </w:t>
+      </w:r>
+      <w:proofErr w:type="spellStart"/>
+      <w:r>
+        <w:rPr>
+          <w:rFonts w:ascii="Times New Roman" w:eastAsia="Times New Roman" w:hAnsi="Times New Roman" w:cs="Times New Roman"/>
+          <w:sz w:val="20"/>
+          <w:szCs w:val="20"/>
+          <w:lang w:eastAsia="pt-BR"/>
+        </w:rPr>
+        <w:t>Ooms</w:t>
+      </w:r>
+      <w:proofErr w:type="spellEnd"/>
+      <w:r>
+        <w:rPr>
+          <w:rFonts w:ascii="Times New Roman" w:eastAsia="Times New Roman" w:hAnsi="Times New Roman" w:cs="Times New Roman"/>
+          <w:sz w:val="20"/>
+          <w:szCs w:val="20"/>
+          <w:lang w:eastAsia="pt-BR"/>
+        </w:rPr>
+        <w:t xml:space="preserve">, J.; Robinson, D.; </w:t>
+      </w:r>
+      <w:proofErr w:type="spellStart"/>
+      <w:r>
+        <w:rPr>
+          <w:rFonts w:ascii="Times New Roman" w:eastAsia="Times New Roman" w:hAnsi="Times New Roman" w:cs="Times New Roman"/>
+          <w:sz w:val="20"/>
+          <w:szCs w:val="20"/>
+          <w:lang w:eastAsia="pt-BR"/>
+        </w:rPr>
+        <w:t>Seidel</w:t>
+      </w:r>
+      <w:proofErr w:type="spellEnd"/>
+      <w:r>
+        <w:rPr>
+          <w:rFonts w:ascii="Times New Roman" w:eastAsia="Times New Roman" w:hAnsi="Times New Roman" w:cs="Times New Roman"/>
+          <w:sz w:val="20"/>
+          <w:szCs w:val="20"/>
+          <w:lang w:eastAsia="pt-BR"/>
+        </w:rPr>
+        <w:t xml:space="preserve">, D. P.; </w:t>
+      </w:r>
+      <w:proofErr w:type="spellStart"/>
+      <w:r>
+        <w:rPr>
+          <w:rFonts w:ascii="Times New Roman" w:eastAsia="Times New Roman" w:hAnsi="Times New Roman" w:cs="Times New Roman"/>
+          <w:sz w:val="20"/>
+          <w:szCs w:val="20"/>
+          <w:lang w:eastAsia="pt-BR"/>
+        </w:rPr>
+        <w:t>Spinu</w:t>
+      </w:r>
+      <w:proofErr w:type="spellEnd"/>
+      <w:r>
+        <w:rPr>
+          <w:rFonts w:ascii="Times New Roman" w:eastAsia="Times New Roman" w:hAnsi="Times New Roman" w:cs="Times New Roman"/>
+          <w:sz w:val="20"/>
+          <w:szCs w:val="20"/>
+          <w:lang w:eastAsia="pt-BR"/>
+        </w:rPr>
+        <w:t xml:space="preserve">, V.; Takahashi, K.; Vaughan, D.; </w:t>
+      </w:r>
+      <w:proofErr w:type="spellStart"/>
+      <w:r>
+        <w:rPr>
+          <w:rFonts w:ascii="Times New Roman" w:eastAsia="Times New Roman" w:hAnsi="Times New Roman" w:cs="Times New Roman"/>
+          <w:sz w:val="20"/>
+          <w:szCs w:val="20"/>
+          <w:lang w:eastAsia="pt-BR"/>
+        </w:rPr>
+        <w:t>Wilke</w:t>
+      </w:r>
+      <w:proofErr w:type="spellEnd"/>
+      <w:r>
+        <w:rPr>
+          <w:rFonts w:ascii="Times New Roman" w:eastAsia="Times New Roman" w:hAnsi="Times New Roman" w:cs="Times New Roman"/>
+          <w:sz w:val="20"/>
+          <w:szCs w:val="20"/>
+          <w:lang w:eastAsia="pt-BR"/>
+        </w:rPr>
+        <w:t xml:space="preserve">, C.; Woo, K.; </w:t>
+      </w:r>
+      <w:proofErr w:type="spellStart"/>
+      <w:r>
+        <w:rPr>
+          <w:rFonts w:ascii="Times New Roman" w:eastAsia="Times New Roman" w:hAnsi="Times New Roman" w:cs="Times New Roman"/>
+          <w:sz w:val="20"/>
+          <w:szCs w:val="20"/>
+          <w:lang w:eastAsia="pt-BR"/>
+        </w:rPr>
+        <w:t>Yutani</w:t>
+      </w:r>
+      <w:proofErr w:type="spellEnd"/>
+      <w:r>
+        <w:rPr>
+          <w:rFonts w:ascii="Times New Roman" w:eastAsia="Times New Roman" w:hAnsi="Times New Roman" w:cs="Times New Roman"/>
+          <w:sz w:val="20"/>
+          <w:szCs w:val="20"/>
+          <w:lang w:eastAsia="pt-BR"/>
+        </w:rPr>
+        <w:t xml:space="preserve">, H. 2019. </w:t>
+      </w:r>
+      <w:r>
+        <w:rPr>
+          <w:rFonts w:ascii="Times New Roman" w:eastAsia="Times New Roman" w:hAnsi="Times New Roman" w:cs="Times New Roman"/>
+          <w:sz w:val="20"/>
+          <w:szCs w:val="20"/>
           <w:lang w:val="en-US" w:eastAsia="pt-BR"/>
         </w:rPr>
-        <w:t xml:space="preserve">Wickham, H.; </w:t>
-      </w:r>
-      <w:proofErr w:type="spellStart"/>
-      <w:r>
-        <w:rPr>
-          <w:rFonts w:ascii="Times New Roman" w:eastAsia="Times New Roman" w:hAnsi="Times New Roman" w:cs="Times New Roman"/>
-          <w:sz w:val="20"/>
-          <w:szCs w:val="20"/>
-          <w:lang w:val="en-US" w:eastAsia="pt-BR"/>
-        </w:rPr>
-        <w:t>Averick</w:t>
-      </w:r>
-      <w:proofErr w:type="spellEnd"/>
-      <w:r>
-        <w:rPr>
-          <w:rFonts w:ascii="Times New Roman" w:eastAsia="Times New Roman" w:hAnsi="Times New Roman" w:cs="Times New Roman"/>
-          <w:sz w:val="20"/>
-          <w:szCs w:val="20"/>
-          <w:lang w:val="en-US" w:eastAsia="pt-BR"/>
-        </w:rPr>
-        <w:t xml:space="preserve">, M.; Bryan, J.; Chang, W.; McGowan, L. D.; François, R.; </w:t>
-      </w:r>
-      <w:proofErr w:type="spellStart"/>
-      <w:r>
-        <w:rPr>
-          <w:rFonts w:ascii="Times New Roman" w:eastAsia="Times New Roman" w:hAnsi="Times New Roman" w:cs="Times New Roman"/>
-          <w:sz w:val="20"/>
-          <w:szCs w:val="20"/>
-          <w:lang w:val="en-US" w:eastAsia="pt-BR"/>
-        </w:rPr>
-        <w:t>Grolemund</w:t>
-      </w:r>
-      <w:proofErr w:type="spellEnd"/>
-      <w:r>
-        <w:rPr>
-          <w:rFonts w:ascii="Times New Roman" w:eastAsia="Times New Roman" w:hAnsi="Times New Roman" w:cs="Times New Roman"/>
-          <w:sz w:val="20"/>
-          <w:szCs w:val="20"/>
-          <w:lang w:val="en-US" w:eastAsia="pt-BR"/>
-        </w:rPr>
-        <w:t xml:space="preserve">, G.; Hayes, A.; Henry, L.; Hester, J.; Kuhn, M.; Pedersen, T. L.; Miller, E.; Bache, S. M.; Müller, K.; </w:t>
-      </w:r>
-      <w:proofErr w:type="spellStart"/>
-      <w:r>
-        <w:rPr>
-          <w:rFonts w:ascii="Times New Roman" w:eastAsia="Times New Roman" w:hAnsi="Times New Roman" w:cs="Times New Roman"/>
-          <w:sz w:val="20"/>
-          <w:szCs w:val="20"/>
-          <w:lang w:val="en-US" w:eastAsia="pt-BR"/>
-        </w:rPr>
-        <w:t>Ooms</w:t>
-      </w:r>
-      <w:proofErr w:type="spellEnd"/>
-      <w:r>
-        <w:rPr>
-          <w:rFonts w:ascii="Times New Roman" w:eastAsia="Times New Roman" w:hAnsi="Times New Roman" w:cs="Times New Roman"/>
-          <w:sz w:val="20"/>
-          <w:szCs w:val="20"/>
-          <w:lang w:val="en-US" w:eastAsia="pt-BR"/>
-        </w:rPr>
-        <w:t xml:space="preserve">, J.; Robinson, D.; Seidel, D. P.; </w:t>
-      </w:r>
-      <w:proofErr w:type="spellStart"/>
-      <w:r>
-        <w:rPr>
-          <w:rFonts w:ascii="Times New Roman" w:eastAsia="Times New Roman" w:hAnsi="Times New Roman" w:cs="Times New Roman"/>
-          <w:sz w:val="20"/>
-          <w:szCs w:val="20"/>
-          <w:lang w:val="en-US" w:eastAsia="pt-BR"/>
-        </w:rPr>
-        <w:t>Spinu</w:t>
-      </w:r>
-      <w:proofErr w:type="spellEnd"/>
-      <w:r>
-        <w:rPr>
-          <w:rFonts w:ascii="Times New Roman" w:eastAsia="Times New Roman" w:hAnsi="Times New Roman" w:cs="Times New Roman"/>
-          <w:sz w:val="20"/>
-          <w:szCs w:val="20"/>
-          <w:lang w:val="en-US" w:eastAsia="pt-BR"/>
-        </w:rPr>
-        <w:t xml:space="preserve">, V.; Takahashi, K.; Vaughan, D.; Wilke, C.; Woo, K.; </w:t>
-      </w:r>
-      <w:proofErr w:type="spellStart"/>
-      <w:r>
-        <w:rPr>
-          <w:rFonts w:ascii="Times New Roman" w:eastAsia="Times New Roman" w:hAnsi="Times New Roman" w:cs="Times New Roman"/>
-          <w:sz w:val="20"/>
-          <w:szCs w:val="20"/>
-          <w:lang w:val="en-US" w:eastAsia="pt-BR"/>
-        </w:rPr>
-        <w:t>Yutani</w:t>
-      </w:r>
-      <w:proofErr w:type="spellEnd"/>
-      <w:r>
-        <w:rPr>
-          <w:rFonts w:ascii="Times New Roman" w:eastAsia="Times New Roman" w:hAnsi="Times New Roman" w:cs="Times New Roman"/>
-          <w:sz w:val="20"/>
-          <w:szCs w:val="20"/>
-          <w:lang w:val="en-US" w:eastAsia="pt-BR"/>
-        </w:rPr>
-        <w:t xml:space="preserve">, H. 2019. Welcome to the </w:t>
+        <w:t xml:space="preserve">Welcome to the </w:t>
       </w:r>
       <w:proofErr w:type="spellStart"/>
       <w:r>
@@ -14914,6 +15670,7 @@
           <w:rFonts w:ascii="Times New Roman" w:hAnsi="Times New Roman" w:cs="Times New Roman"/>
           <w:sz w:val="20"/>
           <w:szCs w:val="20"/>
+          <w:lang w:val="en-US"/>
         </w:rPr>
       </w:pPr>
       <w:r>
@@ -14979,7 +15736,7 @@
           <w:szCs w:val="20"/>
           <w:lang w:val="en-US" w:eastAsia="pt-BR"/>
         </w:rPr>
-        <w:t xml:space="preserve">: Read Excel Files. R package version 1.3.1. </w:t>
+        <w:t xml:space="preserve">: Read Excel Files. </w:t>
       </w:r>
       <w:r>
         <w:rPr>
@@ -14988,8 +15745,9 @@
           <w:szCs w:val="20"/>
           <w:lang w:eastAsia="pt-BR"/>
         </w:rPr>
-        <w:t>Disponível em: &lt;</w:t>
-      </w:r>
+        <w:t xml:space="preserve">R </w:t>
+      </w:r>
+      <w:proofErr w:type="spellStart"/>
       <w:r>
         <w:rPr>
           <w:rFonts w:ascii="Times New Roman" w:eastAsia="Times New Roman" w:hAnsi="Times New Roman" w:cs="Times New Roman"/>
@@ -14997,7 +15755,17 @@
           <w:szCs w:val="20"/>
           <w:lang w:eastAsia="pt-BR"/>
         </w:rPr>
-        <w:t>https://cran.r-project.org/</w:t>
+        <w:t>package</w:t>
+      </w:r>
+      <w:proofErr w:type="spellEnd"/>
+      <w:r>
+        <w:rPr>
+          <w:rFonts w:ascii="Times New Roman" w:eastAsia="Times New Roman" w:hAnsi="Times New Roman" w:cs="Times New Roman"/>
+          <w:sz w:val="20"/>
+          <w:szCs w:val="20"/>
+          <w:lang w:eastAsia="pt-BR"/>
+        </w:rPr>
+        <w:t xml:space="preserve"> </w:t>
       </w:r>
       <w:proofErr w:type="spellStart"/>
       <w:r>
@@ -15007,6 +15775,35 @@
           <w:szCs w:val="20"/>
           <w:lang w:eastAsia="pt-BR"/>
         </w:rPr>
+        <w:t>version</w:t>
+      </w:r>
+      <w:proofErr w:type="spellEnd"/>
+      <w:r>
+        <w:rPr>
+          <w:rFonts w:ascii="Times New Roman" w:eastAsia="Times New Roman" w:hAnsi="Times New Roman" w:cs="Times New Roman"/>
+          <w:sz w:val="20"/>
+          <w:szCs w:val="20"/>
+          <w:lang w:eastAsia="pt-BR"/>
+        </w:rPr>
+        <w:t xml:space="preserve"> 1.3.1. </w:t>
+      </w:r>
+      <w:r>
+        <w:rPr>
+          <w:rFonts w:ascii="Times New Roman" w:eastAsia="Times New Roman" w:hAnsi="Times New Roman" w:cs="Times New Roman"/>
+          <w:sz w:val="20"/>
+          <w:szCs w:val="20"/>
+          <w:lang w:eastAsia="pt-BR"/>
+        </w:rPr>
+        <w:t>Disponível em: &lt;https://cran.r-project.org/</w:t>
+      </w:r>
+      <w:proofErr w:type="spellStart"/>
+      <w:r>
+        <w:rPr>
+          <w:rFonts w:ascii="Times New Roman" w:eastAsia="Times New Roman" w:hAnsi="Times New Roman" w:cs="Times New Roman"/>
+          <w:sz w:val="20"/>
+          <w:szCs w:val="20"/>
+          <w:lang w:eastAsia="pt-BR"/>
+        </w:rPr>
         <w:t>package</w:t>
       </w:r>
       <w:proofErr w:type="spellEnd"/>
@@ -15039,29 +15836,65 @@
         </w:rPr>
         <w:t xml:space="preserve">&gt;. </w:t>
       </w:r>
+      <w:proofErr w:type="spellStart"/>
       <w:r>
         <w:rPr>
           <w:rFonts w:ascii="Times New Roman" w:hAnsi="Times New Roman" w:cs="Times New Roman"/>
           <w:sz w:val="20"/>
           <w:szCs w:val="20"/>
-        </w:rPr>
-        <w:t>Acesso em</w:t>
-      </w:r>
+          <w:lang w:val="en-US"/>
+        </w:rPr>
+        <w:t>Acesso</w:t>
+      </w:r>
+      <w:proofErr w:type="spellEnd"/>
       <w:r>
         <w:rPr>
           <w:rFonts w:ascii="Times New Roman" w:hAnsi="Times New Roman" w:cs="Times New Roman"/>
           <w:sz w:val="20"/>
           <w:szCs w:val="20"/>
-        </w:rPr>
-        <w:t>:</w:t>
-      </w:r>
+          <w:lang w:val="en-US"/>
+        </w:rPr>
+        <w:t xml:space="preserve"> </w:t>
+      </w:r>
+      <w:proofErr w:type="spellStart"/>
       <w:r>
         <w:rPr>
           <w:rFonts w:ascii="Times New Roman" w:hAnsi="Times New Roman" w:cs="Times New Roman"/>
           <w:sz w:val="20"/>
           <w:szCs w:val="20"/>
-        </w:rPr>
-        <w:t xml:space="preserve"> 22 maio 2022.</w:t>
+          <w:lang w:val="en-US"/>
+        </w:rPr>
+        <w:t>em</w:t>
+      </w:r>
+      <w:proofErr w:type="spellEnd"/>
+      <w:r>
+        <w:rPr>
+          <w:rFonts w:ascii="Times New Roman" w:hAnsi="Times New Roman" w:cs="Times New Roman"/>
+          <w:sz w:val="20"/>
+          <w:szCs w:val="20"/>
+          <w:lang w:val="en-US"/>
+        </w:rPr>
+        <w:t xml:space="preserve">: 22 </w:t>
+      </w:r>
+      <w:proofErr w:type="spellStart"/>
+      <w:r>
+        <w:rPr>
+          <w:rFonts w:ascii="Times New Roman" w:hAnsi="Times New Roman" w:cs="Times New Roman"/>
+          <w:sz w:val="20"/>
+          <w:szCs w:val="20"/>
+          <w:lang w:val="en-US"/>
+        </w:rPr>
+        <w:t>maio</w:t>
+      </w:r>
+      <w:proofErr w:type="spellEnd"/>
+      <w:r>
+        <w:rPr>
+          <w:rFonts w:ascii="Times New Roman" w:hAnsi="Times New Roman" w:cs="Times New Roman"/>
+          <w:sz w:val="20"/>
+          <w:szCs w:val="20"/>
+          <w:lang w:val="en-US"/>
+        </w:rPr>
+        <w:t xml:space="preserve"> 2022.</w:t>
       </w:r>
     </w:p>
     <w:p>
@@ -15072,6 +15905,7 @@
           <w:rFonts w:ascii="Times New Roman" w:hAnsi="Times New Roman" w:cs="Times New Roman"/>
           <w:sz w:val="20"/>
           <w:szCs w:val="20"/>
+          <w:lang w:val="en-US"/>
         </w:rPr>
       </w:pPr>
     </w:p>
@@ -15124,16 +15958,7 @@
           <w:szCs w:val="20"/>
           <w:lang w:val="en-US" w:eastAsia="pt-BR"/>
         </w:rPr>
-        <w:t xml:space="preserve">, T. 2002. </w:t>
-      </w:r>
-      <w:r>
-        <w:rPr>
-          <w:rFonts w:ascii="Times New Roman" w:eastAsia="Times New Roman" w:hAnsi="Times New Roman" w:cs="Times New Roman"/>
-          <w:sz w:val="20"/>
-          <w:szCs w:val="20"/>
-          <w:lang w:val="en-US" w:eastAsia="pt-BR"/>
-        </w:rPr>
-        <w:t>Diagnostic Checking in Regression Relationships</w:t>
+        <w:t>, T. 2002. Diagnostic Checking in Regression Relationships</w:t>
       </w:r>
       <w:r>
         <w:rPr>
@@ -15211,7 +16036,6 @@
           <w:b/>
           <w:lang w:val="en-US"/>
         </w:rPr>
-        <w:lastRenderedPageBreak/>
         <w:t>Apêndice</w:t>
       </w:r>
       <w:proofErr w:type="spellEnd"/>
@@ -15256,6 +16080,7 @@
         <w:rPr>
           <w:noProof/>
         </w:rPr>
+        <w:lastRenderedPageBreak/>
         <w:drawing>
           <wp:inline distT="0" distB="0" distL="0" distR="0" wp14:anchorId="3C4A2D66" wp14:editId="1AFAE7EE">
             <wp:extent cx="5759450" cy="3199765"/>

</xml_diff>

<commit_message>
Traducao do texto do grafico
</commit_message>
<xml_diff>
--- a/redacao_word/Lucas Monteiro - Resultados Preliminares- MBA USP ESALQ.docx
+++ b/redacao_word/Lucas Monteiro - Resultados Preliminares- MBA USP ESALQ.docx
@@ -6374,7 +6374,27 @@
           <w:sz w:val="22"/>
           <w:szCs w:val="22"/>
         </w:rPr>
-        <w:t xml:space="preserve"> Variáveis censitárias, referentes ao cep da residência principal do cliente</w:t>
+        <w:t xml:space="preserve"> Variáveis censitárias, referentes ao </w:t>
+      </w:r>
+      <w:r>
+        <w:rPr>
+          <w:i w:val="0"/>
+          <w:iCs w:val="0"/>
+          <w:color w:val="auto"/>
+          <w:sz w:val="22"/>
+          <w:szCs w:val="22"/>
+        </w:rPr>
+        <w:t>código postal</w:t>
+      </w:r>
+      <w:r>
+        <w:rPr>
+          <w:i w:val="0"/>
+          <w:iCs w:val="0"/>
+          <w:color w:val="auto"/>
+          <w:sz w:val="22"/>
+          <w:szCs w:val="22"/>
+        </w:rPr>
+        <w:t xml:space="preserve"> da residência principal do cliente</w:t>
       </w:r>
     </w:p>
     <w:tbl>
@@ -11309,14 +11329,6 @@
     </w:p>
     <w:p>
       <w:pPr>
-        <w:spacing w:line="360" w:lineRule="auto"/>
-        <w:rPr>
-          <w:bCs/>
-        </w:rPr>
-      </w:pPr>
-    </w:p>
-    <w:p>
-      <w:pPr>
         <w:pStyle w:val="ListParagraph"/>
         <w:keepNext/>
         <w:spacing w:line="360" w:lineRule="auto"/>
@@ -11553,7 +11565,6 @@
         <w:rPr>
           <w:bCs/>
         </w:rPr>
-        <w:lastRenderedPageBreak/>
         <w:t>Fonte: Resultados originais da pesquisa</w:t>
       </w:r>
     </w:p>
@@ -11580,6 +11591,7 @@
         <w:rPr>
           <w:bCs/>
         </w:rPr>
+        <w:lastRenderedPageBreak/>
         <w:t>Conforme evidenciado n</w:t>
       </w:r>
       <w:r>
@@ -13546,27 +13558,7 @@
           <w:szCs w:val="20"/>
           <w:lang w:val="en-US" w:eastAsia="pt-BR"/>
         </w:rPr>
-        <w:t xml:space="preserve">Managing B2B customer churn, </w:t>
-      </w:r>
-      <w:proofErr w:type="gramStart"/>
-      <w:r>
-        <w:rPr>
-          <w:rFonts w:ascii="Times New Roman" w:eastAsia="Times New Roman" w:hAnsi="Times New Roman" w:cs="Times New Roman"/>
-          <w:sz w:val="20"/>
-          <w:szCs w:val="20"/>
-          <w:lang w:val="en-US" w:eastAsia="pt-BR"/>
-        </w:rPr>
-        <w:t>retention</w:t>
-      </w:r>
-      <w:proofErr w:type="gramEnd"/>
-      <w:r>
-        <w:rPr>
-          <w:rFonts w:ascii="Times New Roman" w:eastAsia="Times New Roman" w:hAnsi="Times New Roman" w:cs="Times New Roman"/>
-          <w:sz w:val="20"/>
-          <w:szCs w:val="20"/>
-          <w:lang w:val="en-US" w:eastAsia="pt-BR"/>
-        </w:rPr>
-        <w:t xml:space="preserve"> and profitability. Industrial Marketing Management 43</w:t>
+        <w:t>Managing B2B customer churn, retention and profitability. Industrial Marketing Management 43</w:t>
       </w:r>
       <w:r>
         <w:rPr>
@@ -15860,27 +15852,7 @@
           <w:szCs w:val="20"/>
           <w:lang w:val="en-US" w:eastAsia="pt-BR"/>
         </w:rPr>
-        <w:t xml:space="preserve">. Journal of </w:t>
-      </w:r>
-      <w:proofErr w:type="gramStart"/>
-      <w:r>
-        <w:rPr>
-          <w:rFonts w:ascii="Times New Roman" w:eastAsia="Times New Roman" w:hAnsi="Times New Roman" w:cs="Times New Roman"/>
-          <w:sz w:val="20"/>
-          <w:szCs w:val="20"/>
-          <w:lang w:val="en-US" w:eastAsia="pt-BR"/>
-        </w:rPr>
-        <w:t>Open Source</w:t>
-      </w:r>
-      <w:proofErr w:type="gramEnd"/>
-      <w:r>
-        <w:rPr>
-          <w:rFonts w:ascii="Times New Roman" w:eastAsia="Times New Roman" w:hAnsi="Times New Roman" w:cs="Times New Roman"/>
-          <w:sz w:val="20"/>
-          <w:szCs w:val="20"/>
-          <w:lang w:val="en-US" w:eastAsia="pt-BR"/>
-        </w:rPr>
-        <w:t xml:space="preserve"> Software 4: 1686.</w:t>
+        <w:t>. Journal of Open Source Software 4: 1686.</w:t>
       </w:r>
     </w:p>
     <w:p>

</xml_diff>